<commit_message>
FGPR_690_06 - Informe de Métricas de Calidad
Actualización formato documento FGPR_690_06 - Informe de Métricas de Calidad
</commit_message>
<xml_diff>
--- a/FGPR_690_06 - Informe de Métricas de Calidad.docx
+++ b/FGPR_690_06 - Informe de Métricas de Calidad.docx
@@ -1,6 +1,6 @@
 
 <file path=word/document.xml><?xml version="1.0" encoding="utf-8"?>
-<w:document xmlns:wpc="http://schemas.microsoft.com/office/word/2010/wordprocessingCanvas" xmlns:cx="http://schemas.microsoft.com/office/drawing/2014/chartex" xmlns:cx1="http://schemas.microsoft.com/office/drawing/2015/9/8/chartex" xmlns:cx2="http://schemas.microsoft.com/office/drawing/2015/10/21/chartex" xmlns:cx3="http://schemas.microsoft.com/office/drawing/2016/5/9/chartex" xmlns:cx4="http://schemas.microsoft.com/office/drawing/2016/5/10/chartex" xmlns:cx5="http://schemas.microsoft.com/office/drawing/2016/5/11/chartex" xmlns:cx6="http://schemas.microsoft.com/office/drawing/2016/5/12/chartex" xmlns:cx7="http://schemas.microsoft.com/office/drawing/2016/5/13/chartex" xmlns:cx8="http://schemas.microsoft.com/office/drawing/2016/5/14/chartex" xmlns:mc="http://schemas.openxmlformats.org/markup-compatibility/2006" xmlns:aink="http://schemas.microsoft.com/office/drawing/2016/ink" xmlns:am3d="http://schemas.microsoft.com/office/drawing/2017/model3d" xmlns:o="urn:schemas-microsoft-com:office:office" xmlns:r="http://schemas.openxmlformats.org/officeDocument/2006/relationships" xmlns:m="http://schemas.openxmlformats.org/officeDocument/2006/math" xmlns:v="urn:schemas-microsoft-com:vml" xmlns:wp14="http://schemas.microsoft.com/office/word/2010/wordprocessingDrawing" xmlns:wp="http://schemas.openxmlformats.org/drawingml/2006/wordprocessingDrawing" xmlns:w10="urn:schemas-microsoft-com:office:word" xmlns:w="http://schemas.openxmlformats.org/wordprocessingml/2006/main" xmlns:w14="http://schemas.microsoft.com/office/word/2010/wordml" xmlns:w15="http://schemas.microsoft.com/office/word/2012/wordml" xmlns:w16cex="http://schemas.microsoft.com/office/word/2018/wordml/cex" xmlns:w16cid="http://schemas.microsoft.com/office/word/2016/wordml/cid" xmlns:w16="http://schemas.microsoft.com/office/word/2018/wordml" xmlns:w16se="http://schemas.microsoft.com/office/word/2015/wordml/symex" xmlns:wpg="http://schemas.microsoft.com/office/word/2010/wordprocessingGroup" xmlns:wpi="http://schemas.microsoft.com/office/word/2010/wordprocessingInk" xmlns:wne="http://schemas.microsoft.com/office/word/2006/wordml" xmlns:wps="http://schemas.microsoft.com/office/word/2010/wordprocessingShape" mc:Ignorable="w14 w15 w16se w16cid w16 w16cex wp14">
+<w:document xmlns:wpc="http://schemas.microsoft.com/office/word/2010/wordprocessingCanvas" xmlns:cx="http://schemas.microsoft.com/office/drawing/2014/chartex" xmlns:mc="http://schemas.openxmlformats.org/markup-compatibility/2006" xmlns:o="urn:schemas-microsoft-com:office:office" xmlns:r="http://schemas.openxmlformats.org/officeDocument/2006/relationships" xmlns:m="http://schemas.openxmlformats.org/officeDocument/2006/math" xmlns:v="urn:schemas-microsoft-com:vml" xmlns:wp14="http://schemas.microsoft.com/office/word/2010/wordprocessingDrawing" xmlns:wp="http://schemas.openxmlformats.org/drawingml/2006/wordprocessingDrawing" xmlns:w10="urn:schemas-microsoft-com:office:word" xmlns:w="http://schemas.openxmlformats.org/wordprocessingml/2006/main" xmlns:w14="http://schemas.microsoft.com/office/word/2010/wordml" xmlns:w15="http://schemas.microsoft.com/office/word/2012/wordml" xmlns:w16se="http://schemas.microsoft.com/office/word/2015/wordml/symex" xmlns:wpg="http://schemas.microsoft.com/office/word/2010/wordprocessingGroup" xmlns:wpi="http://schemas.microsoft.com/office/word/2010/wordprocessingInk" xmlns:wne="http://schemas.microsoft.com/office/word/2006/wordml" xmlns:wps="http://schemas.microsoft.com/office/word/2010/wordprocessingShape" mc:Ignorable="w14 w15 w16se wp14">
   <w:body>
     <w:tbl>
       <w:tblPr>
@@ -419,6 +419,163 @@
           </w:p>
         </w:tc>
       </w:tr>
+      <w:tr>
+        <w:trPr>
+          <w:trHeight w:val="227"/>
+        </w:trPr>
+        <w:tc>
+          <w:tcPr>
+            <w:tcW w:w="921" w:type="dxa"/>
+          </w:tcPr>
+          <w:p>
+            <w:pPr>
+              <w:jc w:val="center"/>
+              <w:rPr>
+                <w:rFonts w:ascii="Verdana" w:hAnsi="Verdana" w:cs="Arial"/>
+                <w:sz w:val="18"/>
+                <w:szCs w:val="18"/>
+                <w:lang w:val="es-ES"/>
+              </w:rPr>
+            </w:pPr>
+            <w:r>
+              <w:rPr>
+                <w:rFonts w:ascii="Verdana" w:hAnsi="Verdana" w:cs="Arial"/>
+                <w:sz w:val="18"/>
+                <w:szCs w:val="18"/>
+                <w:lang w:val="es-ES"/>
+              </w:rPr>
+              <w:t>V1.1</w:t>
+            </w:r>
+          </w:p>
+        </w:tc>
+        <w:tc>
+          <w:tcPr>
+            <w:tcW w:w="1134" w:type="dxa"/>
+          </w:tcPr>
+          <w:p>
+            <w:pPr>
+              <w:jc w:val="center"/>
+              <w:rPr>
+                <w:rFonts w:ascii="Verdana" w:hAnsi="Verdana" w:cs="Arial"/>
+                <w:sz w:val="18"/>
+                <w:szCs w:val="18"/>
+                <w:lang w:val="es-ES"/>
+              </w:rPr>
+            </w:pPr>
+            <w:r>
+              <w:rPr>
+                <w:rFonts w:ascii="Verdana" w:hAnsi="Verdana" w:cs="Arial"/>
+                <w:sz w:val="18"/>
+                <w:szCs w:val="18"/>
+                <w:lang w:val="es-ES"/>
+              </w:rPr>
+              <w:t>KS</w:t>
+            </w:r>
+          </w:p>
+        </w:tc>
+        <w:tc>
+          <w:tcPr>
+            <w:tcW w:w="1424" w:type="dxa"/>
+          </w:tcPr>
+          <w:p>
+            <w:pPr>
+              <w:jc w:val="center"/>
+              <w:rPr>
+                <w:rFonts w:ascii="Verdana" w:hAnsi="Verdana" w:cs="Arial"/>
+                <w:sz w:val="18"/>
+                <w:szCs w:val="18"/>
+                <w:lang w:val="es-ES"/>
+              </w:rPr>
+            </w:pPr>
+            <w:r>
+              <w:rPr>
+                <w:rFonts w:ascii="Verdana" w:hAnsi="Verdana" w:cs="Arial"/>
+                <w:sz w:val="18"/>
+                <w:szCs w:val="18"/>
+                <w:lang w:val="es-ES"/>
+              </w:rPr>
+              <w:t>FD</w:t>
+            </w:r>
+          </w:p>
+        </w:tc>
+        <w:tc>
+          <w:tcPr>
+            <w:tcW w:w="1472" w:type="dxa"/>
+          </w:tcPr>
+          <w:p>
+            <w:pPr>
+              <w:jc w:val="center"/>
+              <w:rPr>
+                <w:rFonts w:ascii="Verdana" w:hAnsi="Verdana" w:cs="Arial"/>
+                <w:sz w:val="18"/>
+                <w:szCs w:val="18"/>
+                <w:lang w:val="es-ES"/>
+              </w:rPr>
+            </w:pPr>
+            <w:r>
+              <w:rPr>
+                <w:rFonts w:ascii="Verdana" w:hAnsi="Verdana" w:cs="Arial"/>
+                <w:sz w:val="18"/>
+                <w:szCs w:val="18"/>
+                <w:lang w:val="es-ES"/>
+              </w:rPr>
+              <w:t>AR</w:t>
+            </w:r>
+          </w:p>
+        </w:tc>
+        <w:tc>
+          <w:tcPr>
+            <w:tcW w:w="992" w:type="dxa"/>
+            <w:vAlign w:val="center"/>
+          </w:tcPr>
+          <w:p>
+            <w:pPr>
+              <w:jc w:val="center"/>
+              <w:rPr>
+                <w:rFonts w:ascii="Verdana" w:hAnsi="Verdana" w:cs="Arial"/>
+                <w:sz w:val="18"/>
+                <w:szCs w:val="18"/>
+                <w:lang w:val="es-ES"/>
+              </w:rPr>
+            </w:pPr>
+            <w:r>
+              <w:rPr>
+                <w:rFonts w:ascii="Verdana" w:hAnsi="Verdana" w:cs="Arial"/>
+                <w:sz w:val="18"/>
+                <w:szCs w:val="18"/>
+                <w:lang w:val="es-ES"/>
+              </w:rPr>
+              <w:t>22/11/2020</w:t>
+            </w:r>
+          </w:p>
+        </w:tc>
+        <w:tc>
+          <w:tcPr>
+            <w:tcW w:w="2977" w:type="dxa"/>
+            <w:shd w:val="clear" w:color="auto" w:fill="auto"/>
+            <w:vAlign w:val="center"/>
+          </w:tcPr>
+          <w:p>
+            <w:pPr>
+              <w:rPr>
+                <w:rFonts w:ascii="Verdana" w:hAnsi="Verdana" w:cs="Arial"/>
+                <w:sz w:val="18"/>
+                <w:szCs w:val="18"/>
+                <w:lang w:val="es-ES"/>
+              </w:rPr>
+            </w:pPr>
+            <w:r>
+              <w:rPr>
+                <w:rFonts w:ascii="Verdana" w:hAnsi="Verdana" w:cs="Arial"/>
+                <w:sz w:val="18"/>
+                <w:szCs w:val="18"/>
+                <w:lang w:val="es-ES"/>
+              </w:rPr>
+              <w:t>Actualización formato documento</w:t>
+            </w:r>
+          </w:p>
+        </w:tc>
+      </w:tr>
     </w:tbl>
     <w:p>
       <w:pPr>
@@ -486,6 +643,25 @@
           <w:rFonts w:ascii="Verdana" w:hAnsi="Verdana"/>
           <w:i/>
           <w:sz w:val="28"/>
+          <w:szCs w:val="32"/>
+          <w:lang w:val="es-ES"/>
+          <w14:shadow w14:blurRad="50800" w14:dist="38100" w14:dir="2700000" w14:sx="100000" w14:sy="100000" w14:kx="0" w14:ky="0" w14:algn="tl">
+            <w14:srgbClr w14:val="000000">
+              <w14:alpha w14:val="60000"/>
+            </w14:srgbClr>
+          </w14:shadow>
+        </w:rPr>
+      </w:pPr>
+    </w:p>
+    <w:p>
+      <w:pPr>
+        <w:pStyle w:val="Textoindependiente"/>
+        <w:ind w:left="170" w:right="170"/>
+        <w:jc w:val="center"/>
+        <w:rPr>
+          <w:rFonts w:ascii="Verdana" w:hAnsi="Verdana"/>
+          <w:i/>
+          <w:sz w:val="32"/>
           <w:szCs w:val="32"/>
           <w:lang w:val="es-ES"/>
           <w14:shadow w14:blurRad="50800" w14:dist="38100" w14:dir="2700000" w14:sx="100000" w14:sy="100000" w14:kx="0" w14:ky="0" w14:algn="tl">
@@ -1808,6 +1984,8 @@
               </w:rPr>
               <w:t>hs</w:t>
             </w:r>
+            <w:bookmarkStart w:id="0" w:name="_GoBack"/>
+            <w:bookmarkEnd w:id="0"/>
             <w:proofErr w:type="spellEnd"/>
           </w:p>
         </w:tc>
@@ -1888,7 +2066,23 @@
                 <w:rFonts w:ascii="Verdana" w:hAnsi="Verdana"/>
                 <w:lang w:val="es-EC"/>
               </w:rPr>
-              <w:t xml:space="preserve"> backlog, hoja de ruta, definición del proceso de desarrollo y lineamientos de arquitectura </w:t>
+              <w:t xml:space="preserve"> </w:t>
+            </w:r>
+            <w:proofErr w:type="spellStart"/>
+            <w:r>
+              <w:rPr>
+                <w:rFonts w:ascii="Verdana" w:hAnsi="Verdana"/>
+                <w:lang w:val="es-EC"/>
+              </w:rPr>
+              <w:t>backlog</w:t>
+            </w:r>
+            <w:proofErr w:type="spellEnd"/>
+            <w:r>
+              <w:rPr>
+                <w:rFonts w:ascii="Verdana" w:hAnsi="Verdana"/>
+                <w:lang w:val="es-EC"/>
+              </w:rPr>
+              <w:t xml:space="preserve">, hoja de ruta, definición del proceso de desarrollo y lineamientos de arquitectura </w:t>
             </w:r>
           </w:p>
         </w:tc>
@@ -2072,8 +2266,6 @@
               </w:rPr>
               <w:t>pág</w:t>
             </w:r>
-            <w:bookmarkStart w:id="0" w:name="_GoBack"/>
-            <w:bookmarkEnd w:id="0"/>
             <w:proofErr w:type="spellEnd"/>
           </w:p>
         </w:tc>
@@ -3662,11 +3854,19 @@
                 <w:rFonts w:ascii="Verdana" w:hAnsi="Verdana"/>
               </w:rPr>
             </w:pPr>
-            <w:r>
-              <w:rPr>
-                <w:rFonts w:ascii="Verdana" w:hAnsi="Verdana"/>
-              </w:rPr>
-              <w:t>Informe final</w:t>
+            <w:proofErr w:type="spellStart"/>
+            <w:r>
+              <w:rPr>
+                <w:rFonts w:ascii="Verdana" w:hAnsi="Verdana"/>
+              </w:rPr>
+              <w:t>Informe</w:t>
+            </w:r>
+            <w:proofErr w:type="spellEnd"/>
+            <w:r>
+              <w:rPr>
+                <w:rFonts w:ascii="Verdana" w:hAnsi="Verdana"/>
+              </w:rPr>
+              <w:t xml:space="preserve"> final</w:t>
             </w:r>
           </w:p>
         </w:tc>
@@ -3803,7 +4003,7 @@
                 <w:rFonts w:ascii="Verdana" w:hAnsi="Verdana"/>
                 <w:lang w:val="es-ES"/>
               </w:rPr>
-              <w:t xml:space="preserve"> h</w:t>
+              <w:t xml:space="preserve"> </w:t>
             </w:r>
             <w:proofErr w:type="spellStart"/>
             <w:r>
@@ -3811,7 +4011,7 @@
                 <w:rFonts w:ascii="Verdana" w:hAnsi="Verdana"/>
                 <w:lang w:val="es-ES"/>
               </w:rPr>
-              <w:t>r</w:t>
+              <w:t>hr</w:t>
             </w:r>
             <w:proofErr w:type="spellEnd"/>
             <w:r>
@@ -4295,9 +4495,10 @@
     <w:sectPr>
       <w:headerReference w:type="even" r:id="rId7"/>
       <w:headerReference w:type="default" r:id="rId8"/>
-      <w:footerReference w:type="default" r:id="rId9"/>
-      <w:headerReference w:type="first" r:id="rId10"/>
-      <w:footerReference w:type="first" r:id="rId11"/>
+      <w:footerReference w:type="even" r:id="rId9"/>
+      <w:footerReference w:type="default" r:id="rId10"/>
+      <w:headerReference w:type="first" r:id="rId11"/>
+      <w:footerReference w:type="first" r:id="rId12"/>
       <w:pgSz w:w="16834" w:h="11909" w:orient="landscape" w:code="9"/>
       <w:pgMar w:top="1417" w:right="1701" w:bottom="1417" w:left="1701" w:header="709" w:footer="215" w:gutter="0"/>
       <w:cols w:space="720"/>
@@ -4309,7 +4510,7 @@
 </file>
 
 <file path=word/endnotes.xml><?xml version="1.0" encoding="utf-8"?>
-<w:endnotes xmlns:wpc="http://schemas.microsoft.com/office/word/2010/wordprocessingCanvas" xmlns:cx="http://schemas.microsoft.com/office/drawing/2014/chartex" xmlns:cx1="http://schemas.microsoft.com/office/drawing/2015/9/8/chartex" xmlns:cx2="http://schemas.microsoft.com/office/drawing/2015/10/21/chartex" xmlns:cx3="http://schemas.microsoft.com/office/drawing/2016/5/9/chartex" xmlns:cx4="http://schemas.microsoft.com/office/drawing/2016/5/10/chartex" xmlns:cx5="http://schemas.microsoft.com/office/drawing/2016/5/11/chartex" xmlns:cx6="http://schemas.microsoft.com/office/drawing/2016/5/12/chartex" xmlns:cx7="http://schemas.microsoft.com/office/drawing/2016/5/13/chartex" xmlns:cx8="http://schemas.microsoft.com/office/drawing/2016/5/14/chartex" xmlns:mc="http://schemas.openxmlformats.org/markup-compatibility/2006" xmlns:aink="http://schemas.microsoft.com/office/drawing/2016/ink" xmlns:am3d="http://schemas.microsoft.com/office/drawing/2017/model3d" xmlns:o="urn:schemas-microsoft-com:office:office" xmlns:r="http://schemas.openxmlformats.org/officeDocument/2006/relationships" xmlns:m="http://schemas.openxmlformats.org/officeDocument/2006/math" xmlns:v="urn:schemas-microsoft-com:vml" xmlns:wp14="http://schemas.microsoft.com/office/word/2010/wordprocessingDrawing" xmlns:wp="http://schemas.openxmlformats.org/drawingml/2006/wordprocessingDrawing" xmlns:w10="urn:schemas-microsoft-com:office:word" xmlns:w="http://schemas.openxmlformats.org/wordprocessingml/2006/main" xmlns:w14="http://schemas.microsoft.com/office/word/2010/wordml" xmlns:w15="http://schemas.microsoft.com/office/word/2012/wordml" xmlns:w16cex="http://schemas.microsoft.com/office/word/2018/wordml/cex" xmlns:w16cid="http://schemas.microsoft.com/office/word/2016/wordml/cid" xmlns:w16="http://schemas.microsoft.com/office/word/2018/wordml" xmlns:w16se="http://schemas.microsoft.com/office/word/2015/wordml/symex" xmlns:wpg="http://schemas.microsoft.com/office/word/2010/wordprocessingGroup" xmlns:wpi="http://schemas.microsoft.com/office/word/2010/wordprocessingInk" xmlns:wne="http://schemas.microsoft.com/office/word/2006/wordml" xmlns:wps="http://schemas.microsoft.com/office/word/2010/wordprocessingShape" mc:Ignorable="w14 w15 w16se w16cid w16 w16cex wp14">
+<w:endnotes xmlns:wpc="http://schemas.microsoft.com/office/word/2010/wordprocessingCanvas" xmlns:cx="http://schemas.microsoft.com/office/drawing/2014/chartex" xmlns:mc="http://schemas.openxmlformats.org/markup-compatibility/2006" xmlns:o="urn:schemas-microsoft-com:office:office" xmlns:r="http://schemas.openxmlformats.org/officeDocument/2006/relationships" xmlns:m="http://schemas.openxmlformats.org/officeDocument/2006/math" xmlns:v="urn:schemas-microsoft-com:vml" xmlns:wp14="http://schemas.microsoft.com/office/word/2010/wordprocessingDrawing" xmlns:wp="http://schemas.openxmlformats.org/drawingml/2006/wordprocessingDrawing" xmlns:w10="urn:schemas-microsoft-com:office:word" xmlns:w="http://schemas.openxmlformats.org/wordprocessingml/2006/main" xmlns:w14="http://schemas.microsoft.com/office/word/2010/wordml" xmlns:w15="http://schemas.microsoft.com/office/word/2012/wordml" xmlns:w16se="http://schemas.microsoft.com/office/word/2015/wordml/symex" xmlns:wpg="http://schemas.microsoft.com/office/word/2010/wordprocessingGroup" xmlns:wpi="http://schemas.microsoft.com/office/word/2010/wordprocessingInk" xmlns:wne="http://schemas.microsoft.com/office/word/2006/wordml" xmlns:wps="http://schemas.microsoft.com/office/word/2010/wordprocessingShape" mc:Ignorable="w14 w15 w16se wp14">
   <w:endnote w:type="separator" w:id="-1">
     <w:p>
       <w:pPr>
@@ -4334,7 +4535,17 @@
 </file>
 
 <file path=word/footer1.xml><?xml version="1.0" encoding="utf-8"?>
-<w:ftr xmlns:wpc="http://schemas.microsoft.com/office/word/2010/wordprocessingCanvas" xmlns:cx="http://schemas.microsoft.com/office/drawing/2014/chartex" xmlns:cx1="http://schemas.microsoft.com/office/drawing/2015/9/8/chartex" xmlns:cx2="http://schemas.microsoft.com/office/drawing/2015/10/21/chartex" xmlns:cx3="http://schemas.microsoft.com/office/drawing/2016/5/9/chartex" xmlns:cx4="http://schemas.microsoft.com/office/drawing/2016/5/10/chartex" xmlns:cx5="http://schemas.microsoft.com/office/drawing/2016/5/11/chartex" xmlns:cx6="http://schemas.microsoft.com/office/drawing/2016/5/12/chartex" xmlns:cx7="http://schemas.microsoft.com/office/drawing/2016/5/13/chartex" xmlns:cx8="http://schemas.microsoft.com/office/drawing/2016/5/14/chartex" xmlns:mc="http://schemas.openxmlformats.org/markup-compatibility/2006" xmlns:aink="http://schemas.microsoft.com/office/drawing/2016/ink" xmlns:am3d="http://schemas.microsoft.com/office/drawing/2017/model3d" xmlns:o="urn:schemas-microsoft-com:office:office" xmlns:r="http://schemas.openxmlformats.org/officeDocument/2006/relationships" xmlns:m="http://schemas.openxmlformats.org/officeDocument/2006/math" xmlns:v="urn:schemas-microsoft-com:vml" xmlns:wp14="http://schemas.microsoft.com/office/word/2010/wordprocessingDrawing" xmlns:wp="http://schemas.openxmlformats.org/drawingml/2006/wordprocessingDrawing" xmlns:w10="urn:schemas-microsoft-com:office:word" xmlns:w="http://schemas.openxmlformats.org/wordprocessingml/2006/main" xmlns:w14="http://schemas.microsoft.com/office/word/2010/wordml" xmlns:w15="http://schemas.microsoft.com/office/word/2012/wordml" xmlns:w16cex="http://schemas.microsoft.com/office/word/2018/wordml/cex" xmlns:w16cid="http://schemas.microsoft.com/office/word/2016/wordml/cid" xmlns:w16="http://schemas.microsoft.com/office/word/2018/wordml" xmlns:w16se="http://schemas.microsoft.com/office/word/2015/wordml/symex" xmlns:wpg="http://schemas.microsoft.com/office/word/2010/wordprocessingGroup" xmlns:wpi="http://schemas.microsoft.com/office/word/2010/wordprocessingInk" xmlns:wne="http://schemas.microsoft.com/office/word/2006/wordml" xmlns:wps="http://schemas.microsoft.com/office/word/2010/wordprocessingShape" mc:Ignorable="w14 w15 w16se w16cid w16 w16cex wp14">
+<w:ftr xmlns:wpc="http://schemas.microsoft.com/office/word/2010/wordprocessingCanvas" xmlns:cx="http://schemas.microsoft.com/office/drawing/2014/chartex" xmlns:mc="http://schemas.openxmlformats.org/markup-compatibility/2006" xmlns:o="urn:schemas-microsoft-com:office:office" xmlns:r="http://schemas.openxmlformats.org/officeDocument/2006/relationships" xmlns:m="http://schemas.openxmlformats.org/officeDocument/2006/math" xmlns:v="urn:schemas-microsoft-com:vml" xmlns:wp14="http://schemas.microsoft.com/office/word/2010/wordprocessingDrawing" xmlns:wp="http://schemas.openxmlformats.org/drawingml/2006/wordprocessingDrawing" xmlns:w10="urn:schemas-microsoft-com:office:word" xmlns:w="http://schemas.openxmlformats.org/wordprocessingml/2006/main" xmlns:w14="http://schemas.microsoft.com/office/word/2010/wordml" xmlns:w15="http://schemas.microsoft.com/office/word/2012/wordml" xmlns:w16se="http://schemas.microsoft.com/office/word/2015/wordml/symex" xmlns:wpg="http://schemas.microsoft.com/office/word/2010/wordprocessingGroup" xmlns:wpi="http://schemas.microsoft.com/office/word/2010/wordprocessingInk" xmlns:wne="http://schemas.microsoft.com/office/word/2006/wordml" xmlns:wps="http://schemas.microsoft.com/office/word/2010/wordprocessingShape" mc:Ignorable="w14 w15 w16se wp14">
+  <w:p>
+    <w:pPr>
+      <w:pStyle w:val="Piedepgina"/>
+    </w:pPr>
+  </w:p>
+</w:ftr>
+</file>
+
+<file path=word/footer2.xml><?xml version="1.0" encoding="utf-8"?>
+<w:ftr xmlns:wpc="http://schemas.microsoft.com/office/word/2010/wordprocessingCanvas" xmlns:cx="http://schemas.microsoft.com/office/drawing/2014/chartex" xmlns:mc="http://schemas.openxmlformats.org/markup-compatibility/2006" xmlns:o="urn:schemas-microsoft-com:office:office" xmlns:r="http://schemas.openxmlformats.org/officeDocument/2006/relationships" xmlns:m="http://schemas.openxmlformats.org/officeDocument/2006/math" xmlns:v="urn:schemas-microsoft-com:vml" xmlns:wp14="http://schemas.microsoft.com/office/word/2010/wordprocessingDrawing" xmlns:wp="http://schemas.openxmlformats.org/drawingml/2006/wordprocessingDrawing" xmlns:w10="urn:schemas-microsoft-com:office:word" xmlns:w="http://schemas.openxmlformats.org/wordprocessingml/2006/main" xmlns:w14="http://schemas.microsoft.com/office/word/2010/wordml" xmlns:w15="http://schemas.microsoft.com/office/word/2012/wordml" xmlns:w16se="http://schemas.microsoft.com/office/word/2015/wordml/symex" xmlns:wpg="http://schemas.microsoft.com/office/word/2010/wordprocessingGroup" xmlns:wpi="http://schemas.microsoft.com/office/word/2010/wordprocessingInk" xmlns:wne="http://schemas.microsoft.com/office/word/2006/wordml" xmlns:wps="http://schemas.microsoft.com/office/word/2010/wordprocessingShape" mc:Ignorable="w14 w15 w16se wp14">
   <w:tbl>
     <w:tblPr>
       <w:tblW w:w="12957" w:type="dxa"/>
@@ -4373,119 +4584,34 @@
           <w:r>
             <w:rPr>
               <w:rFonts w:ascii="Verdana" w:hAnsi="Verdana"/>
-              <w:sz w:val="14"/>
-              <w:szCs w:val="14"/>
+              <w:sz w:val="16"/>
+              <w:szCs w:val="16"/>
               <w:lang w:val="es-ES"/>
             </w:rPr>
-            <w:t xml:space="preserve">El logotipo </w:t>
+            <w:t xml:space="preserve">Contacto: </w:t>
           </w:r>
-          <w:r>
-            <w:rPr>
-              <w:rFonts w:ascii="Verdana" w:hAnsi="Verdana"/>
-              <w:sz w:val="14"/>
-              <w:szCs w:val="14"/>
-              <w:lang w:val="es-ES"/>
-            </w:rPr>
-            <w:t xml:space="preserve">PMI </w:t>
-          </w:r>
-          <w:proofErr w:type="spellStart"/>
-          <w:r>
-            <w:rPr>
-              <w:rFonts w:ascii="Verdana" w:hAnsi="Verdana"/>
-              <w:sz w:val="14"/>
-              <w:szCs w:val="14"/>
-              <w:lang w:val="es-ES"/>
-            </w:rPr>
-            <w:t>Registe</w:t>
-          </w:r>
-          <w:r>
-            <w:rPr>
-              <w:rFonts w:ascii="Verdana" w:hAnsi="Verdana"/>
-              <w:sz w:val="14"/>
-              <w:szCs w:val="14"/>
-              <w:lang w:val="es-ES"/>
-            </w:rPr>
-            <w:t>red</w:t>
-          </w:r>
-          <w:proofErr w:type="spellEnd"/>
-          <w:r>
-            <w:rPr>
-              <w:rFonts w:ascii="Verdana" w:hAnsi="Verdana"/>
-              <w:sz w:val="14"/>
-              <w:szCs w:val="14"/>
-              <w:lang w:val="es-ES"/>
-            </w:rPr>
-            <w:t xml:space="preserve"> </w:t>
-          </w:r>
-          <w:proofErr w:type="spellStart"/>
-          <w:r>
-            <w:rPr>
-              <w:rFonts w:ascii="Verdana" w:hAnsi="Verdana"/>
-              <w:sz w:val="14"/>
-              <w:szCs w:val="14"/>
-              <w:lang w:val="es-ES"/>
-            </w:rPr>
-            <w:t>Education</w:t>
-          </w:r>
-          <w:proofErr w:type="spellEnd"/>
-          <w:r>
-            <w:rPr>
-              <w:rFonts w:ascii="Verdana" w:hAnsi="Verdana"/>
-              <w:sz w:val="14"/>
-              <w:szCs w:val="14"/>
-              <w:lang w:val="es-ES"/>
-            </w:rPr>
-            <w:t xml:space="preserve"> </w:t>
-          </w:r>
-          <w:proofErr w:type="spellStart"/>
-          <w:r>
-            <w:rPr>
-              <w:rFonts w:ascii="Verdana" w:hAnsi="Verdana"/>
-              <w:sz w:val="14"/>
-              <w:szCs w:val="14"/>
-              <w:lang w:val="es-ES"/>
-            </w:rPr>
-            <w:t>Provider</w:t>
-          </w:r>
-          <w:proofErr w:type="spellEnd"/>
-          <w:r>
-            <w:rPr>
-              <w:rFonts w:ascii="Verdana" w:hAnsi="Verdana"/>
-              <w:sz w:val="14"/>
-              <w:szCs w:val="14"/>
-              <w:lang w:val="es-ES"/>
-            </w:rPr>
-            <w:t xml:space="preserve"> es una</w:t>
-          </w:r>
-          <w:r>
-            <w:rPr>
-              <w:rFonts w:ascii="Verdana" w:hAnsi="Verdana"/>
-              <w:sz w:val="14"/>
-              <w:szCs w:val="14"/>
-              <w:lang w:val="es-ES"/>
-            </w:rPr>
-            <w:t xml:space="preserve"> marca registrada del Project Management </w:t>
-          </w:r>
-          <w:proofErr w:type="spellStart"/>
-          <w:r>
-            <w:rPr>
-              <w:rFonts w:ascii="Verdana" w:hAnsi="Verdana"/>
-              <w:sz w:val="14"/>
-              <w:szCs w:val="14"/>
-              <w:lang w:val="es-ES"/>
-            </w:rPr>
-            <w:t>Institute</w:t>
-          </w:r>
-          <w:proofErr w:type="spellEnd"/>
-          <w:r>
-            <w:rPr>
-              <w:rFonts w:ascii="Verdana" w:hAnsi="Verdana"/>
-              <w:sz w:val="14"/>
-              <w:szCs w:val="14"/>
-              <w:lang w:val="es-ES"/>
-            </w:rPr>
-            <w:t>, Inc.</w:t>
-          </w:r>
+          <w:hyperlink r:id="rId1" w:history="1">
+            <w:r>
+              <w:rPr>
+                <w:rStyle w:val="Hipervnculo"/>
+                <w:rFonts w:ascii="Verdana" w:hAnsi="Verdana"/>
+                <w:sz w:val="16"/>
+                <w:szCs w:val="16"/>
+                <w:lang w:val="es-EC"/>
+              </w:rPr>
+              <w:t>software_ti</w:t>
+            </w:r>
+            <w:r>
+              <w:rPr>
+                <w:rStyle w:val="Hipervnculo"/>
+                <w:rFonts w:ascii="Verdana" w:hAnsi="Verdana"/>
+                <w:sz w:val="16"/>
+                <w:szCs w:val="16"/>
+                <w:lang w:val="es-ES"/>
+              </w:rPr>
+              <w:t>@grupo11.com</w:t>
+            </w:r>
+          </w:hyperlink>
         </w:p>
       </w:tc>
     </w:tr>
@@ -4502,8 +4628,8 @@
 </w:ftr>
 </file>
 
-<file path=word/footer2.xml><?xml version="1.0" encoding="utf-8"?>
-<w:ftr xmlns:wpc="http://schemas.microsoft.com/office/word/2010/wordprocessingCanvas" xmlns:cx="http://schemas.microsoft.com/office/drawing/2014/chartex" xmlns:cx1="http://schemas.microsoft.com/office/drawing/2015/9/8/chartex" xmlns:cx2="http://schemas.microsoft.com/office/drawing/2015/10/21/chartex" xmlns:cx3="http://schemas.microsoft.com/office/drawing/2016/5/9/chartex" xmlns:cx4="http://schemas.microsoft.com/office/drawing/2016/5/10/chartex" xmlns:cx5="http://schemas.microsoft.com/office/drawing/2016/5/11/chartex" xmlns:cx6="http://schemas.microsoft.com/office/drawing/2016/5/12/chartex" xmlns:cx7="http://schemas.microsoft.com/office/drawing/2016/5/13/chartex" xmlns:cx8="http://schemas.microsoft.com/office/drawing/2016/5/14/chartex" xmlns:mc="http://schemas.openxmlformats.org/markup-compatibility/2006" xmlns:aink="http://schemas.microsoft.com/office/drawing/2016/ink" xmlns:am3d="http://schemas.microsoft.com/office/drawing/2017/model3d" xmlns:o="urn:schemas-microsoft-com:office:office" xmlns:r="http://schemas.openxmlformats.org/officeDocument/2006/relationships" xmlns:m="http://schemas.openxmlformats.org/officeDocument/2006/math" xmlns:v="urn:schemas-microsoft-com:vml" xmlns:wp14="http://schemas.microsoft.com/office/word/2010/wordprocessingDrawing" xmlns:wp="http://schemas.openxmlformats.org/drawingml/2006/wordprocessingDrawing" xmlns:w10="urn:schemas-microsoft-com:office:word" xmlns:w="http://schemas.openxmlformats.org/wordprocessingml/2006/main" xmlns:w14="http://schemas.microsoft.com/office/word/2010/wordml" xmlns:w15="http://schemas.microsoft.com/office/word/2012/wordml" xmlns:w16cex="http://schemas.microsoft.com/office/word/2018/wordml/cex" xmlns:w16cid="http://schemas.microsoft.com/office/word/2016/wordml/cid" xmlns:w16="http://schemas.microsoft.com/office/word/2018/wordml" xmlns:w16se="http://schemas.microsoft.com/office/word/2015/wordml/symex" xmlns:wpg="http://schemas.microsoft.com/office/word/2010/wordprocessingGroup" xmlns:wpi="http://schemas.microsoft.com/office/word/2010/wordprocessingInk" xmlns:wne="http://schemas.microsoft.com/office/word/2006/wordml" xmlns:wps="http://schemas.microsoft.com/office/word/2010/wordprocessingShape" mc:Ignorable="w14 w15 w16se w16cid w16 w16cex wp14">
+<file path=word/footer3.xml><?xml version="1.0" encoding="utf-8"?>
+<w:ftr xmlns:wpc="http://schemas.microsoft.com/office/word/2010/wordprocessingCanvas" xmlns:cx="http://schemas.microsoft.com/office/drawing/2014/chartex" xmlns:mc="http://schemas.openxmlformats.org/markup-compatibility/2006" xmlns:o="urn:schemas-microsoft-com:office:office" xmlns:r="http://schemas.openxmlformats.org/officeDocument/2006/relationships" xmlns:m="http://schemas.openxmlformats.org/officeDocument/2006/math" xmlns:v="urn:schemas-microsoft-com:vml" xmlns:wp14="http://schemas.microsoft.com/office/word/2010/wordprocessingDrawing" xmlns:wp="http://schemas.openxmlformats.org/drawingml/2006/wordprocessingDrawing" xmlns:w10="urn:schemas-microsoft-com:office:word" xmlns:w="http://schemas.openxmlformats.org/wordprocessingml/2006/main" xmlns:w14="http://schemas.microsoft.com/office/word/2010/wordml" xmlns:w15="http://schemas.microsoft.com/office/word/2012/wordml" xmlns:w16se="http://schemas.microsoft.com/office/word/2015/wordml/symex" xmlns:wpg="http://schemas.microsoft.com/office/word/2010/wordprocessingGroup" xmlns:wpi="http://schemas.microsoft.com/office/word/2010/wordprocessingInk" xmlns:wne="http://schemas.microsoft.com/office/word/2006/wordml" xmlns:wps="http://schemas.microsoft.com/office/word/2010/wordprocessingShape" mc:Ignorable="w14 w15 w16se wp14">
   <w:tbl>
     <w:tblPr>
       <w:tblW w:w="12957" w:type="dxa"/>
@@ -4555,9 +4681,19 @@
                 <w:rFonts w:ascii="Verdana" w:hAnsi="Verdana"/>
                 <w:sz w:val="16"/>
                 <w:szCs w:val="16"/>
-                <w:lang w:val="es-ES"/>
-              </w:rPr>
-              <w:t>informes@dharma-consulting.com</w:t>
+                <w:lang w:val="es-EC"/>
+              </w:rPr>
+              <w:t>software_ti</w:t>
+            </w:r>
+            <w:r>
+              <w:rPr>
+                <w:rStyle w:val="Hipervnculo"/>
+                <w:rFonts w:ascii="Verdana" w:hAnsi="Verdana"/>
+                <w:sz w:val="16"/>
+                <w:szCs w:val="16"/>
+                <w:lang w:val="es-ES"/>
+              </w:rPr>
+              <w:t>@grupo11.com</w:t>
             </w:r>
           </w:hyperlink>
           <w:r>
@@ -4567,20 +4703,8 @@
               <w:szCs w:val="16"/>
               <w:lang w:val="es-ES"/>
             </w:rPr>
-            <w:t xml:space="preserve">  Página Web: </w:t>
+            <w:t xml:space="preserve">  </w:t>
           </w:r>
-          <w:hyperlink r:id="rId2" w:history="1">
-            <w:r>
-              <w:rPr>
-                <w:rStyle w:val="Hipervnculo"/>
-                <w:rFonts w:ascii="Verdana" w:hAnsi="Verdana"/>
-                <w:sz w:val="16"/>
-                <w:szCs w:val="16"/>
-                <w:lang w:val="es-ES"/>
-              </w:rPr>
-              <w:t>www.dharmacon.net</w:t>
-            </w:r>
-          </w:hyperlink>
         </w:p>
         <w:p>
           <w:pPr>
@@ -4614,138 +4738,6 @@
             <w:tabs>
               <w:tab w:val="left" w:pos="993"/>
             </w:tabs>
-            <w:jc w:val="center"/>
-            <w:rPr>
-              <w:rFonts w:ascii="Verdana" w:hAnsi="Verdana"/>
-              <w:sz w:val="14"/>
-              <w:szCs w:val="16"/>
-              <w:lang w:val="es-ES"/>
-            </w:rPr>
-          </w:pPr>
-          <w:r>
-            <w:rPr>
-              <w:rFonts w:ascii="Verdana" w:hAnsi="Verdana"/>
-              <w:sz w:val="14"/>
-              <w:szCs w:val="14"/>
-              <w:lang w:val="es-ES"/>
-            </w:rPr>
-            <w:t xml:space="preserve">El logotipo </w:t>
-          </w:r>
-          <w:r>
-            <w:rPr>
-              <w:rFonts w:ascii="Verdana" w:hAnsi="Verdana"/>
-              <w:sz w:val="14"/>
-              <w:szCs w:val="14"/>
-              <w:lang w:val="es-ES"/>
-            </w:rPr>
-            <w:t xml:space="preserve">PMI </w:t>
-          </w:r>
-          <w:proofErr w:type="spellStart"/>
-          <w:r>
-            <w:rPr>
-              <w:rFonts w:ascii="Verdana" w:hAnsi="Verdana"/>
-              <w:sz w:val="14"/>
-              <w:szCs w:val="14"/>
-              <w:lang w:val="es-ES"/>
-            </w:rPr>
-            <w:t>Registe</w:t>
-          </w:r>
-          <w:r>
-            <w:rPr>
-              <w:rFonts w:ascii="Verdana" w:hAnsi="Verdana"/>
-              <w:sz w:val="14"/>
-              <w:szCs w:val="14"/>
-              <w:lang w:val="es-ES"/>
-            </w:rPr>
-            <w:t>red</w:t>
-          </w:r>
-          <w:proofErr w:type="spellEnd"/>
-          <w:r>
-            <w:rPr>
-              <w:rFonts w:ascii="Verdana" w:hAnsi="Verdana"/>
-              <w:sz w:val="14"/>
-              <w:szCs w:val="14"/>
-              <w:lang w:val="es-ES"/>
-            </w:rPr>
-            <w:t xml:space="preserve"> </w:t>
-          </w:r>
-          <w:proofErr w:type="spellStart"/>
-          <w:r>
-            <w:rPr>
-              <w:rFonts w:ascii="Verdana" w:hAnsi="Verdana"/>
-              <w:sz w:val="14"/>
-              <w:szCs w:val="14"/>
-              <w:lang w:val="es-ES"/>
-            </w:rPr>
-            <w:t>Education</w:t>
-          </w:r>
-          <w:proofErr w:type="spellEnd"/>
-          <w:r>
-            <w:rPr>
-              <w:rFonts w:ascii="Verdana" w:hAnsi="Verdana"/>
-              <w:sz w:val="14"/>
-              <w:szCs w:val="14"/>
-              <w:lang w:val="es-ES"/>
-            </w:rPr>
-            <w:t xml:space="preserve"> </w:t>
-          </w:r>
-          <w:proofErr w:type="spellStart"/>
-          <w:r>
-            <w:rPr>
-              <w:rFonts w:ascii="Verdana" w:hAnsi="Verdana"/>
-              <w:sz w:val="14"/>
-              <w:szCs w:val="14"/>
-              <w:lang w:val="es-ES"/>
-            </w:rPr>
-            <w:t>Provider</w:t>
-          </w:r>
-          <w:proofErr w:type="spellEnd"/>
-          <w:r>
-            <w:rPr>
-              <w:rFonts w:ascii="Verdana" w:hAnsi="Verdana"/>
-              <w:sz w:val="14"/>
-              <w:szCs w:val="14"/>
-              <w:lang w:val="es-ES"/>
-            </w:rPr>
-            <w:t xml:space="preserve"> es una</w:t>
-          </w:r>
-          <w:r>
-            <w:rPr>
-              <w:rFonts w:ascii="Verdana" w:hAnsi="Verdana"/>
-              <w:sz w:val="14"/>
-              <w:szCs w:val="14"/>
-              <w:lang w:val="es-ES"/>
-            </w:rPr>
-            <w:t xml:space="preserve"> marca registrada del Project Management </w:t>
-          </w:r>
-          <w:proofErr w:type="spellStart"/>
-          <w:r>
-            <w:rPr>
-              <w:rFonts w:ascii="Verdana" w:hAnsi="Verdana"/>
-              <w:sz w:val="14"/>
-              <w:szCs w:val="14"/>
-              <w:lang w:val="es-ES"/>
-            </w:rPr>
-            <w:t>Institute</w:t>
-          </w:r>
-          <w:proofErr w:type="spellEnd"/>
-          <w:r>
-            <w:rPr>
-              <w:rFonts w:ascii="Verdana" w:hAnsi="Verdana"/>
-              <w:sz w:val="14"/>
-              <w:szCs w:val="14"/>
-              <w:lang w:val="es-ES"/>
-            </w:rPr>
-            <w:t>, Inc.</w:t>
-          </w:r>
-        </w:p>
-        <w:p>
-          <w:pPr>
-            <w:pStyle w:val="Piedepgina"/>
-            <w:tabs>
-              <w:tab w:val="left" w:pos="993"/>
-            </w:tabs>
-            <w:jc w:val="center"/>
             <w:rPr>
               <w:rFonts w:ascii="Verdana" w:hAnsi="Verdana"/>
               <w:sz w:val="16"/>
@@ -4753,155 +4745,6 @@
               <w:lang w:val="pt-BR"/>
             </w:rPr>
           </w:pPr>
-          <w:r>
-            <w:rPr>
-              <w:rFonts w:ascii="Verdana" w:hAnsi="Verdana"/>
-              <w:sz w:val="14"/>
-              <w:szCs w:val="16"/>
-              <w:lang w:val="es-ES"/>
-            </w:rPr>
-            <w:t xml:space="preserve">Dharma </w:t>
-          </w:r>
-          <w:proofErr w:type="spellStart"/>
-          <w:r>
-            <w:rPr>
-              <w:rFonts w:ascii="Verdana" w:hAnsi="Verdana"/>
-              <w:sz w:val="14"/>
-              <w:szCs w:val="16"/>
-              <w:lang w:val="es-ES"/>
-            </w:rPr>
-            <w:t>Consulting</w:t>
-          </w:r>
-          <w:proofErr w:type="spellEnd"/>
-          <w:r>
-            <w:rPr>
-              <w:rFonts w:ascii="Verdana" w:hAnsi="Verdana"/>
-              <w:sz w:val="14"/>
-              <w:szCs w:val="16"/>
-              <w:lang w:val="es-ES"/>
-            </w:rPr>
-            <w:t xml:space="preserve"> como un </w:t>
-          </w:r>
-          <w:proofErr w:type="spellStart"/>
-          <w:r>
-            <w:rPr>
-              <w:rFonts w:ascii="Verdana" w:hAnsi="Verdana"/>
-              <w:sz w:val="14"/>
-              <w:szCs w:val="16"/>
-              <w:lang w:val="es-ES"/>
-            </w:rPr>
-            <w:t>Registered</w:t>
-          </w:r>
-          <w:proofErr w:type="spellEnd"/>
-          <w:r>
-            <w:rPr>
-              <w:rFonts w:ascii="Verdana" w:hAnsi="Verdana"/>
-              <w:sz w:val="14"/>
-              <w:szCs w:val="16"/>
-              <w:lang w:val="es-ES"/>
-            </w:rPr>
-            <w:t xml:space="preserve"> </w:t>
-          </w:r>
-          <w:proofErr w:type="spellStart"/>
-          <w:r>
-            <w:rPr>
-              <w:rFonts w:ascii="Verdana" w:hAnsi="Verdana"/>
-              <w:sz w:val="14"/>
-              <w:szCs w:val="16"/>
-              <w:lang w:val="es-ES"/>
-            </w:rPr>
-            <w:t>Education</w:t>
-          </w:r>
-          <w:proofErr w:type="spellEnd"/>
-          <w:r>
-            <w:rPr>
-              <w:rFonts w:ascii="Verdana" w:hAnsi="Verdana"/>
-              <w:sz w:val="14"/>
-              <w:szCs w:val="16"/>
-              <w:lang w:val="es-ES"/>
-            </w:rPr>
-            <w:t xml:space="preserve"> </w:t>
-          </w:r>
-          <w:proofErr w:type="spellStart"/>
-          <w:r>
-            <w:rPr>
-              <w:rFonts w:ascii="Verdana" w:hAnsi="Verdana"/>
-              <w:sz w:val="14"/>
-              <w:szCs w:val="16"/>
-              <w:lang w:val="es-ES"/>
-            </w:rPr>
-            <w:t>Provider</w:t>
-          </w:r>
-          <w:proofErr w:type="spellEnd"/>
-          <w:r>
-            <w:rPr>
-              <w:rFonts w:ascii="Verdana" w:hAnsi="Verdana"/>
-              <w:sz w:val="14"/>
-              <w:szCs w:val="16"/>
-              <w:lang w:val="es-ES"/>
-            </w:rPr>
-            <w:t xml:space="preserve"> (R.E.P.) ha sido revisada y aprobada por el Project Management </w:t>
-          </w:r>
-          <w:proofErr w:type="spellStart"/>
-          <w:r>
-            <w:rPr>
-              <w:rFonts w:ascii="Verdana" w:hAnsi="Verdana"/>
-              <w:sz w:val="14"/>
-              <w:szCs w:val="16"/>
-              <w:lang w:val="es-ES"/>
-            </w:rPr>
-            <w:t>Institute</w:t>
-          </w:r>
-          <w:proofErr w:type="spellEnd"/>
-          <w:r>
-            <w:rPr>
-              <w:rFonts w:ascii="Verdana" w:hAnsi="Verdana"/>
-              <w:sz w:val="14"/>
-              <w:szCs w:val="16"/>
-              <w:lang w:val="es-ES"/>
-            </w:rPr>
-            <w:t xml:space="preserve"> (PMI) para otorgar unidades de desarrollo profesional (</w:t>
-          </w:r>
-          <w:proofErr w:type="spellStart"/>
-          <w:r>
-            <w:rPr>
-              <w:rFonts w:ascii="Verdana" w:hAnsi="Verdana"/>
-              <w:sz w:val="14"/>
-              <w:szCs w:val="16"/>
-              <w:lang w:val="es-ES"/>
-            </w:rPr>
-            <w:t>PDUs</w:t>
-          </w:r>
-          <w:proofErr w:type="spellEnd"/>
-          <w:r>
-            <w:rPr>
-              <w:rFonts w:ascii="Verdana" w:hAnsi="Verdana"/>
-              <w:sz w:val="14"/>
-              <w:szCs w:val="16"/>
-              <w:lang w:val="es-ES"/>
-            </w:rPr>
-            <w:t xml:space="preserve">) por sus cursos. Dharma </w:t>
-          </w:r>
-          <w:proofErr w:type="spellStart"/>
-          <w:r>
-            <w:rPr>
-              <w:rFonts w:ascii="Verdana" w:hAnsi="Verdana"/>
-              <w:sz w:val="14"/>
-              <w:szCs w:val="16"/>
-              <w:lang w:val="es-ES"/>
-            </w:rPr>
-            <w:t>Consulting</w:t>
-          </w:r>
-          <w:proofErr w:type="spellEnd"/>
-          <w:r>
-            <w:rPr>
-              <w:rFonts w:ascii="Verdana" w:hAnsi="Verdana"/>
-              <w:sz w:val="14"/>
-              <w:szCs w:val="16"/>
-              <w:lang w:val="es-ES"/>
-            </w:rPr>
-            <w:t xml:space="preserve"> ha aceptado regirse por los criterios establecidos de aseguramiento de calidad del PMI.</w:t>
-          </w:r>
         </w:p>
       </w:tc>
     </w:tr>
@@ -4918,7 +4761,7 @@
 </file>
 
 <file path=word/footnotes.xml><?xml version="1.0" encoding="utf-8"?>
-<w:footnotes xmlns:wpc="http://schemas.microsoft.com/office/word/2010/wordprocessingCanvas" xmlns:cx="http://schemas.microsoft.com/office/drawing/2014/chartex" xmlns:cx1="http://schemas.microsoft.com/office/drawing/2015/9/8/chartex" xmlns:cx2="http://schemas.microsoft.com/office/drawing/2015/10/21/chartex" xmlns:cx3="http://schemas.microsoft.com/office/drawing/2016/5/9/chartex" xmlns:cx4="http://schemas.microsoft.com/office/drawing/2016/5/10/chartex" xmlns:cx5="http://schemas.microsoft.com/office/drawing/2016/5/11/chartex" xmlns:cx6="http://schemas.microsoft.com/office/drawing/2016/5/12/chartex" xmlns:cx7="http://schemas.microsoft.com/office/drawing/2016/5/13/chartex" xmlns:cx8="http://schemas.microsoft.com/office/drawing/2016/5/14/chartex" xmlns:mc="http://schemas.openxmlformats.org/markup-compatibility/2006" xmlns:aink="http://schemas.microsoft.com/office/drawing/2016/ink" xmlns:am3d="http://schemas.microsoft.com/office/drawing/2017/model3d" xmlns:o="urn:schemas-microsoft-com:office:office" xmlns:r="http://schemas.openxmlformats.org/officeDocument/2006/relationships" xmlns:m="http://schemas.openxmlformats.org/officeDocument/2006/math" xmlns:v="urn:schemas-microsoft-com:vml" xmlns:wp14="http://schemas.microsoft.com/office/word/2010/wordprocessingDrawing" xmlns:wp="http://schemas.openxmlformats.org/drawingml/2006/wordprocessingDrawing" xmlns:w10="urn:schemas-microsoft-com:office:word" xmlns:w="http://schemas.openxmlformats.org/wordprocessingml/2006/main" xmlns:w14="http://schemas.microsoft.com/office/word/2010/wordml" xmlns:w15="http://schemas.microsoft.com/office/word/2012/wordml" xmlns:w16cex="http://schemas.microsoft.com/office/word/2018/wordml/cex" xmlns:w16cid="http://schemas.microsoft.com/office/word/2016/wordml/cid" xmlns:w16="http://schemas.microsoft.com/office/word/2018/wordml" xmlns:w16se="http://schemas.microsoft.com/office/word/2015/wordml/symex" xmlns:wpg="http://schemas.microsoft.com/office/word/2010/wordprocessingGroup" xmlns:wpi="http://schemas.microsoft.com/office/word/2010/wordprocessingInk" xmlns:wne="http://schemas.microsoft.com/office/word/2006/wordml" xmlns:wps="http://schemas.microsoft.com/office/word/2010/wordprocessingShape" mc:Ignorable="w14 w15 w16se w16cid w16 w16cex wp14">
+<w:footnotes xmlns:wpc="http://schemas.microsoft.com/office/word/2010/wordprocessingCanvas" xmlns:cx="http://schemas.microsoft.com/office/drawing/2014/chartex" xmlns:mc="http://schemas.openxmlformats.org/markup-compatibility/2006" xmlns:o="urn:schemas-microsoft-com:office:office" xmlns:r="http://schemas.openxmlformats.org/officeDocument/2006/relationships" xmlns:m="http://schemas.openxmlformats.org/officeDocument/2006/math" xmlns:v="urn:schemas-microsoft-com:vml" xmlns:wp14="http://schemas.microsoft.com/office/word/2010/wordprocessingDrawing" xmlns:wp="http://schemas.openxmlformats.org/drawingml/2006/wordprocessingDrawing" xmlns:w10="urn:schemas-microsoft-com:office:word" xmlns:w="http://schemas.openxmlformats.org/wordprocessingml/2006/main" xmlns:w14="http://schemas.microsoft.com/office/word/2010/wordml" xmlns:w15="http://schemas.microsoft.com/office/word/2012/wordml" xmlns:w16se="http://schemas.microsoft.com/office/word/2015/wordml/symex" xmlns:wpg="http://schemas.microsoft.com/office/word/2010/wordprocessingGroup" xmlns:wpi="http://schemas.microsoft.com/office/word/2010/wordprocessingInk" xmlns:wne="http://schemas.microsoft.com/office/word/2006/wordml" xmlns:wps="http://schemas.microsoft.com/office/word/2010/wordprocessingShape" mc:Ignorable="w14 w15 w16se wp14">
   <w:footnote w:type="separator" w:id="-1">
     <w:p>
       <w:pPr>
@@ -4943,7 +4786,7 @@
 </file>
 
 <file path=word/header1.xml><?xml version="1.0" encoding="utf-8"?>
-<w:hdr xmlns:wpc="http://schemas.microsoft.com/office/word/2010/wordprocessingCanvas" xmlns:cx="http://schemas.microsoft.com/office/drawing/2014/chartex" xmlns:cx1="http://schemas.microsoft.com/office/drawing/2015/9/8/chartex" xmlns:cx2="http://schemas.microsoft.com/office/drawing/2015/10/21/chartex" xmlns:cx3="http://schemas.microsoft.com/office/drawing/2016/5/9/chartex" xmlns:cx4="http://schemas.microsoft.com/office/drawing/2016/5/10/chartex" xmlns:cx5="http://schemas.microsoft.com/office/drawing/2016/5/11/chartex" xmlns:cx6="http://schemas.microsoft.com/office/drawing/2016/5/12/chartex" xmlns:cx7="http://schemas.microsoft.com/office/drawing/2016/5/13/chartex" xmlns:cx8="http://schemas.microsoft.com/office/drawing/2016/5/14/chartex" xmlns:mc="http://schemas.openxmlformats.org/markup-compatibility/2006" xmlns:aink="http://schemas.microsoft.com/office/drawing/2016/ink" xmlns:am3d="http://schemas.microsoft.com/office/drawing/2017/model3d" xmlns:o="urn:schemas-microsoft-com:office:office" xmlns:r="http://schemas.openxmlformats.org/officeDocument/2006/relationships" xmlns:m="http://schemas.openxmlformats.org/officeDocument/2006/math" xmlns:v="urn:schemas-microsoft-com:vml" xmlns:wp14="http://schemas.microsoft.com/office/word/2010/wordprocessingDrawing" xmlns:wp="http://schemas.openxmlformats.org/drawingml/2006/wordprocessingDrawing" xmlns:w10="urn:schemas-microsoft-com:office:word" xmlns:w="http://schemas.openxmlformats.org/wordprocessingml/2006/main" xmlns:w14="http://schemas.microsoft.com/office/word/2010/wordml" xmlns:w15="http://schemas.microsoft.com/office/word/2012/wordml" xmlns:w16cex="http://schemas.microsoft.com/office/word/2018/wordml/cex" xmlns:w16cid="http://schemas.microsoft.com/office/word/2016/wordml/cid" xmlns:w16="http://schemas.microsoft.com/office/word/2018/wordml" xmlns:w16se="http://schemas.microsoft.com/office/word/2015/wordml/symex" xmlns:wpg="http://schemas.microsoft.com/office/word/2010/wordprocessingGroup" xmlns:wpi="http://schemas.microsoft.com/office/word/2010/wordprocessingInk" xmlns:wne="http://schemas.microsoft.com/office/word/2006/wordml" xmlns:wps="http://schemas.microsoft.com/office/word/2010/wordprocessingShape" mc:Ignorable="w14 w15 w16se w16cid w16 w16cex wp14">
+<w:hdr xmlns:wpc="http://schemas.microsoft.com/office/word/2010/wordprocessingCanvas" xmlns:cx="http://schemas.microsoft.com/office/drawing/2014/chartex" xmlns:mc="http://schemas.openxmlformats.org/markup-compatibility/2006" xmlns:o="urn:schemas-microsoft-com:office:office" xmlns:r="http://schemas.openxmlformats.org/officeDocument/2006/relationships" xmlns:m="http://schemas.openxmlformats.org/officeDocument/2006/math" xmlns:v="urn:schemas-microsoft-com:vml" xmlns:wp14="http://schemas.microsoft.com/office/word/2010/wordprocessingDrawing" xmlns:wp="http://schemas.openxmlformats.org/drawingml/2006/wordprocessingDrawing" xmlns:w10="urn:schemas-microsoft-com:office:word" xmlns:w="http://schemas.openxmlformats.org/wordprocessingml/2006/main" xmlns:w14="http://schemas.microsoft.com/office/word/2010/wordml" xmlns:w15="http://schemas.microsoft.com/office/word/2012/wordml" xmlns:w16se="http://schemas.microsoft.com/office/word/2015/wordml/symex" xmlns:wpg="http://schemas.microsoft.com/office/word/2010/wordprocessingGroup" xmlns:wpi="http://schemas.microsoft.com/office/word/2010/wordprocessingInk" xmlns:wne="http://schemas.microsoft.com/office/word/2006/wordml" xmlns:wps="http://schemas.microsoft.com/office/word/2010/wordprocessingShape" mc:Ignorable="w14 w15 w16se wp14">
   <w:p>
     <w:pPr>
       <w:pStyle w:val="Encabezado"/>
@@ -4952,37 +4795,6 @@
         <w:rStyle w:val="Nmerodepgina"/>
       </w:rPr>
     </w:pPr>
-    <w:r>
-      <w:rPr>
-        <w:noProof/>
-        <w:lang w:val="es-PE" w:eastAsia="es-PE"/>
-      </w:rPr>
-      <w:pict w14:anchorId="16CC54AF">
-        <v:shapetype id="_x0000_t75" coordsize="21600,21600" o:spt="75" o:preferrelative="t" path="m@4@5l@4@11@9@11@9@5xe" filled="f" stroked="f">
-          <v:stroke joinstyle="miter"/>
-          <v:formulas>
-            <v:f eqn="if lineDrawn pixelLineWidth 0"/>
-            <v:f eqn="sum @0 1 0"/>
-            <v:f eqn="sum 0 0 @1"/>
-            <v:f eqn="prod @2 1 2"/>
-            <v:f eqn="prod @3 21600 pixelWidth"/>
-            <v:f eqn="prod @3 21600 pixelHeight"/>
-            <v:f eqn="sum @0 0 1"/>
-            <v:f eqn="prod @6 1 2"/>
-            <v:f eqn="prod @7 21600 pixelWidth"/>
-            <v:f eqn="sum @8 21600 0"/>
-            <v:f eqn="prod @7 21600 pixelHeight"/>
-            <v:f eqn="sum @10 21600 0"/>
-          </v:formulas>
-          <v:path o:extrusionok="f" gradientshapeok="t" o:connecttype="rect"/>
-          <o:lock v:ext="edit" aspectratio="t"/>
-        </v:shapetype>
-        <v:shape id="WordPictureWatermark90117797" o:spid="_x0000_s2050" type="#_x0000_t75" style="position:absolute;margin-left:0;margin-top:0;width:671.45pt;height:117.55pt;z-index:-251657216;mso-position-horizontal:center;mso-position-horizontal-relative:margin;mso-position-vertical:center;mso-position-vertical-relative:margin" o:allowincell="f">
-          <v:imagedata r:id="rId1" o:title="Marca Agua" gain="19661f" blacklevel="22938f"/>
-          <w10:wrap anchorx="margin" anchory="margin"/>
-        </v:shape>
-      </w:pict>
-    </w:r>
     <w:r>
       <w:rPr>
         <w:rStyle w:val="Nmerodepgina"/>
@@ -5012,7 +4824,7 @@
 </file>
 
 <file path=word/header2.xml><?xml version="1.0" encoding="utf-8"?>
-<w:hdr xmlns:wpc="http://schemas.microsoft.com/office/word/2010/wordprocessingCanvas" xmlns:cx="http://schemas.microsoft.com/office/drawing/2014/chartex" xmlns:cx1="http://schemas.microsoft.com/office/drawing/2015/9/8/chartex" xmlns:cx2="http://schemas.microsoft.com/office/drawing/2015/10/21/chartex" xmlns:cx3="http://schemas.microsoft.com/office/drawing/2016/5/9/chartex" xmlns:cx4="http://schemas.microsoft.com/office/drawing/2016/5/10/chartex" xmlns:cx5="http://schemas.microsoft.com/office/drawing/2016/5/11/chartex" xmlns:cx6="http://schemas.microsoft.com/office/drawing/2016/5/12/chartex" xmlns:cx7="http://schemas.microsoft.com/office/drawing/2016/5/13/chartex" xmlns:cx8="http://schemas.microsoft.com/office/drawing/2016/5/14/chartex" xmlns:mc="http://schemas.openxmlformats.org/markup-compatibility/2006" xmlns:aink="http://schemas.microsoft.com/office/drawing/2016/ink" xmlns:am3d="http://schemas.microsoft.com/office/drawing/2017/model3d" xmlns:o="urn:schemas-microsoft-com:office:office" xmlns:r="http://schemas.openxmlformats.org/officeDocument/2006/relationships" xmlns:m="http://schemas.openxmlformats.org/officeDocument/2006/math" xmlns:v="urn:schemas-microsoft-com:vml" xmlns:wp14="http://schemas.microsoft.com/office/word/2010/wordprocessingDrawing" xmlns:wp="http://schemas.openxmlformats.org/drawingml/2006/wordprocessingDrawing" xmlns:w10="urn:schemas-microsoft-com:office:word" xmlns:w="http://schemas.openxmlformats.org/wordprocessingml/2006/main" xmlns:w14="http://schemas.microsoft.com/office/word/2010/wordml" xmlns:w15="http://schemas.microsoft.com/office/word/2012/wordml" xmlns:w16cex="http://schemas.microsoft.com/office/word/2018/wordml/cex" xmlns:w16cid="http://schemas.microsoft.com/office/word/2016/wordml/cid" xmlns:w16="http://schemas.microsoft.com/office/word/2018/wordml" xmlns:w16se="http://schemas.microsoft.com/office/word/2015/wordml/symex" xmlns:wpg="http://schemas.microsoft.com/office/word/2010/wordprocessingGroup" xmlns:wpi="http://schemas.microsoft.com/office/word/2010/wordprocessingInk" xmlns:wne="http://schemas.microsoft.com/office/word/2006/wordml" xmlns:wps="http://schemas.microsoft.com/office/word/2010/wordprocessingShape" mc:Ignorable="w14 w15 w16se w16cid w16 w16cex wp14">
+<w:hdr xmlns:wpc="http://schemas.microsoft.com/office/word/2010/wordprocessingCanvas" xmlns:cx="http://schemas.microsoft.com/office/drawing/2014/chartex" xmlns:mc="http://schemas.openxmlformats.org/markup-compatibility/2006" xmlns:o="urn:schemas-microsoft-com:office:office" xmlns:r="http://schemas.openxmlformats.org/officeDocument/2006/relationships" xmlns:m="http://schemas.openxmlformats.org/officeDocument/2006/math" xmlns:v="urn:schemas-microsoft-com:vml" xmlns:wp14="http://schemas.microsoft.com/office/word/2010/wordprocessingDrawing" xmlns:wp="http://schemas.openxmlformats.org/drawingml/2006/wordprocessingDrawing" xmlns:w10="urn:schemas-microsoft-com:office:word" xmlns:w="http://schemas.openxmlformats.org/wordprocessingml/2006/main" xmlns:w14="http://schemas.microsoft.com/office/word/2010/wordml" xmlns:w15="http://schemas.microsoft.com/office/word/2012/wordml" xmlns:w16se="http://schemas.microsoft.com/office/word/2015/wordml/symex" xmlns:wpg="http://schemas.microsoft.com/office/word/2010/wordprocessingGroup" xmlns:wpi="http://schemas.microsoft.com/office/word/2010/wordprocessingInk" xmlns:wne="http://schemas.microsoft.com/office/word/2006/wordml" xmlns:wps="http://schemas.microsoft.com/office/word/2010/wordprocessingShape" mc:Ignorable="w14 w15 w16se wp14">
   <w:tbl>
     <w:tblPr>
       <w:tblW w:w="13433" w:type="dxa"/>
@@ -5052,60 +4864,6 @@
               <w:lang w:val="es-ES" w:eastAsia="en-US"/>
             </w:rPr>
           </w:pPr>
-          <w:r>
-            <w:rPr>
-              <w:noProof/>
-              <w:lang w:val="es-PE" w:eastAsia="es-PE"/>
-            </w:rPr>
-            <w:drawing>
-              <wp:inline distT="0" distB="0" distL="0" distR="0" wp14:anchorId="37D97F96" wp14:editId="2E00784F">
-                <wp:extent cx="1924050" cy="438150"/>
-                <wp:effectExtent l="0" t="0" r="0" b="0"/>
-                <wp:docPr id="11" name="Imagen 6" descr="CA 1"/>
-                <wp:cNvGraphicFramePr>
-                  <a:graphicFrameLocks xmlns:a="http://schemas.openxmlformats.org/drawingml/2006/main" noChangeAspect="1"/>
-                </wp:cNvGraphicFramePr>
-                <a:graphic xmlns:a="http://schemas.openxmlformats.org/drawingml/2006/main">
-                  <a:graphicData uri="http://schemas.openxmlformats.org/drawingml/2006/picture">
-                    <pic:pic xmlns:pic="http://schemas.openxmlformats.org/drawingml/2006/picture">
-                      <pic:nvPicPr>
-                        <pic:cNvPr id="0" name="Imagen 6" descr="CA 1"/>
-                        <pic:cNvPicPr>
-                          <a:picLocks noChangeAspect="1" noChangeArrowheads="1"/>
-                        </pic:cNvPicPr>
-                      </pic:nvPicPr>
-                      <pic:blipFill>
-                        <a:blip r:embed="rId1">
-                          <a:extLst>
-                            <a:ext uri="{28A0092B-C50C-407E-A947-70E740481C1C}">
-                              <a14:useLocalDpi xmlns:a14="http://schemas.microsoft.com/office/drawing/2010/main" val="0"/>
-                            </a:ext>
-                          </a:extLst>
-                        </a:blip>
-                        <a:srcRect/>
-                        <a:stretch>
-                          <a:fillRect/>
-                        </a:stretch>
-                      </pic:blipFill>
-                      <pic:spPr bwMode="auto">
-                        <a:xfrm>
-                          <a:off x="0" y="0"/>
-                          <a:ext cx="1924050" cy="438150"/>
-                        </a:xfrm>
-                        <a:prstGeom prst="rect">
-                          <a:avLst/>
-                        </a:prstGeom>
-                        <a:noFill/>
-                        <a:ln>
-                          <a:noFill/>
-                        </a:ln>
-                      </pic:spPr>
-                    </pic:pic>
-                  </a:graphicData>
-                </a:graphic>
-              </wp:inline>
-            </w:drawing>
-          </w:r>
         </w:p>
       </w:tc>
       <w:tc>
@@ -5141,60 +4899,6 @@
             <w:pStyle w:val="Encabezado"/>
             <w:jc w:val="center"/>
           </w:pPr>
-          <w:r>
-            <w:rPr>
-              <w:noProof/>
-              <w:lang w:val="es-PE" w:eastAsia="es-PE"/>
-            </w:rPr>
-            <w:drawing>
-              <wp:inline distT="0" distB="0" distL="0" distR="0" wp14:anchorId="631427DE" wp14:editId="174A6032">
-                <wp:extent cx="933450" cy="409575"/>
-                <wp:effectExtent l="0" t="0" r="0" b="9525"/>
-                <wp:docPr id="10" name="Imagen 5" descr="SCRUMstudy-Partner-Logo"/>
-                <wp:cNvGraphicFramePr>
-                  <a:graphicFrameLocks xmlns:a="http://schemas.openxmlformats.org/drawingml/2006/main" noChangeAspect="1"/>
-                </wp:cNvGraphicFramePr>
-                <a:graphic xmlns:a="http://schemas.openxmlformats.org/drawingml/2006/main">
-                  <a:graphicData uri="http://schemas.openxmlformats.org/drawingml/2006/picture">
-                    <pic:pic xmlns:pic="http://schemas.openxmlformats.org/drawingml/2006/picture">
-                      <pic:nvPicPr>
-                        <pic:cNvPr id="0" name="Imagen 5" descr="SCRUMstudy-Partner-Logo"/>
-                        <pic:cNvPicPr>
-                          <a:picLocks noChangeAspect="1" noChangeArrowheads="1"/>
-                        </pic:cNvPicPr>
-                      </pic:nvPicPr>
-                      <pic:blipFill>
-                        <a:blip r:embed="rId2">
-                          <a:extLst>
-                            <a:ext uri="{28A0092B-C50C-407E-A947-70E740481C1C}">
-                              <a14:useLocalDpi xmlns:a14="http://schemas.microsoft.com/office/drawing/2010/main" val="0"/>
-                            </a:ext>
-                          </a:extLst>
-                        </a:blip>
-                        <a:srcRect/>
-                        <a:stretch>
-                          <a:fillRect/>
-                        </a:stretch>
-                      </pic:blipFill>
-                      <pic:spPr bwMode="auto">
-                        <a:xfrm>
-                          <a:off x="0" y="0"/>
-                          <a:ext cx="933450" cy="409575"/>
-                        </a:xfrm>
-                        <a:prstGeom prst="rect">
-                          <a:avLst/>
-                        </a:prstGeom>
-                        <a:noFill/>
-                        <a:ln>
-                          <a:noFill/>
-                        </a:ln>
-                      </pic:spPr>
-                    </pic:pic>
-                  </a:graphicData>
-                </a:graphic>
-              </wp:inline>
-            </w:drawing>
-          </w:r>
         </w:p>
       </w:tc>
       <w:tc>
@@ -5213,60 +4917,6 @@
             <w:pStyle w:val="Encabezado"/>
             <w:jc w:val="right"/>
           </w:pPr>
-          <w:r>
-            <w:rPr>
-              <w:noProof/>
-              <w:lang w:val="es-PE" w:eastAsia="es-PE"/>
-            </w:rPr>
-            <w:drawing>
-              <wp:inline distT="0" distB="0" distL="0" distR="0" wp14:anchorId="1B590AE6" wp14:editId="4203DDE4">
-                <wp:extent cx="866775" cy="409575"/>
-                <wp:effectExtent l="0" t="0" r="9525" b="9525"/>
-                <wp:docPr id="9" name="Imagen 4" descr="REPsmall"/>
-                <wp:cNvGraphicFramePr>
-                  <a:graphicFrameLocks xmlns:a="http://schemas.openxmlformats.org/drawingml/2006/main" noChangeAspect="1"/>
-                </wp:cNvGraphicFramePr>
-                <a:graphic xmlns:a="http://schemas.openxmlformats.org/drawingml/2006/main">
-                  <a:graphicData uri="http://schemas.openxmlformats.org/drawingml/2006/picture">
-                    <pic:pic xmlns:pic="http://schemas.openxmlformats.org/drawingml/2006/picture">
-                      <pic:nvPicPr>
-                        <pic:cNvPr id="0" name="Imagen 4" descr="REPsmall"/>
-                        <pic:cNvPicPr>
-                          <a:picLocks noChangeAspect="1" noChangeArrowheads="1"/>
-                        </pic:cNvPicPr>
-                      </pic:nvPicPr>
-                      <pic:blipFill>
-                        <a:blip r:embed="rId3">
-                          <a:extLst>
-                            <a:ext uri="{28A0092B-C50C-407E-A947-70E740481C1C}">
-                              <a14:useLocalDpi xmlns:a14="http://schemas.microsoft.com/office/drawing/2010/main" val="0"/>
-                            </a:ext>
-                          </a:extLst>
-                        </a:blip>
-                        <a:srcRect/>
-                        <a:stretch>
-                          <a:fillRect/>
-                        </a:stretch>
-                      </pic:blipFill>
-                      <pic:spPr bwMode="auto">
-                        <a:xfrm>
-                          <a:off x="0" y="0"/>
-                          <a:ext cx="866775" cy="409575"/>
-                        </a:xfrm>
-                        <a:prstGeom prst="rect">
-                          <a:avLst/>
-                        </a:prstGeom>
-                        <a:noFill/>
-                        <a:ln>
-                          <a:noFill/>
-                        </a:ln>
-                      </pic:spPr>
-                    </pic:pic>
-                  </a:graphicData>
-                </a:graphic>
-              </wp:inline>
-            </w:drawing>
-          </w:r>
         </w:p>
       </w:tc>
     </w:tr>
@@ -5303,53 +4953,75 @@
               <w:szCs w:val="16"/>
               <w:lang w:val="es-PE"/>
             </w:rPr>
-            <w:t>FGPR690 - Versión 1.0</w:t>
+            <w:t>SOFTWAREGR11</w:t>
+          </w:r>
+          <w:r>
+            <w:rPr>
+              <w:rFonts w:ascii="Verdana" w:hAnsi="Verdana"/>
+              <w:sz w:val="16"/>
+              <w:szCs w:val="16"/>
+              <w:lang w:val="es-PE"/>
+            </w:rPr>
+            <w:t xml:space="preserve"> - Versión 1.0</w:t>
           </w:r>
         </w:p>
       </w:tc>
     </w:tr>
   </w:tbl>
-  <w:p>
-    <w:pPr>
-      <w:pStyle w:val="Encabezado"/>
-    </w:pPr>
-    <w:r>
-      <w:rPr>
-        <w:noProof/>
-        <w:lang w:val="es-PE" w:eastAsia="es-PE"/>
-      </w:rPr>
-      <w:pict w14:anchorId="2964407B">
-        <v:shapetype id="_x0000_t75" coordsize="21600,21600" o:spt="75" o:preferrelative="t" path="m@4@5l@4@11@9@11@9@5xe" filled="f" stroked="f">
-          <v:stroke joinstyle="miter"/>
-          <v:formulas>
-            <v:f eqn="if lineDrawn pixelLineWidth 0"/>
-            <v:f eqn="sum @0 1 0"/>
-            <v:f eqn="sum 0 0 @1"/>
-            <v:f eqn="prod @2 1 2"/>
-            <v:f eqn="prod @3 21600 pixelWidth"/>
-            <v:f eqn="prod @3 21600 pixelHeight"/>
-            <v:f eqn="sum @0 0 1"/>
-            <v:f eqn="prod @6 1 2"/>
-            <v:f eqn="prod @7 21600 pixelWidth"/>
-            <v:f eqn="sum @8 21600 0"/>
-            <v:f eqn="prod @7 21600 pixelHeight"/>
-            <v:f eqn="sum @10 21600 0"/>
-          </v:formulas>
-          <v:path o:extrusionok="f" gradientshapeok="t" o:connecttype="rect"/>
-          <o:lock v:ext="edit" aspectratio="t"/>
-        </v:shapetype>
-        <v:shape id="WordPictureWatermark90117798" o:spid="_x0000_s2051" type="#_x0000_t75" style="position:absolute;margin-left:0;margin-top:0;width:671.45pt;height:117.55pt;z-index:-251656192;mso-position-horizontal:center;mso-position-horizontal-relative:margin;mso-position-vertical:center;mso-position-vertical-relative:margin" o:allowincell="f">
-          <v:imagedata r:id="rId4" o:title="Marca Agua" gain="19661f" blacklevel="22938f"/>
-          <w10:wrap anchorx="margin" anchory="margin"/>
-        </v:shape>
-      </w:pict>
-    </w:r>
-  </w:p>
+  <w:sdt>
+    <w:sdtPr>
+      <w:id w:val="1086422067"/>
+      <w:docPartObj>
+        <w:docPartGallery w:val="Watermarks"/>
+        <w:docPartUnique/>
+      </w:docPartObj>
+    </w:sdtPr>
+    <w:sdtContent>
+      <w:p>
+        <w:pPr>
+          <w:pStyle w:val="Encabezado"/>
+        </w:pPr>
+        <w:r>
+          <w:pict w14:anchorId="05B93ABC">
+            <v:shapetype id="_x0000_t136" coordsize="21600,21600" o:spt="136" adj="10800" path="m@7,l@8,m@5,21600l@6,21600e">
+              <v:formulas>
+                <v:f eqn="sum #0 0 10800"/>
+                <v:f eqn="prod #0 2 1"/>
+                <v:f eqn="sum 21600 0 @1"/>
+                <v:f eqn="sum 0 0 @2"/>
+                <v:f eqn="sum 21600 0 @3"/>
+                <v:f eqn="if @0 @3 0"/>
+                <v:f eqn="if @0 21600 @1"/>
+                <v:f eqn="if @0 0 @2"/>
+                <v:f eqn="if @0 @4 21600"/>
+                <v:f eqn="mid @5 @6"/>
+                <v:f eqn="mid @8 @5"/>
+                <v:f eqn="mid @7 @8"/>
+                <v:f eqn="mid @6 @7"/>
+                <v:f eqn="sum @6 0 @5"/>
+              </v:formulas>
+              <v:path textpathok="t" o:connecttype="custom" o:connectlocs="@9,0;@10,10800;@11,21600;@12,10800" o:connectangles="270,180,90,0"/>
+              <v:textpath on="t" fitshape="t"/>
+              <v:handles>
+                <v:h position="#0,bottomRight" xrange="6629,14971"/>
+              </v:handles>
+              <o:lock v:ext="edit" text="t" shapetype="t"/>
+            </v:shapetype>
+            <v:shape id="PowerPlusWaterMarkObject357732486" o:spid="_x0000_s2052" type="#_x0000_t136" style="position:absolute;margin-left:0;margin-top:0;width:494.9pt;height:164.95pt;rotation:315;z-index:-251657216;mso-position-horizontal:center;mso-position-horizontal-relative:margin;mso-position-vertical:center;mso-position-vertical-relative:margin" o:allowincell="f" fillcolor="silver" stroked="f">
+              <v:fill opacity=".5"/>
+              <v:textpath style="font-family:&quot;calibri&quot;;font-size:1pt" string="NO COPIAR"/>
+              <w10:wrap anchorx="margin" anchory="margin"/>
+            </v:shape>
+          </w:pict>
+        </w:r>
+      </w:p>
+    </w:sdtContent>
+  </w:sdt>
 </w:hdr>
 </file>
 
 <file path=word/header3.xml><?xml version="1.0" encoding="utf-8"?>
-<w:hdr xmlns:wpc="http://schemas.microsoft.com/office/word/2010/wordprocessingCanvas" xmlns:cx="http://schemas.microsoft.com/office/drawing/2014/chartex" xmlns:cx1="http://schemas.microsoft.com/office/drawing/2015/9/8/chartex" xmlns:cx2="http://schemas.microsoft.com/office/drawing/2015/10/21/chartex" xmlns:cx3="http://schemas.microsoft.com/office/drawing/2016/5/9/chartex" xmlns:cx4="http://schemas.microsoft.com/office/drawing/2016/5/10/chartex" xmlns:cx5="http://schemas.microsoft.com/office/drawing/2016/5/11/chartex" xmlns:cx6="http://schemas.microsoft.com/office/drawing/2016/5/12/chartex" xmlns:cx7="http://schemas.microsoft.com/office/drawing/2016/5/13/chartex" xmlns:cx8="http://schemas.microsoft.com/office/drawing/2016/5/14/chartex" xmlns:mc="http://schemas.openxmlformats.org/markup-compatibility/2006" xmlns:aink="http://schemas.microsoft.com/office/drawing/2016/ink" xmlns:am3d="http://schemas.microsoft.com/office/drawing/2017/model3d" xmlns:o="urn:schemas-microsoft-com:office:office" xmlns:r="http://schemas.openxmlformats.org/officeDocument/2006/relationships" xmlns:m="http://schemas.openxmlformats.org/officeDocument/2006/math" xmlns:v="urn:schemas-microsoft-com:vml" xmlns:wp14="http://schemas.microsoft.com/office/word/2010/wordprocessingDrawing" xmlns:wp="http://schemas.openxmlformats.org/drawingml/2006/wordprocessingDrawing" xmlns:w10="urn:schemas-microsoft-com:office:word" xmlns:w="http://schemas.openxmlformats.org/wordprocessingml/2006/main" xmlns:w14="http://schemas.microsoft.com/office/word/2010/wordml" xmlns:w15="http://schemas.microsoft.com/office/word/2012/wordml" xmlns:w16cex="http://schemas.microsoft.com/office/word/2018/wordml/cex" xmlns:w16cid="http://schemas.microsoft.com/office/word/2016/wordml/cid" xmlns:w16="http://schemas.microsoft.com/office/word/2018/wordml" xmlns:w16se="http://schemas.microsoft.com/office/word/2015/wordml/symex" xmlns:wpg="http://schemas.microsoft.com/office/word/2010/wordprocessingGroup" xmlns:wpi="http://schemas.microsoft.com/office/word/2010/wordprocessingInk" xmlns:wne="http://schemas.microsoft.com/office/word/2006/wordml" xmlns:wps="http://schemas.microsoft.com/office/word/2010/wordprocessingShape" mc:Ignorable="w14 w15 w16se w16cid w16 w16cex wp14">
+<w:hdr xmlns:wpc="http://schemas.microsoft.com/office/word/2010/wordprocessingCanvas" xmlns:cx="http://schemas.microsoft.com/office/drawing/2014/chartex" xmlns:mc="http://schemas.openxmlformats.org/markup-compatibility/2006" xmlns:o="urn:schemas-microsoft-com:office:office" xmlns:r="http://schemas.openxmlformats.org/officeDocument/2006/relationships" xmlns:m="http://schemas.openxmlformats.org/officeDocument/2006/math" xmlns:v="urn:schemas-microsoft-com:vml" xmlns:wp14="http://schemas.microsoft.com/office/word/2010/wordprocessingDrawing" xmlns:wp="http://schemas.openxmlformats.org/drawingml/2006/wordprocessingDrawing" xmlns:w10="urn:schemas-microsoft-com:office:word" xmlns:w="http://schemas.openxmlformats.org/wordprocessingml/2006/main" xmlns:w14="http://schemas.microsoft.com/office/word/2010/wordml" xmlns:w15="http://schemas.microsoft.com/office/word/2012/wordml" xmlns:w16se="http://schemas.microsoft.com/office/word/2015/wordml/symex" xmlns:wpg="http://schemas.microsoft.com/office/word/2010/wordprocessingGroup" xmlns:wpi="http://schemas.microsoft.com/office/word/2010/wordprocessingInk" xmlns:wne="http://schemas.microsoft.com/office/word/2006/wordml" xmlns:wps="http://schemas.microsoft.com/office/word/2010/wordprocessingShape" mc:Ignorable="w14 w15 w16se wp14">
   <w:tbl>
     <w:tblPr>
       <w:tblW w:w="13433" w:type="dxa"/>
@@ -5389,60 +5061,6 @@
               <w:lang w:val="es-ES" w:eastAsia="en-US"/>
             </w:rPr>
           </w:pPr>
-          <w:r>
-            <w:rPr>
-              <w:noProof/>
-              <w:lang w:val="es-PE" w:eastAsia="es-PE"/>
-            </w:rPr>
-            <w:drawing>
-              <wp:inline distT="0" distB="0" distL="0" distR="0" wp14:anchorId="060A818F" wp14:editId="5C18FA61">
-                <wp:extent cx="1924050" cy="438150"/>
-                <wp:effectExtent l="0" t="0" r="0" b="0"/>
-                <wp:docPr id="1" name="Imagen 6" descr="CA 1"/>
-                <wp:cNvGraphicFramePr>
-                  <a:graphicFrameLocks xmlns:a="http://schemas.openxmlformats.org/drawingml/2006/main" noChangeAspect="1"/>
-                </wp:cNvGraphicFramePr>
-                <a:graphic xmlns:a="http://schemas.openxmlformats.org/drawingml/2006/main">
-                  <a:graphicData uri="http://schemas.openxmlformats.org/drawingml/2006/picture">
-                    <pic:pic xmlns:pic="http://schemas.openxmlformats.org/drawingml/2006/picture">
-                      <pic:nvPicPr>
-                        <pic:cNvPr id="0" name="Imagen 6" descr="CA 1"/>
-                        <pic:cNvPicPr>
-                          <a:picLocks noChangeAspect="1" noChangeArrowheads="1"/>
-                        </pic:cNvPicPr>
-                      </pic:nvPicPr>
-                      <pic:blipFill>
-                        <a:blip r:embed="rId1">
-                          <a:extLst>
-                            <a:ext uri="{28A0092B-C50C-407E-A947-70E740481C1C}">
-                              <a14:useLocalDpi xmlns:a14="http://schemas.microsoft.com/office/drawing/2010/main" val="0"/>
-                            </a:ext>
-                          </a:extLst>
-                        </a:blip>
-                        <a:srcRect/>
-                        <a:stretch>
-                          <a:fillRect/>
-                        </a:stretch>
-                      </pic:blipFill>
-                      <pic:spPr bwMode="auto">
-                        <a:xfrm>
-                          <a:off x="0" y="0"/>
-                          <a:ext cx="1924050" cy="438150"/>
-                        </a:xfrm>
-                        <a:prstGeom prst="rect">
-                          <a:avLst/>
-                        </a:prstGeom>
-                        <a:noFill/>
-                        <a:ln>
-                          <a:noFill/>
-                        </a:ln>
-                      </pic:spPr>
-                    </pic:pic>
-                  </a:graphicData>
-                </a:graphic>
-              </wp:inline>
-            </w:drawing>
-          </w:r>
         </w:p>
       </w:tc>
       <w:tc>
@@ -5478,60 +5096,6 @@
             <w:pStyle w:val="Encabezado"/>
             <w:jc w:val="center"/>
           </w:pPr>
-          <w:r>
-            <w:rPr>
-              <w:noProof/>
-              <w:lang w:val="es-PE" w:eastAsia="es-PE"/>
-            </w:rPr>
-            <w:drawing>
-              <wp:inline distT="0" distB="0" distL="0" distR="0" wp14:anchorId="454A3441" wp14:editId="4AC3735C">
-                <wp:extent cx="933450" cy="409575"/>
-                <wp:effectExtent l="0" t="0" r="0" b="9525"/>
-                <wp:docPr id="2" name="Imagen 5" descr="SCRUMstudy-Partner-Logo"/>
-                <wp:cNvGraphicFramePr>
-                  <a:graphicFrameLocks xmlns:a="http://schemas.openxmlformats.org/drawingml/2006/main" noChangeAspect="1"/>
-                </wp:cNvGraphicFramePr>
-                <a:graphic xmlns:a="http://schemas.openxmlformats.org/drawingml/2006/main">
-                  <a:graphicData uri="http://schemas.openxmlformats.org/drawingml/2006/picture">
-                    <pic:pic xmlns:pic="http://schemas.openxmlformats.org/drawingml/2006/picture">
-                      <pic:nvPicPr>
-                        <pic:cNvPr id="0" name="Imagen 5" descr="SCRUMstudy-Partner-Logo"/>
-                        <pic:cNvPicPr>
-                          <a:picLocks noChangeAspect="1" noChangeArrowheads="1"/>
-                        </pic:cNvPicPr>
-                      </pic:nvPicPr>
-                      <pic:blipFill>
-                        <a:blip r:embed="rId2">
-                          <a:extLst>
-                            <a:ext uri="{28A0092B-C50C-407E-A947-70E740481C1C}">
-                              <a14:useLocalDpi xmlns:a14="http://schemas.microsoft.com/office/drawing/2010/main" val="0"/>
-                            </a:ext>
-                          </a:extLst>
-                        </a:blip>
-                        <a:srcRect/>
-                        <a:stretch>
-                          <a:fillRect/>
-                        </a:stretch>
-                      </pic:blipFill>
-                      <pic:spPr bwMode="auto">
-                        <a:xfrm>
-                          <a:off x="0" y="0"/>
-                          <a:ext cx="933450" cy="409575"/>
-                        </a:xfrm>
-                        <a:prstGeom prst="rect">
-                          <a:avLst/>
-                        </a:prstGeom>
-                        <a:noFill/>
-                        <a:ln>
-                          <a:noFill/>
-                        </a:ln>
-                      </pic:spPr>
-                    </pic:pic>
-                  </a:graphicData>
-                </a:graphic>
-              </wp:inline>
-            </w:drawing>
-          </w:r>
         </w:p>
       </w:tc>
       <w:tc>
@@ -5550,60 +5114,6 @@
             <w:pStyle w:val="Encabezado"/>
             <w:jc w:val="right"/>
           </w:pPr>
-          <w:r>
-            <w:rPr>
-              <w:noProof/>
-              <w:lang w:val="es-PE" w:eastAsia="es-PE"/>
-            </w:rPr>
-            <w:drawing>
-              <wp:inline distT="0" distB="0" distL="0" distR="0" wp14:anchorId="472D70C8" wp14:editId="354C72C3">
-                <wp:extent cx="866775" cy="409575"/>
-                <wp:effectExtent l="0" t="0" r="9525" b="9525"/>
-                <wp:docPr id="3" name="Imagen 4" descr="REPsmall"/>
-                <wp:cNvGraphicFramePr>
-                  <a:graphicFrameLocks xmlns:a="http://schemas.openxmlformats.org/drawingml/2006/main" noChangeAspect="1"/>
-                </wp:cNvGraphicFramePr>
-                <a:graphic xmlns:a="http://schemas.openxmlformats.org/drawingml/2006/main">
-                  <a:graphicData uri="http://schemas.openxmlformats.org/drawingml/2006/picture">
-                    <pic:pic xmlns:pic="http://schemas.openxmlformats.org/drawingml/2006/picture">
-                      <pic:nvPicPr>
-                        <pic:cNvPr id="0" name="Imagen 4" descr="REPsmall"/>
-                        <pic:cNvPicPr>
-                          <a:picLocks noChangeAspect="1" noChangeArrowheads="1"/>
-                        </pic:cNvPicPr>
-                      </pic:nvPicPr>
-                      <pic:blipFill>
-                        <a:blip r:embed="rId3">
-                          <a:extLst>
-                            <a:ext uri="{28A0092B-C50C-407E-A947-70E740481C1C}">
-                              <a14:useLocalDpi xmlns:a14="http://schemas.microsoft.com/office/drawing/2010/main" val="0"/>
-                            </a:ext>
-                          </a:extLst>
-                        </a:blip>
-                        <a:srcRect/>
-                        <a:stretch>
-                          <a:fillRect/>
-                        </a:stretch>
-                      </pic:blipFill>
-                      <pic:spPr bwMode="auto">
-                        <a:xfrm>
-                          <a:off x="0" y="0"/>
-                          <a:ext cx="866775" cy="409575"/>
-                        </a:xfrm>
-                        <a:prstGeom prst="rect">
-                          <a:avLst/>
-                        </a:prstGeom>
-                        <a:noFill/>
-                        <a:ln>
-                          <a:noFill/>
-                        </a:ln>
-                      </pic:spPr>
-                    </pic:pic>
-                  </a:graphicData>
-                </a:graphic>
-              </wp:inline>
-            </w:drawing>
-          </w:r>
         </w:p>
       </w:tc>
     </w:tr>
@@ -5640,7 +5150,16 @@
               <w:szCs w:val="16"/>
               <w:lang w:val="es-PE"/>
             </w:rPr>
-            <w:t>FGPR690 - Versión 1.0</w:t>
+            <w:t>SOFTWAREGR11</w:t>
+          </w:r>
+          <w:r>
+            <w:rPr>
+              <w:rFonts w:ascii="Verdana" w:hAnsi="Verdana"/>
+              <w:sz w:val="16"/>
+              <w:szCs w:val="16"/>
+              <w:lang w:val="es-PE"/>
+            </w:rPr>
+            <w:t xml:space="preserve"> - Versión 1.0</w:t>
           </w:r>
         </w:p>
       </w:tc>
@@ -5650,43 +5169,12 @@
     <w:pPr>
       <w:pStyle w:val="Encabezado"/>
     </w:pPr>
-    <w:r>
-      <w:rPr>
-        <w:noProof/>
-        <w:lang w:val="es-PE" w:eastAsia="es-PE"/>
-      </w:rPr>
-      <w:pict w14:anchorId="50DB6EF7">
-        <v:shapetype id="_x0000_t75" coordsize="21600,21600" o:spt="75" o:preferrelative="t" path="m@4@5l@4@11@9@11@9@5xe" filled="f" stroked="f">
-          <v:stroke joinstyle="miter"/>
-          <v:formulas>
-            <v:f eqn="if lineDrawn pixelLineWidth 0"/>
-            <v:f eqn="sum @0 1 0"/>
-            <v:f eqn="sum 0 0 @1"/>
-            <v:f eqn="prod @2 1 2"/>
-            <v:f eqn="prod @3 21600 pixelWidth"/>
-            <v:f eqn="prod @3 21600 pixelHeight"/>
-            <v:f eqn="sum @0 0 1"/>
-            <v:f eqn="prod @6 1 2"/>
-            <v:f eqn="prod @7 21600 pixelWidth"/>
-            <v:f eqn="sum @8 21600 0"/>
-            <v:f eqn="prod @7 21600 pixelHeight"/>
-            <v:f eqn="sum @10 21600 0"/>
-          </v:formulas>
-          <v:path o:extrusionok="f" gradientshapeok="t" o:connecttype="rect"/>
-          <o:lock v:ext="edit" aspectratio="t"/>
-        </v:shapetype>
-        <v:shape id="WordPictureWatermark90117796" o:spid="_x0000_s2049" type="#_x0000_t75" style="position:absolute;margin-left:0;margin-top:0;width:671.45pt;height:117.55pt;z-index:-251658240;mso-position-horizontal:center;mso-position-horizontal-relative:margin;mso-position-vertical:center;mso-position-vertical-relative:margin" o:allowincell="f">
-          <v:imagedata r:id="rId4" o:title="Marca Agua" gain="19661f" blacklevel="22938f"/>
-          <w10:wrap anchorx="margin" anchory="margin"/>
-        </v:shape>
-      </w:pict>
-    </w:r>
   </w:p>
 </w:hdr>
 </file>
 
 <file path=word/numbering.xml><?xml version="1.0" encoding="utf-8"?>
-<w:numbering xmlns:wpc="http://schemas.microsoft.com/office/word/2010/wordprocessingCanvas" xmlns:cx="http://schemas.microsoft.com/office/drawing/2014/chartex" xmlns:cx1="http://schemas.microsoft.com/office/drawing/2015/9/8/chartex" xmlns:cx2="http://schemas.microsoft.com/office/drawing/2015/10/21/chartex" xmlns:cx3="http://schemas.microsoft.com/office/drawing/2016/5/9/chartex" xmlns:cx4="http://schemas.microsoft.com/office/drawing/2016/5/10/chartex" xmlns:cx5="http://schemas.microsoft.com/office/drawing/2016/5/11/chartex" xmlns:cx6="http://schemas.microsoft.com/office/drawing/2016/5/12/chartex" xmlns:cx7="http://schemas.microsoft.com/office/drawing/2016/5/13/chartex" xmlns:cx8="http://schemas.microsoft.com/office/drawing/2016/5/14/chartex" xmlns:mc="http://schemas.openxmlformats.org/markup-compatibility/2006" xmlns:aink="http://schemas.microsoft.com/office/drawing/2016/ink" xmlns:am3d="http://schemas.microsoft.com/office/drawing/2017/model3d" xmlns:o="urn:schemas-microsoft-com:office:office" xmlns:r="http://schemas.openxmlformats.org/officeDocument/2006/relationships" xmlns:m="http://schemas.openxmlformats.org/officeDocument/2006/math" xmlns:v="urn:schemas-microsoft-com:vml" xmlns:wp14="http://schemas.microsoft.com/office/word/2010/wordprocessingDrawing" xmlns:wp="http://schemas.openxmlformats.org/drawingml/2006/wordprocessingDrawing" xmlns:w10="urn:schemas-microsoft-com:office:word" xmlns:w="http://schemas.openxmlformats.org/wordprocessingml/2006/main" xmlns:w14="http://schemas.microsoft.com/office/word/2010/wordml" xmlns:w15="http://schemas.microsoft.com/office/word/2012/wordml" xmlns:w16cex="http://schemas.microsoft.com/office/word/2018/wordml/cex" xmlns:w16cid="http://schemas.microsoft.com/office/word/2016/wordml/cid" xmlns:w16="http://schemas.microsoft.com/office/word/2018/wordml" xmlns:w16se="http://schemas.microsoft.com/office/word/2015/wordml/symex" xmlns:wpg="http://schemas.microsoft.com/office/word/2010/wordprocessingGroup" xmlns:wpi="http://schemas.microsoft.com/office/word/2010/wordprocessingInk" xmlns:wne="http://schemas.microsoft.com/office/word/2006/wordml" xmlns:wps="http://schemas.microsoft.com/office/word/2010/wordprocessingShape" mc:Ignorable="w14 w15 w16se w16cid w16 w16cex wp14">
+<w:numbering xmlns:wpc="http://schemas.microsoft.com/office/word/2010/wordprocessingCanvas" xmlns:cx="http://schemas.microsoft.com/office/drawing/2014/chartex" xmlns:mc="http://schemas.openxmlformats.org/markup-compatibility/2006" xmlns:o="urn:schemas-microsoft-com:office:office" xmlns:r="http://schemas.openxmlformats.org/officeDocument/2006/relationships" xmlns:m="http://schemas.openxmlformats.org/officeDocument/2006/math" xmlns:v="urn:schemas-microsoft-com:vml" xmlns:wp14="http://schemas.microsoft.com/office/word/2010/wordprocessingDrawing" xmlns:wp="http://schemas.openxmlformats.org/drawingml/2006/wordprocessingDrawing" xmlns:w10="urn:schemas-microsoft-com:office:word" xmlns:w="http://schemas.openxmlformats.org/wordprocessingml/2006/main" xmlns:w14="http://schemas.microsoft.com/office/word/2010/wordml" xmlns:w15="http://schemas.microsoft.com/office/word/2012/wordml" xmlns:w16se="http://schemas.microsoft.com/office/word/2015/wordml/symex" xmlns:wpg="http://schemas.microsoft.com/office/word/2010/wordprocessingGroup" xmlns:wpi="http://schemas.microsoft.com/office/word/2010/wordprocessingInk" xmlns:wne="http://schemas.microsoft.com/office/word/2006/wordml" xmlns:wps="http://schemas.microsoft.com/office/word/2010/wordprocessingShape" mc:Ignorable="w14 w15 w16se wp14">
   <w:abstractNum w:abstractNumId="0" w15:restartNumberingAfterBreak="0">
     <w:nsid w:val="0B66709E"/>
     <w:multiLevelType w:val="singleLevel"/>
@@ -6246,7 +5734,7 @@
 </file>
 
 <file path=word/styles.xml><?xml version="1.0" encoding="utf-8"?>
-<w:styles xmlns:mc="http://schemas.openxmlformats.org/markup-compatibility/2006" xmlns:r="http://schemas.openxmlformats.org/officeDocument/2006/relationships" xmlns:w="http://schemas.openxmlformats.org/wordprocessingml/2006/main" xmlns:w14="http://schemas.microsoft.com/office/word/2010/wordml" xmlns:w15="http://schemas.microsoft.com/office/word/2012/wordml" xmlns:w16cex="http://schemas.microsoft.com/office/word/2018/wordml/cex" xmlns:w16cid="http://schemas.microsoft.com/office/word/2016/wordml/cid" xmlns:w16="http://schemas.microsoft.com/office/word/2018/wordml" xmlns:w16se="http://schemas.microsoft.com/office/word/2015/wordml/symex" mc:Ignorable="w14 w15 w16se w16cid w16 w16cex">
+<w:styles xmlns:mc="http://schemas.openxmlformats.org/markup-compatibility/2006" xmlns:r="http://schemas.openxmlformats.org/officeDocument/2006/relationships" xmlns:w="http://schemas.openxmlformats.org/wordprocessingml/2006/main" xmlns:w14="http://schemas.microsoft.com/office/word/2010/wordml" xmlns:w15="http://schemas.microsoft.com/office/word/2012/wordml" xmlns:w16se="http://schemas.microsoft.com/office/word/2015/wordml/symex" mc:Ignorable="w14 w15 w16se">
   <w:docDefaults>
     <w:rPrDefault>
       <w:rPr>
@@ -6256,7 +5744,7 @@
     </w:rPrDefault>
     <w:pPrDefault/>
   </w:docDefaults>
-  <w:latentStyles w:defLockedState="0" w:defUIPriority="0" w:defSemiHidden="0" w:defUnhideWhenUsed="0" w:defQFormat="0" w:count="376">
+  <w:latentStyles w:defLockedState="0" w:defUIPriority="0" w:defSemiHidden="0" w:defUnhideWhenUsed="0" w:defQFormat="0" w:count="371">
     <w:lsdException w:name="Normal" w:qFormat="1"/>
     <w:lsdException w:name="heading 1" w:qFormat="1"/>
     <w:lsdException w:name="heading 2" w:qFormat="1"/>
@@ -6540,11 +6028,6 @@
     <w:lsdException w:name="List Table 5 Dark Accent 6" w:uiPriority="50"/>
     <w:lsdException w:name="List Table 6 Colorful Accent 6" w:uiPriority="51"/>
     <w:lsdException w:name="List Table 7 Colorful Accent 6" w:uiPriority="52"/>
-    <w:lsdException w:name="Mention" w:semiHidden="1" w:uiPriority="99" w:unhideWhenUsed="1"/>
-    <w:lsdException w:name="Smart Hyperlink" w:semiHidden="1" w:uiPriority="99" w:unhideWhenUsed="1"/>
-    <w:lsdException w:name="Hashtag" w:semiHidden="1" w:uiPriority="99" w:unhideWhenUsed="1"/>
-    <w:lsdException w:name="Unresolved Mention" w:semiHidden="1" w:uiPriority="99" w:unhideWhenUsed="1"/>
-    <w:lsdException w:name="Smart Link" w:semiHidden="1" w:uiPriority="99" w:unhideWhenUsed="1"/>
   </w:latentStyles>
   <w:style w:type="paragraph" w:default="1" w:styleId="Normal">
     <w:name w:val="Normal"/>

</xml_diff>

<commit_message>
Actualizacion de metricas del PRY SGVR, acorde al nuevo Cronograma del Proyecto 24 Nov 2020
</commit_message>
<xml_diff>
--- a/FGPR_690_06 - Informe de Métricas de Calidad.docx
+++ b/FGPR_690_06 - Informe de Métricas de Calidad.docx
@@ -1,6 +1,6 @@
 
 <file path=word/document.xml><?xml version="1.0" encoding="utf-8"?>
-<w:document xmlns:wpc="http://schemas.microsoft.com/office/word/2010/wordprocessingCanvas" xmlns:cx="http://schemas.microsoft.com/office/drawing/2014/chartex" xmlns:mc="http://schemas.openxmlformats.org/markup-compatibility/2006" xmlns:o="urn:schemas-microsoft-com:office:office" xmlns:r="http://schemas.openxmlformats.org/officeDocument/2006/relationships" xmlns:m="http://schemas.openxmlformats.org/officeDocument/2006/math" xmlns:v="urn:schemas-microsoft-com:vml" xmlns:wp14="http://schemas.microsoft.com/office/word/2010/wordprocessingDrawing" xmlns:wp="http://schemas.openxmlformats.org/drawingml/2006/wordprocessingDrawing" xmlns:w10="urn:schemas-microsoft-com:office:word" xmlns:w="http://schemas.openxmlformats.org/wordprocessingml/2006/main" xmlns:w14="http://schemas.microsoft.com/office/word/2010/wordml" xmlns:w15="http://schemas.microsoft.com/office/word/2012/wordml" xmlns:w16se="http://schemas.microsoft.com/office/word/2015/wordml/symex" xmlns:wpg="http://schemas.microsoft.com/office/word/2010/wordprocessingGroup" xmlns:wpi="http://schemas.microsoft.com/office/word/2010/wordprocessingInk" xmlns:wne="http://schemas.microsoft.com/office/word/2006/wordml" xmlns:wps="http://schemas.microsoft.com/office/word/2010/wordprocessingShape" mc:Ignorable="w14 w15 w16se wp14">
+<w:document xmlns:wpc="http://schemas.microsoft.com/office/word/2010/wordprocessingCanvas" xmlns:cx="http://schemas.microsoft.com/office/drawing/2014/chartex" xmlns:cx1="http://schemas.microsoft.com/office/drawing/2015/9/8/chartex" xmlns:cx2="http://schemas.microsoft.com/office/drawing/2015/10/21/chartex" xmlns:cx3="http://schemas.microsoft.com/office/drawing/2016/5/9/chartex" xmlns:cx4="http://schemas.microsoft.com/office/drawing/2016/5/10/chartex" xmlns:cx5="http://schemas.microsoft.com/office/drawing/2016/5/11/chartex" xmlns:cx6="http://schemas.microsoft.com/office/drawing/2016/5/12/chartex" xmlns:cx7="http://schemas.microsoft.com/office/drawing/2016/5/13/chartex" xmlns:cx8="http://schemas.microsoft.com/office/drawing/2016/5/14/chartex" xmlns:mc="http://schemas.openxmlformats.org/markup-compatibility/2006" xmlns:aink="http://schemas.microsoft.com/office/drawing/2016/ink" xmlns:am3d="http://schemas.microsoft.com/office/drawing/2017/model3d" xmlns:o="urn:schemas-microsoft-com:office:office" xmlns:r="http://schemas.openxmlformats.org/officeDocument/2006/relationships" xmlns:m="http://schemas.openxmlformats.org/officeDocument/2006/math" xmlns:v="urn:schemas-microsoft-com:vml" xmlns:wp14="http://schemas.microsoft.com/office/word/2010/wordprocessingDrawing" xmlns:wp="http://schemas.openxmlformats.org/drawingml/2006/wordprocessingDrawing" xmlns:w10="urn:schemas-microsoft-com:office:word" xmlns:w="http://schemas.openxmlformats.org/wordprocessingml/2006/main" xmlns:w14="http://schemas.microsoft.com/office/word/2010/wordml" xmlns:w15="http://schemas.microsoft.com/office/word/2012/wordml" xmlns:w16cex="http://schemas.microsoft.com/office/word/2018/wordml/cex" xmlns:w16cid="http://schemas.microsoft.com/office/word/2016/wordml/cid" xmlns:w16="http://schemas.microsoft.com/office/word/2018/wordml" xmlns:w16se="http://schemas.microsoft.com/office/word/2015/wordml/symex" xmlns:wpg="http://schemas.microsoft.com/office/word/2010/wordprocessingGroup" xmlns:wpi="http://schemas.microsoft.com/office/word/2010/wordprocessingInk" xmlns:wne="http://schemas.microsoft.com/office/word/2006/wordml" xmlns:wps="http://schemas.microsoft.com/office/word/2010/wordprocessingShape" mc:Ignorable="w14 w15 w16se w16cid w16 w16cex wp14">
   <w:body>
     <w:tbl>
       <w:tblPr>
@@ -576,6 +576,174 @@
           </w:p>
         </w:tc>
       </w:tr>
+      <w:tr>
+        <w:trPr>
+          <w:trHeight w:val="227"/>
+        </w:trPr>
+        <w:tc>
+          <w:tcPr>
+            <w:tcW w:w="921" w:type="dxa"/>
+          </w:tcPr>
+          <w:p>
+            <w:pPr>
+              <w:jc w:val="center"/>
+              <w:rPr>
+                <w:rFonts w:ascii="Verdana" w:hAnsi="Verdana" w:cs="Arial"/>
+                <w:sz w:val="18"/>
+                <w:szCs w:val="18"/>
+                <w:lang w:val="es-ES"/>
+              </w:rPr>
+            </w:pPr>
+            <w:r>
+              <w:rPr>
+                <w:rFonts w:ascii="Verdana" w:hAnsi="Verdana" w:cs="Arial"/>
+                <w:sz w:val="18"/>
+                <w:szCs w:val="18"/>
+                <w:lang w:val="es-ES"/>
+              </w:rPr>
+              <w:t>V1.2</w:t>
+            </w:r>
+          </w:p>
+        </w:tc>
+        <w:tc>
+          <w:tcPr>
+            <w:tcW w:w="1134" w:type="dxa"/>
+          </w:tcPr>
+          <w:p>
+            <w:pPr>
+              <w:jc w:val="center"/>
+              <w:rPr>
+                <w:rFonts w:ascii="Verdana" w:hAnsi="Verdana" w:cs="Arial"/>
+                <w:sz w:val="18"/>
+                <w:szCs w:val="18"/>
+                <w:lang w:val="es-ES"/>
+              </w:rPr>
+            </w:pPr>
+            <w:r>
+              <w:rPr>
+                <w:rFonts w:ascii="Verdana" w:hAnsi="Verdana" w:cs="Arial"/>
+                <w:sz w:val="18"/>
+                <w:szCs w:val="18"/>
+                <w:lang w:val="es-ES"/>
+              </w:rPr>
+              <w:t>AR</w:t>
+            </w:r>
+          </w:p>
+        </w:tc>
+        <w:tc>
+          <w:tcPr>
+            <w:tcW w:w="1424" w:type="dxa"/>
+          </w:tcPr>
+          <w:p>
+            <w:pPr>
+              <w:jc w:val="center"/>
+              <w:rPr>
+                <w:rFonts w:ascii="Verdana" w:hAnsi="Verdana" w:cs="Arial"/>
+                <w:sz w:val="18"/>
+                <w:szCs w:val="18"/>
+                <w:lang w:val="es-ES"/>
+              </w:rPr>
+            </w:pPr>
+            <w:r>
+              <w:rPr>
+                <w:rFonts w:ascii="Verdana" w:hAnsi="Verdana" w:cs="Arial"/>
+                <w:sz w:val="18"/>
+                <w:szCs w:val="18"/>
+                <w:lang w:val="es-ES"/>
+              </w:rPr>
+              <w:t>FD</w:t>
+            </w:r>
+          </w:p>
+        </w:tc>
+        <w:tc>
+          <w:tcPr>
+            <w:tcW w:w="1472" w:type="dxa"/>
+          </w:tcPr>
+          <w:p>
+            <w:pPr>
+              <w:jc w:val="center"/>
+              <w:rPr>
+                <w:rFonts w:ascii="Verdana" w:hAnsi="Verdana" w:cs="Arial"/>
+                <w:sz w:val="18"/>
+                <w:szCs w:val="18"/>
+                <w:lang w:val="es-ES"/>
+              </w:rPr>
+            </w:pPr>
+            <w:r>
+              <w:rPr>
+                <w:rFonts w:ascii="Verdana" w:hAnsi="Verdana" w:cs="Arial"/>
+                <w:sz w:val="18"/>
+                <w:szCs w:val="18"/>
+                <w:lang w:val="es-ES"/>
+              </w:rPr>
+              <w:t>KS, JN</w:t>
+            </w:r>
+          </w:p>
+        </w:tc>
+        <w:tc>
+          <w:tcPr>
+            <w:tcW w:w="992" w:type="dxa"/>
+            <w:vAlign w:val="center"/>
+          </w:tcPr>
+          <w:p>
+            <w:pPr>
+              <w:jc w:val="center"/>
+              <w:rPr>
+                <w:rFonts w:ascii="Verdana" w:hAnsi="Verdana" w:cs="Arial"/>
+                <w:sz w:val="18"/>
+                <w:szCs w:val="18"/>
+                <w:lang w:val="es-ES"/>
+              </w:rPr>
+            </w:pPr>
+            <w:r>
+              <w:rPr>
+                <w:rFonts w:ascii="Verdana" w:hAnsi="Verdana" w:cs="Arial"/>
+                <w:sz w:val="18"/>
+                <w:szCs w:val="18"/>
+                <w:lang w:val="es-ES"/>
+              </w:rPr>
+              <w:t>24/11/2020</w:t>
+            </w:r>
+          </w:p>
+        </w:tc>
+        <w:tc>
+          <w:tcPr>
+            <w:tcW w:w="2977" w:type="dxa"/>
+            <w:shd w:val="clear" w:color="auto" w:fill="auto"/>
+            <w:vAlign w:val="center"/>
+          </w:tcPr>
+          <w:p>
+            <w:pPr>
+              <w:rPr>
+                <w:rFonts w:ascii="Verdana" w:hAnsi="Verdana" w:cs="Arial"/>
+                <w:sz w:val="18"/>
+                <w:szCs w:val="18"/>
+                <w:lang w:val="es-ES"/>
+              </w:rPr>
+            </w:pPr>
+            <w:proofErr w:type="gramStart"/>
+            <w:r>
+              <w:rPr>
+                <w:rFonts w:ascii="Verdana" w:hAnsi="Verdana" w:cs="Arial"/>
+                <w:sz w:val="18"/>
+                <w:szCs w:val="18"/>
+                <w:lang w:val="es-ES"/>
+              </w:rPr>
+              <w:t>Correcciones acorde</w:t>
+            </w:r>
+            <w:proofErr w:type="gramEnd"/>
+            <w:r>
+              <w:rPr>
+                <w:rFonts w:ascii="Verdana" w:hAnsi="Verdana" w:cs="Arial"/>
+                <w:sz w:val="18"/>
+                <w:szCs w:val="18"/>
+                <w:lang w:val="es-ES"/>
+              </w:rPr>
+              <w:t xml:space="preserve"> a las indicaciones del Ing. Mario López</w:t>
+            </w:r>
+          </w:p>
+        </w:tc>
+      </w:tr>
     </w:tbl>
     <w:p>
       <w:pPr>
@@ -674,14 +842,8 @@
     </w:p>
     <w:p>
       <w:pPr>
-        <w:pStyle w:val="Textoindependiente"/>
-        <w:ind w:left="170" w:right="170"/>
-        <w:jc w:val="center"/>
+        <w:pStyle w:val="Ttulo"/>
         <w:rPr>
-          <w:rFonts w:ascii="Verdana" w:hAnsi="Verdana"/>
-          <w:i/>
-          <w:sz w:val="32"/>
-          <w:szCs w:val="32"/>
           <w:lang w:val="es-ES"/>
           <w14:shadow w14:blurRad="50800" w14:dist="38100" w14:dir="2700000" w14:sx="100000" w14:sy="100000" w14:kx="0" w14:ky="0" w14:algn="tl">
             <w14:srgbClr w14:val="000000">
@@ -690,12 +852,22 @@
           </w14:shadow>
         </w:rPr>
       </w:pPr>
+    </w:p>
+    <w:p>
+      <w:pPr>
+        <w:pStyle w:val="Ttulo"/>
+        <w:jc w:val="center"/>
+        <w:rPr>
+          <w:lang w:val="es-ES"/>
+          <w14:shadow w14:blurRad="50800" w14:dist="38100" w14:dir="2700000" w14:sx="100000" w14:sy="100000" w14:kx="0" w14:ky="0" w14:algn="tl">
+            <w14:srgbClr w14:val="000000">
+              <w14:alpha w14:val="60000"/>
+            </w14:srgbClr>
+          </w14:shadow>
+        </w:rPr>
+      </w:pPr>
       <w:r>
         <w:rPr>
-          <w:rFonts w:ascii="Verdana" w:hAnsi="Verdana"/>
-          <w:i/>
-          <w:sz w:val="32"/>
-          <w:szCs w:val="32"/>
           <w:lang w:val="es-ES"/>
           <w14:shadow w14:blurRad="50800" w14:dist="38100" w14:dir="2700000" w14:sx="100000" w14:sy="100000" w14:kx="0" w14:ky="0" w14:algn="tl">
             <w14:srgbClr w14:val="000000">
@@ -1074,8 +1246,19 @@
                 <w:szCs w:val="18"/>
                 <w:lang w:val="es-ES"/>
               </w:rPr>
-              <w:t>24 semanas</w:t>
-            </w:r>
+              <w:t>33</w:t>
+            </w:r>
+            <w:r>
+              <w:rPr>
+                <w:rFonts w:ascii="Verdana" w:hAnsi="Verdana"/>
+                <w:sz w:val="18"/>
+                <w:szCs w:val="18"/>
+                <w:lang w:val="es-ES"/>
+              </w:rPr>
+              <w:t xml:space="preserve"> semanas</w:t>
+            </w:r>
+            <w:bookmarkStart w:id="0" w:name="_GoBack"/>
+            <w:bookmarkEnd w:id="0"/>
           </w:p>
         </w:tc>
       </w:tr>
@@ -1610,7 +1793,6 @@
                 <w:smallCaps/>
                 <w:lang w:val="es-ES"/>
               </w:rPr>
-              <w:lastRenderedPageBreak/>
               <w:t>CUADRO DE MÉTRICAS</w:t>
             </w:r>
           </w:p>
@@ -1984,8 +2166,6 @@
               </w:rPr>
               <w:t>hs</w:t>
             </w:r>
-            <w:bookmarkStart w:id="0" w:name="_GoBack"/>
-            <w:bookmarkEnd w:id="0"/>
             <w:proofErr w:type="spellEnd"/>
           </w:p>
         </w:tc>
@@ -2066,23 +2246,7 @@
                 <w:rFonts w:ascii="Verdana" w:hAnsi="Verdana"/>
                 <w:lang w:val="es-EC"/>
               </w:rPr>
-              <w:t xml:space="preserve"> </w:t>
-            </w:r>
-            <w:proofErr w:type="spellStart"/>
-            <w:r>
-              <w:rPr>
-                <w:rFonts w:ascii="Verdana" w:hAnsi="Verdana"/>
-                <w:lang w:val="es-EC"/>
-              </w:rPr>
-              <w:t>backlog</w:t>
-            </w:r>
-            <w:proofErr w:type="spellEnd"/>
-            <w:r>
-              <w:rPr>
-                <w:rFonts w:ascii="Verdana" w:hAnsi="Verdana"/>
-                <w:lang w:val="es-EC"/>
-              </w:rPr>
-              <w:t xml:space="preserve">, hoja de ruta, definición del proceso de desarrollo y lineamientos de arquitectura </w:t>
+              <w:t xml:space="preserve"> backlog, hoja de ruta, definición del proceso de desarrollo y lineamientos de arquitectura </w:t>
             </w:r>
           </w:p>
         </w:tc>
@@ -2393,15 +2557,169 @@
             <w:pPr>
               <w:rPr>
                 <w:rFonts w:ascii="Verdana" w:hAnsi="Verdana"/>
-                <w:lang w:val="es-EC"/>
-              </w:rPr>
-            </w:pPr>
-            <w:r>
-              <w:rPr>
-                <w:rFonts w:ascii="Verdana" w:hAnsi="Verdana"/>
-                <w:lang w:val="es-EC"/>
-              </w:rPr>
-              <w:t>880</w:t>
+              </w:rPr>
+            </w:pPr>
+            <m:oMathPara>
+              <m:oMath>
+                <m:r>
+                  <w:rPr>
+                    <w:rFonts w:ascii="Cambria Math" w:hAnsi="Cambria Math"/>
+                  </w:rPr>
+                  <m:t xml:space="preserve">1200 </m:t>
+                </m:r>
+                <m:r>
+                  <w:rPr>
+                    <w:rFonts w:ascii="Cambria Math" w:hAnsi="Cambria Math"/>
+                  </w:rPr>
+                  <m:t>hs=</m:t>
+                </m:r>
+                <m:r>
+                  <w:rPr>
+                    <w:rFonts w:ascii="Cambria Math" w:hAnsi="Cambria Math"/>
+                  </w:rPr>
+                  <m:t>10</m:t>
+                </m:r>
+                <m:r>
+                  <w:rPr>
+                    <w:rFonts w:ascii="Cambria Math" w:hAnsi="Cambria Math"/>
+                  </w:rPr>
+                  <m:t xml:space="preserve"> </m:t>
+                </m:r>
+                <m:r>
+                  <w:rPr>
+                    <w:rFonts w:ascii="Cambria Math" w:hAnsi="Cambria Math"/>
+                    <w:lang w:val="es-EC"/>
+                  </w:rPr>
+                  <m:t>sprints</m:t>
+                </m:r>
+                <m:r>
+                  <w:rPr>
+                    <w:rFonts w:ascii="Cambria Math" w:hAnsi="Cambria Math"/>
+                  </w:rPr>
+                  <m:t>×</m:t>
+                </m:r>
+                <m:f>
+                  <m:fPr>
+                    <m:ctrlPr>
+                      <w:rPr>
+                        <w:rFonts w:ascii="Cambria Math" w:hAnsi="Cambria Math"/>
+                        <w:i/>
+                        <w:lang w:val="es-EC"/>
+                      </w:rPr>
+                    </m:ctrlPr>
+                  </m:fPr>
+                  <m:num>
+                    <m:r>
+                      <w:rPr>
+                        <w:rFonts w:ascii="Cambria Math" w:hAnsi="Cambria Math"/>
+                      </w:rPr>
+                      <m:t xml:space="preserve">15 </m:t>
+                    </m:r>
+                    <m:r>
+                      <w:rPr>
+                        <w:rFonts w:ascii="Cambria Math" w:hAnsi="Cambria Math"/>
+                        <w:lang w:val="es-EC"/>
+                      </w:rPr>
+                      <m:t>dias</m:t>
+                    </m:r>
+                  </m:num>
+                  <m:den>
+                    <m:r>
+                      <w:rPr>
+                        <w:rFonts w:ascii="Cambria Math" w:hAnsi="Cambria Math"/>
+                      </w:rPr>
+                      <m:t xml:space="preserve">1 </m:t>
+                    </m:r>
+                    <m:r>
+                      <w:rPr>
+                        <w:rFonts w:ascii="Cambria Math" w:hAnsi="Cambria Math"/>
+                        <w:lang w:val="es-EC"/>
+                      </w:rPr>
+                      <m:t>sprint</m:t>
+                    </m:r>
+                  </m:den>
+                </m:f>
+                <m:r>
+                  <w:rPr>
+                    <w:rFonts w:ascii="Cambria Math" w:hAnsi="Cambria Math"/>
+                  </w:rPr>
+                  <m:t>×</m:t>
+                </m:r>
+                <m:f>
+                  <m:fPr>
+                    <m:ctrlPr>
+                      <w:rPr>
+                        <w:rFonts w:ascii="Cambria Math" w:hAnsi="Cambria Math"/>
+                        <w:i/>
+                        <w:lang w:val="es-EC"/>
+                      </w:rPr>
+                    </m:ctrlPr>
+                  </m:fPr>
+                  <m:num>
+                    <m:r>
+                      <w:rPr>
+                        <w:rFonts w:ascii="Cambria Math" w:hAnsi="Cambria Math"/>
+                      </w:rPr>
+                      <m:t xml:space="preserve">8 </m:t>
+                    </m:r>
+                    <m:r>
+                      <w:rPr>
+                        <w:rFonts w:ascii="Cambria Math" w:hAnsi="Cambria Math"/>
+                        <w:lang w:val="es-EC"/>
+                      </w:rPr>
+                      <m:t>HH</m:t>
+                    </m:r>
+                  </m:num>
+                  <m:den>
+                    <m:r>
+                      <w:rPr>
+                        <w:rFonts w:ascii="Cambria Math" w:hAnsi="Cambria Math"/>
+                      </w:rPr>
+                      <m:t xml:space="preserve">1 </m:t>
+                    </m:r>
+                    <m:r>
+                      <w:rPr>
+                        <w:rFonts w:ascii="Cambria Math" w:hAnsi="Cambria Math"/>
+                        <w:lang w:val="es-EC"/>
+                      </w:rPr>
+                      <m:t>d</m:t>
+                    </m:r>
+                    <m:r>
+                      <w:rPr>
+                        <w:rFonts w:ascii="Cambria Math" w:hAnsi="Cambria Math"/>
+                      </w:rPr>
+                      <m:t>í</m:t>
+                    </m:r>
+                    <m:r>
+                      <w:rPr>
+                        <w:rFonts w:ascii="Cambria Math" w:hAnsi="Cambria Math"/>
+                        <w:lang w:val="es-EC"/>
+                      </w:rPr>
+                      <m:t>a</m:t>
+                    </m:r>
+                  </m:den>
+                </m:f>
+              </m:oMath>
+            </m:oMathPara>
+          </w:p>
+        </w:tc>
+        <w:tc>
+          <w:tcPr>
+            <w:tcW w:w="936" w:type="pct"/>
+          </w:tcPr>
+          <w:p>
+            <w:pPr>
+              <w:rPr>
+                <w:rFonts w:ascii="Verdana" w:hAnsi="Verdana"/>
+                <w:lang w:val="es-EC"/>
+              </w:rPr>
+            </w:pPr>
+            <w:r>
+              <w:rPr>
+                <w:rFonts w:ascii="Verdana" w:hAnsi="Verdana"/>
+                <w:lang w:val="es-EC"/>
+              </w:rPr>
+              <w:t>5.83</w:t>
             </w:r>
             <w:r>
               <w:rPr>
@@ -2416,42 +2734,107 @@
                 <w:rFonts w:ascii="Verdana" w:hAnsi="Verdana"/>
                 <w:lang w:val="es-EC"/>
               </w:rPr>
-              <w:t>hs</w:t>
+              <w:t>h</w:t>
+            </w:r>
+            <w:r>
+              <w:rPr>
+                <w:rFonts w:ascii="Verdana" w:hAnsi="Verdana"/>
+                <w:lang w:val="es-EC"/>
+              </w:rPr>
+              <w:t>r</w:t>
             </w:r>
             <w:proofErr w:type="spellEnd"/>
-          </w:p>
-        </w:tc>
-        <w:tc>
-          <w:tcPr>
-            <w:tcW w:w="936" w:type="pct"/>
-          </w:tcPr>
-          <w:p>
-            <w:pPr>
-              <w:rPr>
-                <w:rFonts w:ascii="Verdana" w:hAnsi="Verdana"/>
-                <w:lang w:val="es-EC"/>
-              </w:rPr>
-            </w:pPr>
-            <w:r>
-              <w:rPr>
-                <w:rFonts w:ascii="Verdana" w:hAnsi="Verdana"/>
-                <w:lang w:val="es-EC"/>
-              </w:rPr>
-              <w:t>0.1</w:t>
-            </w:r>
-            <w:r>
-              <w:rPr>
-                <w:rFonts w:ascii="Verdana" w:hAnsi="Verdana"/>
-                <w:lang w:val="es-EC"/>
-              </w:rPr>
-              <w:t>26</w:t>
-            </w:r>
-            <w:r>
-              <w:rPr>
-                <w:rFonts w:ascii="Verdana" w:hAnsi="Verdana"/>
-                <w:lang w:val="es-EC"/>
-              </w:rPr>
-              <w:t xml:space="preserve"> </w:t>
+            <w:r>
+              <w:rPr>
+                <w:rFonts w:ascii="Verdana" w:hAnsi="Verdana"/>
+                <w:lang w:val="es-EC"/>
+              </w:rPr>
+              <w:t>/</w:t>
+            </w:r>
+            <w:r>
+              <w:rPr>
+                <w:rFonts w:ascii="Verdana" w:hAnsi="Verdana"/>
+                <w:lang w:val="es-EC"/>
+              </w:rPr>
+              <w:t>LDC</w:t>
+            </w:r>
+          </w:p>
+        </w:tc>
+        <w:tc>
+          <w:tcPr>
+            <w:tcW w:w="732" w:type="pct"/>
+          </w:tcPr>
+          <w:p>
+            <w:pPr>
+              <w:rPr>
+                <w:rFonts w:ascii="Verdana" w:hAnsi="Verdana"/>
+                <w:lang w:val="es-EC"/>
+              </w:rPr>
+            </w:pPr>
+            <w:r>
+              <w:rPr>
+                <w:rFonts w:ascii="Verdana" w:hAnsi="Verdana"/>
+                <w:lang w:val="es-EC"/>
+              </w:rPr>
+              <w:t>Generación de los compilados para los portales app y web</w:t>
+            </w:r>
+            <w:r>
+              <w:rPr>
+                <w:rFonts w:ascii="Verdana" w:hAnsi="Verdana"/>
+                <w:lang w:val="es-EC"/>
+              </w:rPr>
+              <w:t>.</w:t>
+            </w:r>
+          </w:p>
+          <w:p>
+            <w:pPr>
+              <w:rPr>
+                <w:rFonts w:ascii="Verdana" w:hAnsi="Verdana"/>
+                <w:lang w:val="es-EC"/>
+              </w:rPr>
+            </w:pPr>
+            <w:r>
+              <w:rPr>
+                <w:rFonts w:ascii="Verdana" w:hAnsi="Verdana"/>
+                <w:lang w:val="es-EC"/>
+              </w:rPr>
+              <w:t xml:space="preserve">Nota: En el </w:t>
+            </w:r>
+            <w:r>
+              <w:rPr>
+                <w:rFonts w:ascii="Verdana" w:hAnsi="Verdana"/>
+                <w:lang w:val="es-EC"/>
+              </w:rPr>
+              <w:t>último</w:t>
+            </w:r>
+            <w:r>
+              <w:rPr>
+                <w:rFonts w:ascii="Verdana" w:hAnsi="Verdana"/>
+                <w:lang w:val="es-EC"/>
+              </w:rPr>
+              <w:t xml:space="preserve"> Sprint 11 sólo se hace la </w:t>
+            </w:r>
+            <w:r>
+              <w:rPr>
+                <w:rFonts w:ascii="Verdana" w:hAnsi="Verdana"/>
+                <w:lang w:val="es-EC"/>
+              </w:rPr>
+              <w:t>validación</w:t>
+            </w:r>
+            <w:r>
+              <w:rPr>
+                <w:rFonts w:ascii="Verdana" w:hAnsi="Verdana"/>
+                <w:lang w:val="es-EC"/>
+              </w:rPr>
+              <w:t xml:space="preserve"> de conectividad en </w:t>
+            </w:r>
+            <w:r>
+              <w:rPr>
+                <w:rFonts w:ascii="Verdana" w:hAnsi="Verdana"/>
+                <w:lang w:val="es-EC"/>
+              </w:rPr>
+              <w:lastRenderedPageBreak/>
+              <w:t xml:space="preserve">redes y el </w:t>
             </w:r>
             <w:proofErr w:type="spellStart"/>
             <w:r>
@@ -2459,14 +2842,7 @@
                 <w:rFonts w:ascii="Verdana" w:hAnsi="Verdana"/>
                 <w:lang w:val="es-EC"/>
               </w:rPr>
-              <w:t>h</w:t>
-            </w:r>
-            <w:r>
-              <w:rPr>
-                <w:rFonts w:ascii="Verdana" w:hAnsi="Verdana"/>
-                <w:lang w:val="es-EC"/>
-              </w:rPr>
-              <w:t>r</w:t>
+              <w:t>versionamiento</w:t>
             </w:r>
             <w:proofErr w:type="spellEnd"/>
             <w:r>
@@ -2474,34 +2850,7 @@
                 <w:rFonts w:ascii="Verdana" w:hAnsi="Verdana"/>
                 <w:lang w:val="es-EC"/>
               </w:rPr>
-              <w:t>/</w:t>
-            </w:r>
-            <w:r>
-              <w:rPr>
-                <w:rFonts w:ascii="Verdana" w:hAnsi="Verdana"/>
-                <w:lang w:val="es-EC"/>
-              </w:rPr>
-              <w:t>LDC</w:t>
-            </w:r>
-          </w:p>
-        </w:tc>
-        <w:tc>
-          <w:tcPr>
-            <w:tcW w:w="732" w:type="pct"/>
-          </w:tcPr>
-          <w:p>
-            <w:pPr>
-              <w:rPr>
-                <w:rFonts w:ascii="Verdana" w:hAnsi="Verdana"/>
-                <w:lang w:val="es-EC"/>
-              </w:rPr>
-            </w:pPr>
-            <w:r>
-              <w:rPr>
-                <w:rFonts w:ascii="Verdana" w:hAnsi="Verdana"/>
-                <w:lang w:val="es-EC"/>
-              </w:rPr>
-              <w:t>Generación de los compilados para los portales app y web</w:t>
+              <w:t xml:space="preserve"> a Producción, no se toma como desarrollo.</w:t>
             </w:r>
           </w:p>
         </w:tc>
@@ -2527,6 +2876,7 @@
                 <w:rFonts w:ascii="Verdana" w:hAnsi="Verdana"/>
                 <w:lang w:val="es-EC"/>
               </w:rPr>
+              <w:lastRenderedPageBreak/>
               <w:t>Scripts de BDD: DDL y DML</w:t>
             </w:r>
           </w:p>
@@ -2733,15 +3083,7 @@
                 <w:rFonts w:ascii="Verdana" w:hAnsi="Verdana"/>
                 <w:lang w:val="es-EC"/>
               </w:rPr>
-              <w:t xml:space="preserve"> de pruebas </w:t>
-            </w:r>
-            <w:r>
-              <w:rPr>
-                <w:rFonts w:ascii="Verdana" w:hAnsi="Verdana"/>
-                <w:lang w:val="es-EC"/>
-              </w:rPr>
-              <w:lastRenderedPageBreak/>
-              <w:t>unitarias (PU)</w:t>
+              <w:t xml:space="preserve"> de pruebas unitarias (PU)</w:t>
             </w:r>
           </w:p>
         </w:tc>
@@ -2761,7 +3103,6 @@
                 <w:rFonts w:ascii="Verdana" w:hAnsi="Verdana"/>
                 <w:lang w:val="es-EC"/>
               </w:rPr>
-              <w:lastRenderedPageBreak/>
               <w:t>5</w:t>
             </w:r>
           </w:p>
@@ -2782,15 +3123,7 @@
                 <w:rFonts w:ascii="Verdana" w:hAnsi="Verdana"/>
                 <w:lang w:val="es-EC"/>
               </w:rPr>
-              <w:t xml:space="preserve">Documentación de los casos de </w:t>
-            </w:r>
-            <w:r>
-              <w:rPr>
-                <w:rFonts w:ascii="Verdana" w:hAnsi="Verdana"/>
-                <w:lang w:val="es-EC"/>
-              </w:rPr>
-              <w:lastRenderedPageBreak/>
-              <w:t xml:space="preserve">PU </w:t>
+              <w:t xml:space="preserve">Documentación de los casos de PU </w:t>
             </w:r>
             <w:r>
               <w:rPr>
@@ -2817,7 +3150,6 @@
                 <w:rFonts w:ascii="Verdana" w:hAnsi="Verdana"/>
                 <w:lang w:val="es-EC"/>
               </w:rPr>
-              <w:lastRenderedPageBreak/>
               <w:t>8 págs.</w:t>
             </w:r>
           </w:p>
@@ -2939,15 +3271,7 @@
                 <w:rFonts w:ascii="Verdana" w:hAnsi="Verdana"/>
                 <w:lang w:val="es-EC"/>
               </w:rPr>
-              <w:t xml:space="preserve">correspondientes </w:t>
-            </w:r>
-            <w:r>
-              <w:rPr>
-                <w:rFonts w:ascii="Verdana" w:hAnsi="Verdana"/>
-                <w:lang w:val="es-EC"/>
-              </w:rPr>
-              <w:lastRenderedPageBreak/>
-              <w:t>a</w:t>
+              <w:t>correspondientes a</w:t>
             </w:r>
             <w:r>
               <w:rPr>
@@ -2994,7 +3318,6 @@
                 <w:rFonts w:ascii="Verdana" w:hAnsi="Verdana"/>
                 <w:lang w:val="es-EC"/>
               </w:rPr>
-              <w:lastRenderedPageBreak/>
               <w:t>Documentos técnicos del proyecto</w:t>
             </w:r>
           </w:p>
@@ -3214,6 +3537,7 @@
                 <w:rFonts w:ascii="Verdana" w:hAnsi="Verdana"/>
                 <w:lang w:val="es-EC"/>
               </w:rPr>
+              <w:lastRenderedPageBreak/>
               <w:t>Documentos funcionales del proyecto</w:t>
             </w:r>
           </w:p>
@@ -3468,15 +3792,7 @@
                 <w:rFonts w:ascii="Verdana" w:hAnsi="Verdana"/>
                 <w:lang w:val="es-ES"/>
               </w:rPr>
-              <w:t xml:space="preserve"> y despliegue de los objetos desarrollados en </w:t>
-            </w:r>
-            <w:r>
-              <w:rPr>
-                <w:rFonts w:ascii="Verdana" w:hAnsi="Verdana"/>
-                <w:lang w:val="es-ES"/>
-              </w:rPr>
-              <w:lastRenderedPageBreak/>
-              <w:t>ambiente Producción</w:t>
+              <w:t xml:space="preserve"> y despliegue de los objetos desarrollados en ambiente Producción</w:t>
             </w:r>
           </w:p>
         </w:tc>
@@ -3496,7 +3812,6 @@
                 <w:rFonts w:ascii="Verdana" w:hAnsi="Verdana"/>
                 <w:lang w:val="es-ES"/>
               </w:rPr>
-              <w:lastRenderedPageBreak/>
               <w:t>15 págs.</w:t>
             </w:r>
           </w:p>
@@ -3612,15 +3927,7 @@
                 <w:rFonts w:ascii="Verdana" w:hAnsi="Verdana"/>
                 <w:lang w:val="es-ES"/>
               </w:rPr>
-              <w:t xml:space="preserve"> y despliegue de los objetos desarrollados en </w:t>
-            </w:r>
-            <w:r>
-              <w:rPr>
-                <w:rFonts w:ascii="Verdana" w:hAnsi="Verdana"/>
-                <w:lang w:val="es-ES"/>
-              </w:rPr>
-              <w:lastRenderedPageBreak/>
-              <w:t>ambiente Producción</w:t>
+              <w:t xml:space="preserve"> y despliegue de los objetos desarrollados en ambiente Producción</w:t>
             </w:r>
           </w:p>
         </w:tc>
@@ -3646,7 +3953,6 @@
                 <w:rFonts w:ascii="Verdana" w:hAnsi="Verdana"/>
                 <w:lang w:val="es-EC"/>
               </w:rPr>
-              <w:lastRenderedPageBreak/>
               <w:t xml:space="preserve">Informe </w:t>
             </w:r>
             <w:r>
@@ -3854,19 +4160,11 @@
                 <w:rFonts w:ascii="Verdana" w:hAnsi="Verdana"/>
               </w:rPr>
             </w:pPr>
-            <w:proofErr w:type="spellStart"/>
-            <w:r>
-              <w:rPr>
-                <w:rFonts w:ascii="Verdana" w:hAnsi="Verdana"/>
-              </w:rPr>
-              <w:t>Informe</w:t>
-            </w:r>
-            <w:proofErr w:type="spellEnd"/>
-            <w:r>
-              <w:rPr>
-                <w:rFonts w:ascii="Verdana" w:hAnsi="Verdana"/>
-              </w:rPr>
-              <w:t xml:space="preserve"> final</w:t>
+            <w:r>
+              <w:rPr>
+                <w:rFonts w:ascii="Verdana" w:hAnsi="Verdana"/>
+              </w:rPr>
+              <w:t>Informe final</w:t>
             </w:r>
           </w:p>
         </w:tc>
@@ -4125,23 +4423,13 @@
     </w:p>
     <w:p>
       <w:pPr>
-        <w:ind w:left="142"/>
+        <w:pStyle w:val="Ttulo1"/>
         <w:rPr>
-          <w:rFonts w:ascii="Verdana" w:hAnsi="Verdana"/>
-          <w:b/>
-          <w:smallCaps/>
-          <w:sz w:val="18"/>
-          <w:szCs w:val="18"/>
           <w:lang w:val="es-ES"/>
         </w:rPr>
       </w:pPr>
       <w:r>
         <w:rPr>
-          <w:rFonts w:ascii="Verdana" w:hAnsi="Verdana"/>
-          <w:b/>
-          <w:smallCaps/>
-          <w:sz w:val="18"/>
-          <w:szCs w:val="18"/>
           <w:lang w:val="es-ES"/>
         </w:rPr>
         <w:lastRenderedPageBreak/>
@@ -4149,11 +4437,6 @@
       </w:r>
       <w:r>
         <w:rPr>
-          <w:rFonts w:ascii="Verdana" w:hAnsi="Verdana"/>
-          <w:i/>
-          <w:smallCaps/>
-          <w:sz w:val="18"/>
-          <w:szCs w:val="18"/>
           <w:lang w:val="es-PE"/>
         </w:rPr>
         <w:t>Este documento registra las métricas de calidad a utilizar en el proyecto. Este documento consta de los siguientes campos:</w:t>
@@ -4161,52 +4444,25 @@
     </w:p>
     <w:p>
       <w:pPr>
-        <w:ind w:left="142"/>
-        <w:rPr>
-          <w:rFonts w:ascii="Verdana" w:hAnsi="Verdana"/>
-          <w:b/>
-          <w:smallCaps/>
-          <w:sz w:val="18"/>
-          <w:szCs w:val="18"/>
-          <w:lang w:val="es-ES"/>
-        </w:rPr>
-      </w:pPr>
-    </w:p>
-    <w:p>
-      <w:pPr>
+        <w:pStyle w:val="Listaconvietas"/>
         <w:numPr>
           <w:ilvl w:val="0"/>
           <w:numId w:val="10"/>
         </w:numPr>
-        <w:ind w:left="142" w:hanging="142"/>
-        <w:jc w:val="both"/>
         <w:rPr>
-          <w:rFonts w:ascii="Verdana" w:hAnsi="Verdana"/>
           <w:b/>
-          <w:smallCaps/>
-          <w:sz w:val="18"/>
-          <w:szCs w:val="18"/>
           <w:lang w:val="es-ES"/>
         </w:rPr>
       </w:pPr>
       <w:r>
         <w:rPr>
-          <w:rFonts w:ascii="Verdana" w:hAnsi="Verdana"/>
           <w:b/>
-          <w:smallCaps/>
-          <w:sz w:val="18"/>
-          <w:szCs w:val="18"/>
           <w:lang w:val="es-ES"/>
         </w:rPr>
         <w:t xml:space="preserve">Factor Relevante de Calidad: </w:t>
       </w:r>
       <w:r>
         <w:rPr>
-          <w:rFonts w:ascii="Verdana" w:hAnsi="Verdana"/>
-          <w:i/>
-          <w:smallCaps/>
-          <w:sz w:val="18"/>
-          <w:szCs w:val="18"/>
           <w:lang w:val="es-ES"/>
         </w:rPr>
         <w:t>{Calidad; Grado en el que un conjunto de características inherentes satisface los requisitos}. Especificar cuál es el factor de calidad relevante que da origen a la métrica.</w:t>
@@ -4214,89 +4470,49 @@
     </w:p>
     <w:p>
       <w:pPr>
+        <w:pStyle w:val="Listaconvietas"/>
         <w:numPr>
           <w:ilvl w:val="0"/>
           <w:numId w:val="10"/>
         </w:numPr>
-        <w:ind w:left="142" w:hanging="142"/>
-        <w:jc w:val="both"/>
         <w:rPr>
-          <w:rFonts w:ascii="Verdana" w:hAnsi="Verdana"/>
-          <w:i/>
-          <w:smallCaps/>
-          <w:sz w:val="18"/>
-          <w:szCs w:val="18"/>
           <w:lang w:val="es-ES"/>
         </w:rPr>
       </w:pPr>
       <w:r>
         <w:rPr>
-          <w:rFonts w:ascii="Verdana" w:hAnsi="Verdana"/>
           <w:b/>
-          <w:smallCaps/>
-          <w:sz w:val="18"/>
-          <w:szCs w:val="18"/>
           <w:lang w:val="es-ES"/>
         </w:rPr>
         <w:t>Métrica de Calidad:</w:t>
       </w:r>
       <w:r>
         <w:rPr>
-          <w:rFonts w:ascii="Verdana" w:hAnsi="Verdana"/>
-          <w:smallCaps/>
-          <w:sz w:val="18"/>
-          <w:szCs w:val="18"/>
           <w:lang w:val="es-ES"/>
         </w:rPr>
-        <w:t xml:space="preserve"> {</w:t>
-      </w:r>
-      <w:r>
-        <w:rPr>
-          <w:rFonts w:ascii="Verdana" w:hAnsi="Verdana"/>
-          <w:i/>
-          <w:smallCaps/>
-          <w:sz w:val="18"/>
-          <w:szCs w:val="18"/>
-          <w:lang w:val="es-ES"/>
-        </w:rPr>
-        <w:t xml:space="preserve">Es una descripción de un atributo del proyecto o del producto y de la manera en que se mide dicho atributo}. Describir de manera específica un atributo del producto o del proyecto, y la manera en que lo medirá el proceso de control de calidad. </w:t>
+        <w:t xml:space="preserve"> {Es una descripción de un atributo del proyecto o del producto y de la manera en que se mide dicho atributo}. Describir de manera específica un atributo del producto o del proyecto, y la manera en que lo medirá el proceso de control de calidad. </w:t>
       </w:r>
     </w:p>
     <w:p>
       <w:pPr>
+        <w:pStyle w:val="Listaconvietas"/>
         <w:numPr>
           <w:ilvl w:val="0"/>
           <w:numId w:val="10"/>
         </w:numPr>
-        <w:ind w:left="142" w:hanging="142"/>
-        <w:jc w:val="both"/>
         <w:rPr>
-          <w:rFonts w:ascii="Verdana" w:hAnsi="Verdana"/>
-          <w:i/>
-          <w:smallCaps/>
-          <w:sz w:val="18"/>
-          <w:szCs w:val="18"/>
           <w:lang w:val="es-ES"/>
         </w:rPr>
       </w:pPr>
       <w:r>
         <w:rPr>
-          <w:rFonts w:ascii="Verdana" w:hAnsi="Verdana"/>
           <w:b/>
-          <w:smallCaps/>
-          <w:sz w:val="18"/>
-          <w:szCs w:val="18"/>
           <w:lang w:val="es-ES"/>
         </w:rPr>
         <w:t xml:space="preserve">Método de Medición: </w:t>
       </w:r>
       <w:r>
         <w:rPr>
-          <w:rFonts w:ascii="Verdana" w:hAnsi="Verdana"/>
-          <w:i/>
-          <w:smallCaps/>
-          <w:sz w:val="18"/>
-          <w:szCs w:val="18"/>
           <w:lang w:val="es-ES"/>
         </w:rPr>
         <w:t>{Una medida es un valor real}. Definir los pasos y consideraciones para efectuar la medición.</w:t>
@@ -4304,89 +4520,49 @@
     </w:p>
     <w:p>
       <w:pPr>
+        <w:pStyle w:val="Listaconvietas"/>
         <w:numPr>
           <w:ilvl w:val="0"/>
           <w:numId w:val="10"/>
         </w:numPr>
-        <w:ind w:left="142" w:hanging="142"/>
-        <w:jc w:val="both"/>
         <w:rPr>
-          <w:rFonts w:ascii="Verdana" w:hAnsi="Verdana"/>
-          <w:i/>
-          <w:smallCaps/>
-          <w:sz w:val="18"/>
-          <w:szCs w:val="18"/>
           <w:lang w:val="es-ES"/>
         </w:rPr>
       </w:pPr>
       <w:r>
         <w:rPr>
-          <w:rFonts w:ascii="Verdana" w:hAnsi="Verdana"/>
           <w:b/>
-          <w:smallCaps/>
-          <w:sz w:val="18"/>
-          <w:szCs w:val="18"/>
           <w:lang w:val="es-ES"/>
         </w:rPr>
         <w:t>Objetivo de Calidad:</w:t>
       </w:r>
       <w:r>
         <w:rPr>
-          <w:rFonts w:ascii="Verdana" w:hAnsi="Verdana"/>
-          <w:smallCaps/>
-          <w:sz w:val="18"/>
-          <w:szCs w:val="18"/>
           <w:lang w:val="es-ES"/>
         </w:rPr>
-        <w:t xml:space="preserve"> </w:t>
-      </w:r>
-      <w:r>
-        <w:rPr>
-          <w:rFonts w:ascii="Verdana" w:hAnsi="Verdana"/>
-          <w:i/>
-          <w:smallCaps/>
-          <w:sz w:val="18"/>
-          <w:szCs w:val="18"/>
-          <w:lang w:val="es-ES"/>
-        </w:rPr>
-        <w:t>Especificar el resultado deseado para la métrica.</w:t>
+        <w:t xml:space="preserve"> Especificar el resultado deseado para la métrica.</w:t>
       </w:r>
     </w:p>
     <w:p>
       <w:pPr>
+        <w:pStyle w:val="Listaconvietas"/>
         <w:numPr>
           <w:ilvl w:val="0"/>
           <w:numId w:val="10"/>
         </w:numPr>
-        <w:ind w:left="142" w:hanging="142"/>
-        <w:jc w:val="both"/>
         <w:rPr>
-          <w:rFonts w:ascii="Verdana" w:hAnsi="Verdana"/>
-          <w:i/>
-          <w:smallCaps/>
-          <w:sz w:val="18"/>
-          <w:szCs w:val="18"/>
           <w:lang w:val="es-ES"/>
         </w:rPr>
       </w:pPr>
       <w:r>
         <w:rPr>
-          <w:rFonts w:ascii="Verdana" w:hAnsi="Verdana"/>
           <w:b/>
-          <w:smallCaps/>
-          <w:sz w:val="18"/>
-          <w:szCs w:val="18"/>
           <w:lang w:val="es-ES"/>
         </w:rPr>
         <w:t xml:space="preserve">Tolerancia: </w:t>
       </w:r>
       <w:r>
         <w:rPr>
-          <w:rFonts w:ascii="Verdana" w:hAnsi="Verdana"/>
-          <w:i/>
-          <w:smallCaps/>
-          <w:sz w:val="18"/>
-          <w:szCs w:val="18"/>
           <w:lang w:val="es-ES"/>
         </w:rPr>
         <w:t>Definir las variaciones permitidas de las métricas. Si el objetivo de calidad es mantenerse dentro del límite de ±10% del presupuesto aprobado, por ejemplo, la métrica específica puede consistir en medir el costo de cada entregable y determinar el porcentaje de variación con respecto al presupuesto aprobado para ese entregable.</w:t>
@@ -4394,99 +4570,49 @@
     </w:p>
     <w:p>
       <w:pPr>
+        <w:pStyle w:val="Listaconvietas"/>
         <w:numPr>
           <w:ilvl w:val="0"/>
           <w:numId w:val="10"/>
         </w:numPr>
-        <w:overflowPunct/>
-        <w:autoSpaceDE/>
-        <w:autoSpaceDN/>
-        <w:adjustRightInd/>
-        <w:ind w:left="142" w:hanging="142"/>
-        <w:jc w:val="both"/>
-        <w:textAlignment w:val="auto"/>
         <w:rPr>
-          <w:rFonts w:ascii="Verdana" w:hAnsi="Verdana"/>
-          <w:i/>
-          <w:smallCaps/>
-          <w:sz w:val="18"/>
-          <w:szCs w:val="18"/>
           <w:lang w:val="es-PE"/>
         </w:rPr>
       </w:pPr>
       <w:r>
         <w:rPr>
-          <w:rFonts w:ascii="Verdana" w:hAnsi="Verdana"/>
           <w:b/>
-          <w:smallCaps/>
-          <w:sz w:val="18"/>
-          <w:szCs w:val="18"/>
           <w:lang w:val="es-ES"/>
         </w:rPr>
         <w:t>Medición de Métrica:</w:t>
       </w:r>
       <w:r>
         <w:rPr>
-          <w:rFonts w:ascii="Verdana" w:hAnsi="Verdana"/>
-          <w:smallCaps/>
-          <w:sz w:val="18"/>
-          <w:szCs w:val="18"/>
           <w:lang w:val="es-ES"/>
         </w:rPr>
-        <w:t xml:space="preserve"> </w:t>
-      </w:r>
-      <w:r>
-        <w:rPr>
-          <w:rFonts w:ascii="Verdana" w:hAnsi="Verdana"/>
-          <w:i/>
-          <w:smallCaps/>
-          <w:sz w:val="18"/>
-          <w:szCs w:val="18"/>
-          <w:lang w:val="es-ES"/>
-        </w:rPr>
-        <w:t>Definir la fecha del momento de medición de la métrica y el resultado obtenido.</w:t>
+        <w:t xml:space="preserve"> Definir la fecha del momento de medición de la métrica y el resultado obtenido.</w:t>
       </w:r>
     </w:p>
     <w:p>
       <w:pPr>
+        <w:pStyle w:val="Listaconvietas"/>
         <w:numPr>
           <w:ilvl w:val="0"/>
           <w:numId w:val="10"/>
         </w:numPr>
-        <w:overflowPunct/>
-        <w:autoSpaceDE/>
-        <w:autoSpaceDN/>
-        <w:adjustRightInd/>
-        <w:ind w:left="142" w:hanging="142"/>
-        <w:jc w:val="both"/>
-        <w:textAlignment w:val="auto"/>
         <w:rPr>
-          <w:rFonts w:ascii="Verdana" w:hAnsi="Verdana"/>
-          <w:i/>
-          <w:smallCaps/>
-          <w:sz w:val="18"/>
-          <w:szCs w:val="18"/>
           <w:lang w:val="es-PE"/>
         </w:rPr>
       </w:pPr>
       <w:r>
         <w:rPr>
-          <w:rFonts w:ascii="Verdana" w:hAnsi="Verdana"/>
           <w:b/>
-          <w:smallCaps/>
-          <w:sz w:val="18"/>
-          <w:szCs w:val="18"/>
           <w:lang w:val="es-ES"/>
         </w:rPr>
         <w:t xml:space="preserve">Observaciones: </w:t>
       </w:r>
       <w:r>
         <w:rPr>
-          <w:rFonts w:ascii="Verdana" w:hAnsi="Verdana"/>
-          <w:i/>
-          <w:smallCaps/>
-          <w:sz w:val="18"/>
-          <w:szCs w:val="18"/>
           <w:lang w:val="es-ES"/>
         </w:rPr>
         <w:t>Especificar otros comentarios u observaciones adicionales.</w:t>
@@ -4510,7 +4636,7 @@
 </file>
 
 <file path=word/endnotes.xml><?xml version="1.0" encoding="utf-8"?>
-<w:endnotes xmlns:wpc="http://schemas.microsoft.com/office/word/2010/wordprocessingCanvas" xmlns:cx="http://schemas.microsoft.com/office/drawing/2014/chartex" xmlns:mc="http://schemas.openxmlformats.org/markup-compatibility/2006" xmlns:o="urn:schemas-microsoft-com:office:office" xmlns:r="http://schemas.openxmlformats.org/officeDocument/2006/relationships" xmlns:m="http://schemas.openxmlformats.org/officeDocument/2006/math" xmlns:v="urn:schemas-microsoft-com:vml" xmlns:wp14="http://schemas.microsoft.com/office/word/2010/wordprocessingDrawing" xmlns:wp="http://schemas.openxmlformats.org/drawingml/2006/wordprocessingDrawing" xmlns:w10="urn:schemas-microsoft-com:office:word" xmlns:w="http://schemas.openxmlformats.org/wordprocessingml/2006/main" xmlns:w14="http://schemas.microsoft.com/office/word/2010/wordml" xmlns:w15="http://schemas.microsoft.com/office/word/2012/wordml" xmlns:w16se="http://schemas.microsoft.com/office/word/2015/wordml/symex" xmlns:wpg="http://schemas.microsoft.com/office/word/2010/wordprocessingGroup" xmlns:wpi="http://schemas.microsoft.com/office/word/2010/wordprocessingInk" xmlns:wne="http://schemas.microsoft.com/office/word/2006/wordml" xmlns:wps="http://schemas.microsoft.com/office/word/2010/wordprocessingShape" mc:Ignorable="w14 w15 w16se wp14">
+<w:endnotes xmlns:wpc="http://schemas.microsoft.com/office/word/2010/wordprocessingCanvas" xmlns:cx="http://schemas.microsoft.com/office/drawing/2014/chartex" xmlns:cx1="http://schemas.microsoft.com/office/drawing/2015/9/8/chartex" xmlns:cx2="http://schemas.microsoft.com/office/drawing/2015/10/21/chartex" xmlns:cx3="http://schemas.microsoft.com/office/drawing/2016/5/9/chartex" xmlns:cx4="http://schemas.microsoft.com/office/drawing/2016/5/10/chartex" xmlns:cx5="http://schemas.microsoft.com/office/drawing/2016/5/11/chartex" xmlns:cx6="http://schemas.microsoft.com/office/drawing/2016/5/12/chartex" xmlns:cx7="http://schemas.microsoft.com/office/drawing/2016/5/13/chartex" xmlns:cx8="http://schemas.microsoft.com/office/drawing/2016/5/14/chartex" xmlns:mc="http://schemas.openxmlformats.org/markup-compatibility/2006" xmlns:aink="http://schemas.microsoft.com/office/drawing/2016/ink" xmlns:am3d="http://schemas.microsoft.com/office/drawing/2017/model3d" xmlns:o="urn:schemas-microsoft-com:office:office" xmlns:r="http://schemas.openxmlformats.org/officeDocument/2006/relationships" xmlns:m="http://schemas.openxmlformats.org/officeDocument/2006/math" xmlns:v="urn:schemas-microsoft-com:vml" xmlns:wp14="http://schemas.microsoft.com/office/word/2010/wordprocessingDrawing" xmlns:wp="http://schemas.openxmlformats.org/drawingml/2006/wordprocessingDrawing" xmlns:w10="urn:schemas-microsoft-com:office:word" xmlns:w="http://schemas.openxmlformats.org/wordprocessingml/2006/main" xmlns:w14="http://schemas.microsoft.com/office/word/2010/wordml" xmlns:w15="http://schemas.microsoft.com/office/word/2012/wordml" xmlns:w16cex="http://schemas.microsoft.com/office/word/2018/wordml/cex" xmlns:w16cid="http://schemas.microsoft.com/office/word/2016/wordml/cid" xmlns:w16="http://schemas.microsoft.com/office/word/2018/wordml" xmlns:w16se="http://schemas.microsoft.com/office/word/2015/wordml/symex" xmlns:wpg="http://schemas.microsoft.com/office/word/2010/wordprocessingGroup" xmlns:wpi="http://schemas.microsoft.com/office/word/2010/wordprocessingInk" xmlns:wne="http://schemas.microsoft.com/office/word/2006/wordml" xmlns:wps="http://schemas.microsoft.com/office/word/2010/wordprocessingShape" mc:Ignorable="w14 w15 w16se w16cid w16 w16cex wp14">
   <w:endnote w:type="separator" w:id="-1">
     <w:p>
       <w:pPr>
@@ -4535,7 +4661,7 @@
 </file>
 
 <file path=word/footer1.xml><?xml version="1.0" encoding="utf-8"?>
-<w:ftr xmlns:wpc="http://schemas.microsoft.com/office/word/2010/wordprocessingCanvas" xmlns:cx="http://schemas.microsoft.com/office/drawing/2014/chartex" xmlns:mc="http://schemas.openxmlformats.org/markup-compatibility/2006" xmlns:o="urn:schemas-microsoft-com:office:office" xmlns:r="http://schemas.openxmlformats.org/officeDocument/2006/relationships" xmlns:m="http://schemas.openxmlformats.org/officeDocument/2006/math" xmlns:v="urn:schemas-microsoft-com:vml" xmlns:wp14="http://schemas.microsoft.com/office/word/2010/wordprocessingDrawing" xmlns:wp="http://schemas.openxmlformats.org/drawingml/2006/wordprocessingDrawing" xmlns:w10="urn:schemas-microsoft-com:office:word" xmlns:w="http://schemas.openxmlformats.org/wordprocessingml/2006/main" xmlns:w14="http://schemas.microsoft.com/office/word/2010/wordml" xmlns:w15="http://schemas.microsoft.com/office/word/2012/wordml" xmlns:w16se="http://schemas.microsoft.com/office/word/2015/wordml/symex" xmlns:wpg="http://schemas.microsoft.com/office/word/2010/wordprocessingGroup" xmlns:wpi="http://schemas.microsoft.com/office/word/2010/wordprocessingInk" xmlns:wne="http://schemas.microsoft.com/office/word/2006/wordml" xmlns:wps="http://schemas.microsoft.com/office/word/2010/wordprocessingShape" mc:Ignorable="w14 w15 w16se wp14">
+<w:ftr xmlns:wpc="http://schemas.microsoft.com/office/word/2010/wordprocessingCanvas" xmlns:cx="http://schemas.microsoft.com/office/drawing/2014/chartex" xmlns:cx1="http://schemas.microsoft.com/office/drawing/2015/9/8/chartex" xmlns:cx2="http://schemas.microsoft.com/office/drawing/2015/10/21/chartex" xmlns:cx3="http://schemas.microsoft.com/office/drawing/2016/5/9/chartex" xmlns:cx4="http://schemas.microsoft.com/office/drawing/2016/5/10/chartex" xmlns:cx5="http://schemas.microsoft.com/office/drawing/2016/5/11/chartex" xmlns:cx6="http://schemas.microsoft.com/office/drawing/2016/5/12/chartex" xmlns:cx7="http://schemas.microsoft.com/office/drawing/2016/5/13/chartex" xmlns:cx8="http://schemas.microsoft.com/office/drawing/2016/5/14/chartex" xmlns:mc="http://schemas.openxmlformats.org/markup-compatibility/2006" xmlns:aink="http://schemas.microsoft.com/office/drawing/2016/ink" xmlns:am3d="http://schemas.microsoft.com/office/drawing/2017/model3d" xmlns:o="urn:schemas-microsoft-com:office:office" xmlns:r="http://schemas.openxmlformats.org/officeDocument/2006/relationships" xmlns:m="http://schemas.openxmlformats.org/officeDocument/2006/math" xmlns:v="urn:schemas-microsoft-com:vml" xmlns:wp14="http://schemas.microsoft.com/office/word/2010/wordprocessingDrawing" xmlns:wp="http://schemas.openxmlformats.org/drawingml/2006/wordprocessingDrawing" xmlns:w10="urn:schemas-microsoft-com:office:word" xmlns:w="http://schemas.openxmlformats.org/wordprocessingml/2006/main" xmlns:w14="http://schemas.microsoft.com/office/word/2010/wordml" xmlns:w15="http://schemas.microsoft.com/office/word/2012/wordml" xmlns:w16cex="http://schemas.microsoft.com/office/word/2018/wordml/cex" xmlns:w16cid="http://schemas.microsoft.com/office/word/2016/wordml/cid" xmlns:w16="http://schemas.microsoft.com/office/word/2018/wordml" xmlns:w16se="http://schemas.microsoft.com/office/word/2015/wordml/symex" xmlns:wpg="http://schemas.microsoft.com/office/word/2010/wordprocessingGroup" xmlns:wpi="http://schemas.microsoft.com/office/word/2010/wordprocessingInk" xmlns:wne="http://schemas.microsoft.com/office/word/2006/wordml" xmlns:wps="http://schemas.microsoft.com/office/word/2010/wordprocessingShape" mc:Ignorable="w14 w15 w16se w16cid w16 w16cex wp14">
   <w:p>
     <w:pPr>
       <w:pStyle w:val="Piedepgina"/>
@@ -4545,7 +4671,7 @@
 </file>
 
 <file path=word/footer2.xml><?xml version="1.0" encoding="utf-8"?>
-<w:ftr xmlns:wpc="http://schemas.microsoft.com/office/word/2010/wordprocessingCanvas" xmlns:cx="http://schemas.microsoft.com/office/drawing/2014/chartex" xmlns:mc="http://schemas.openxmlformats.org/markup-compatibility/2006" xmlns:o="urn:schemas-microsoft-com:office:office" xmlns:r="http://schemas.openxmlformats.org/officeDocument/2006/relationships" xmlns:m="http://schemas.openxmlformats.org/officeDocument/2006/math" xmlns:v="urn:schemas-microsoft-com:vml" xmlns:wp14="http://schemas.microsoft.com/office/word/2010/wordprocessingDrawing" xmlns:wp="http://schemas.openxmlformats.org/drawingml/2006/wordprocessingDrawing" xmlns:w10="urn:schemas-microsoft-com:office:word" xmlns:w="http://schemas.openxmlformats.org/wordprocessingml/2006/main" xmlns:w14="http://schemas.microsoft.com/office/word/2010/wordml" xmlns:w15="http://schemas.microsoft.com/office/word/2012/wordml" xmlns:w16se="http://schemas.microsoft.com/office/word/2015/wordml/symex" xmlns:wpg="http://schemas.microsoft.com/office/word/2010/wordprocessingGroup" xmlns:wpi="http://schemas.microsoft.com/office/word/2010/wordprocessingInk" xmlns:wne="http://schemas.microsoft.com/office/word/2006/wordml" xmlns:wps="http://schemas.microsoft.com/office/word/2010/wordprocessingShape" mc:Ignorable="w14 w15 w16se wp14">
+<w:ftr xmlns:wpc="http://schemas.microsoft.com/office/word/2010/wordprocessingCanvas" xmlns:cx="http://schemas.microsoft.com/office/drawing/2014/chartex" xmlns:cx1="http://schemas.microsoft.com/office/drawing/2015/9/8/chartex" xmlns:cx2="http://schemas.microsoft.com/office/drawing/2015/10/21/chartex" xmlns:cx3="http://schemas.microsoft.com/office/drawing/2016/5/9/chartex" xmlns:cx4="http://schemas.microsoft.com/office/drawing/2016/5/10/chartex" xmlns:cx5="http://schemas.microsoft.com/office/drawing/2016/5/11/chartex" xmlns:cx6="http://schemas.microsoft.com/office/drawing/2016/5/12/chartex" xmlns:cx7="http://schemas.microsoft.com/office/drawing/2016/5/13/chartex" xmlns:cx8="http://schemas.microsoft.com/office/drawing/2016/5/14/chartex" xmlns:mc="http://schemas.openxmlformats.org/markup-compatibility/2006" xmlns:aink="http://schemas.microsoft.com/office/drawing/2016/ink" xmlns:am3d="http://schemas.microsoft.com/office/drawing/2017/model3d" xmlns:o="urn:schemas-microsoft-com:office:office" xmlns:r="http://schemas.openxmlformats.org/officeDocument/2006/relationships" xmlns:m="http://schemas.openxmlformats.org/officeDocument/2006/math" xmlns:v="urn:schemas-microsoft-com:vml" xmlns:wp14="http://schemas.microsoft.com/office/word/2010/wordprocessingDrawing" xmlns:wp="http://schemas.openxmlformats.org/drawingml/2006/wordprocessingDrawing" xmlns:w10="urn:schemas-microsoft-com:office:word" xmlns:w="http://schemas.openxmlformats.org/wordprocessingml/2006/main" xmlns:w14="http://schemas.microsoft.com/office/word/2010/wordml" xmlns:w15="http://schemas.microsoft.com/office/word/2012/wordml" xmlns:w16cex="http://schemas.microsoft.com/office/word/2018/wordml/cex" xmlns:w16cid="http://schemas.microsoft.com/office/word/2016/wordml/cid" xmlns:w16="http://schemas.microsoft.com/office/word/2018/wordml" xmlns:w16se="http://schemas.microsoft.com/office/word/2015/wordml/symex" xmlns:wpg="http://schemas.microsoft.com/office/word/2010/wordprocessingGroup" xmlns:wpi="http://schemas.microsoft.com/office/word/2010/wordprocessingInk" xmlns:wne="http://schemas.microsoft.com/office/word/2006/wordml" xmlns:wps="http://schemas.microsoft.com/office/word/2010/wordprocessingShape" mc:Ignorable="w14 w15 w16se w16cid w16 w16cex wp14">
   <w:tbl>
     <w:tblPr>
       <w:tblW w:w="12957" w:type="dxa"/>
@@ -4590,28 +4716,48 @@
             </w:rPr>
             <w:t xml:space="preserve">Contacto: </w:t>
           </w:r>
-          <w:hyperlink r:id="rId1" w:history="1">
-            <w:r>
-              <w:rPr>
-                <w:rStyle w:val="Hipervnculo"/>
-                <w:rFonts w:ascii="Verdana" w:hAnsi="Verdana"/>
-                <w:sz w:val="16"/>
-                <w:szCs w:val="16"/>
-                <w:lang w:val="es-EC"/>
-              </w:rPr>
-              <w:t>software_ti</w:t>
-            </w:r>
-            <w:r>
-              <w:rPr>
-                <w:rStyle w:val="Hipervnculo"/>
-                <w:rFonts w:ascii="Verdana" w:hAnsi="Verdana"/>
-                <w:sz w:val="16"/>
-                <w:szCs w:val="16"/>
-                <w:lang w:val="es-ES"/>
-              </w:rPr>
-              <w:t>@grupo11.com</w:t>
-            </w:r>
-          </w:hyperlink>
+          <w:r>
+            <w:fldChar w:fldCharType="begin"/>
+          </w:r>
+          <w:r>
+            <w:rPr>
+              <w:lang w:val="es-EC"/>
+            </w:rPr>
+            <w:instrText xml:space="preserve"> HYPERLINK "mailto:software_ti@grupo11.com" </w:instrText>
+          </w:r>
+          <w:r>
+            <w:fldChar w:fldCharType="separate"/>
+          </w:r>
+          <w:r>
+            <w:rPr>
+              <w:rStyle w:val="Hipervnculo"/>
+              <w:rFonts w:ascii="Verdana" w:hAnsi="Verdana"/>
+              <w:sz w:val="16"/>
+              <w:szCs w:val="16"/>
+              <w:lang w:val="es-EC"/>
+            </w:rPr>
+            <w:t>software_ti</w:t>
+          </w:r>
+          <w:r>
+            <w:rPr>
+              <w:rStyle w:val="Hipervnculo"/>
+              <w:rFonts w:ascii="Verdana" w:hAnsi="Verdana"/>
+              <w:sz w:val="16"/>
+              <w:szCs w:val="16"/>
+              <w:lang w:val="es-ES"/>
+            </w:rPr>
+            <w:t>@grupo11.com</w:t>
+          </w:r>
+          <w:r>
+            <w:rPr>
+              <w:rStyle w:val="Hipervnculo"/>
+              <w:rFonts w:ascii="Verdana" w:hAnsi="Verdana"/>
+              <w:sz w:val="16"/>
+              <w:szCs w:val="16"/>
+              <w:lang w:val="es-ES"/>
+            </w:rPr>
+            <w:fldChar w:fldCharType="end"/>
+          </w:r>
         </w:p>
       </w:tc>
     </w:tr>
@@ -4629,7 +4775,7 @@
 </file>
 
 <file path=word/footer3.xml><?xml version="1.0" encoding="utf-8"?>
-<w:ftr xmlns:wpc="http://schemas.microsoft.com/office/word/2010/wordprocessingCanvas" xmlns:cx="http://schemas.microsoft.com/office/drawing/2014/chartex" xmlns:mc="http://schemas.openxmlformats.org/markup-compatibility/2006" xmlns:o="urn:schemas-microsoft-com:office:office" xmlns:r="http://schemas.openxmlformats.org/officeDocument/2006/relationships" xmlns:m="http://schemas.openxmlformats.org/officeDocument/2006/math" xmlns:v="urn:schemas-microsoft-com:vml" xmlns:wp14="http://schemas.microsoft.com/office/word/2010/wordprocessingDrawing" xmlns:wp="http://schemas.openxmlformats.org/drawingml/2006/wordprocessingDrawing" xmlns:w10="urn:schemas-microsoft-com:office:word" xmlns:w="http://schemas.openxmlformats.org/wordprocessingml/2006/main" xmlns:w14="http://schemas.microsoft.com/office/word/2010/wordml" xmlns:w15="http://schemas.microsoft.com/office/word/2012/wordml" xmlns:w16se="http://schemas.microsoft.com/office/word/2015/wordml/symex" xmlns:wpg="http://schemas.microsoft.com/office/word/2010/wordprocessingGroup" xmlns:wpi="http://schemas.microsoft.com/office/word/2010/wordprocessingInk" xmlns:wne="http://schemas.microsoft.com/office/word/2006/wordml" xmlns:wps="http://schemas.microsoft.com/office/word/2010/wordprocessingShape" mc:Ignorable="w14 w15 w16se wp14">
+<w:ftr xmlns:wpc="http://schemas.microsoft.com/office/word/2010/wordprocessingCanvas" xmlns:cx="http://schemas.microsoft.com/office/drawing/2014/chartex" xmlns:cx1="http://schemas.microsoft.com/office/drawing/2015/9/8/chartex" xmlns:cx2="http://schemas.microsoft.com/office/drawing/2015/10/21/chartex" xmlns:cx3="http://schemas.microsoft.com/office/drawing/2016/5/9/chartex" xmlns:cx4="http://schemas.microsoft.com/office/drawing/2016/5/10/chartex" xmlns:cx5="http://schemas.microsoft.com/office/drawing/2016/5/11/chartex" xmlns:cx6="http://schemas.microsoft.com/office/drawing/2016/5/12/chartex" xmlns:cx7="http://schemas.microsoft.com/office/drawing/2016/5/13/chartex" xmlns:cx8="http://schemas.microsoft.com/office/drawing/2016/5/14/chartex" xmlns:mc="http://schemas.openxmlformats.org/markup-compatibility/2006" xmlns:aink="http://schemas.microsoft.com/office/drawing/2016/ink" xmlns:am3d="http://schemas.microsoft.com/office/drawing/2017/model3d" xmlns:o="urn:schemas-microsoft-com:office:office" xmlns:r="http://schemas.openxmlformats.org/officeDocument/2006/relationships" xmlns:m="http://schemas.openxmlformats.org/officeDocument/2006/math" xmlns:v="urn:schemas-microsoft-com:vml" xmlns:wp14="http://schemas.microsoft.com/office/word/2010/wordprocessingDrawing" xmlns:wp="http://schemas.openxmlformats.org/drawingml/2006/wordprocessingDrawing" xmlns:w10="urn:schemas-microsoft-com:office:word" xmlns:w="http://schemas.openxmlformats.org/wordprocessingml/2006/main" xmlns:w14="http://schemas.microsoft.com/office/word/2010/wordml" xmlns:w15="http://schemas.microsoft.com/office/word/2012/wordml" xmlns:w16cex="http://schemas.microsoft.com/office/word/2018/wordml/cex" xmlns:w16cid="http://schemas.microsoft.com/office/word/2016/wordml/cid" xmlns:w16="http://schemas.microsoft.com/office/word/2018/wordml" xmlns:w16se="http://schemas.microsoft.com/office/word/2015/wordml/symex" xmlns:wpg="http://schemas.microsoft.com/office/word/2010/wordprocessingGroup" xmlns:wpi="http://schemas.microsoft.com/office/word/2010/wordprocessingInk" xmlns:wne="http://schemas.microsoft.com/office/word/2006/wordml" xmlns:wps="http://schemas.microsoft.com/office/word/2010/wordprocessingShape" mc:Ignorable="w14 w15 w16se w16cid w16 w16cex wp14">
   <w:tbl>
     <w:tblPr>
       <w:tblW w:w="12957" w:type="dxa"/>
@@ -4761,7 +4907,7 @@
 </file>
 
 <file path=word/footnotes.xml><?xml version="1.0" encoding="utf-8"?>
-<w:footnotes xmlns:wpc="http://schemas.microsoft.com/office/word/2010/wordprocessingCanvas" xmlns:cx="http://schemas.microsoft.com/office/drawing/2014/chartex" xmlns:mc="http://schemas.openxmlformats.org/markup-compatibility/2006" xmlns:o="urn:schemas-microsoft-com:office:office" xmlns:r="http://schemas.openxmlformats.org/officeDocument/2006/relationships" xmlns:m="http://schemas.openxmlformats.org/officeDocument/2006/math" xmlns:v="urn:schemas-microsoft-com:vml" xmlns:wp14="http://schemas.microsoft.com/office/word/2010/wordprocessingDrawing" xmlns:wp="http://schemas.openxmlformats.org/drawingml/2006/wordprocessingDrawing" xmlns:w10="urn:schemas-microsoft-com:office:word" xmlns:w="http://schemas.openxmlformats.org/wordprocessingml/2006/main" xmlns:w14="http://schemas.microsoft.com/office/word/2010/wordml" xmlns:w15="http://schemas.microsoft.com/office/word/2012/wordml" xmlns:w16se="http://schemas.microsoft.com/office/word/2015/wordml/symex" xmlns:wpg="http://schemas.microsoft.com/office/word/2010/wordprocessingGroup" xmlns:wpi="http://schemas.microsoft.com/office/word/2010/wordprocessingInk" xmlns:wne="http://schemas.microsoft.com/office/word/2006/wordml" xmlns:wps="http://schemas.microsoft.com/office/word/2010/wordprocessingShape" mc:Ignorable="w14 w15 w16se wp14">
+<w:footnotes xmlns:wpc="http://schemas.microsoft.com/office/word/2010/wordprocessingCanvas" xmlns:cx="http://schemas.microsoft.com/office/drawing/2014/chartex" xmlns:cx1="http://schemas.microsoft.com/office/drawing/2015/9/8/chartex" xmlns:cx2="http://schemas.microsoft.com/office/drawing/2015/10/21/chartex" xmlns:cx3="http://schemas.microsoft.com/office/drawing/2016/5/9/chartex" xmlns:cx4="http://schemas.microsoft.com/office/drawing/2016/5/10/chartex" xmlns:cx5="http://schemas.microsoft.com/office/drawing/2016/5/11/chartex" xmlns:cx6="http://schemas.microsoft.com/office/drawing/2016/5/12/chartex" xmlns:cx7="http://schemas.microsoft.com/office/drawing/2016/5/13/chartex" xmlns:cx8="http://schemas.microsoft.com/office/drawing/2016/5/14/chartex" xmlns:mc="http://schemas.openxmlformats.org/markup-compatibility/2006" xmlns:aink="http://schemas.microsoft.com/office/drawing/2016/ink" xmlns:am3d="http://schemas.microsoft.com/office/drawing/2017/model3d" xmlns:o="urn:schemas-microsoft-com:office:office" xmlns:r="http://schemas.openxmlformats.org/officeDocument/2006/relationships" xmlns:m="http://schemas.openxmlformats.org/officeDocument/2006/math" xmlns:v="urn:schemas-microsoft-com:vml" xmlns:wp14="http://schemas.microsoft.com/office/word/2010/wordprocessingDrawing" xmlns:wp="http://schemas.openxmlformats.org/drawingml/2006/wordprocessingDrawing" xmlns:w10="urn:schemas-microsoft-com:office:word" xmlns:w="http://schemas.openxmlformats.org/wordprocessingml/2006/main" xmlns:w14="http://schemas.microsoft.com/office/word/2010/wordml" xmlns:w15="http://schemas.microsoft.com/office/word/2012/wordml" xmlns:w16cex="http://schemas.microsoft.com/office/word/2018/wordml/cex" xmlns:w16cid="http://schemas.microsoft.com/office/word/2016/wordml/cid" xmlns:w16="http://schemas.microsoft.com/office/word/2018/wordml" xmlns:w16se="http://schemas.microsoft.com/office/word/2015/wordml/symex" xmlns:wpg="http://schemas.microsoft.com/office/word/2010/wordprocessingGroup" xmlns:wpi="http://schemas.microsoft.com/office/word/2010/wordprocessingInk" xmlns:wne="http://schemas.microsoft.com/office/word/2006/wordml" xmlns:wps="http://schemas.microsoft.com/office/word/2010/wordprocessingShape" mc:Ignorable="w14 w15 w16se w16cid w16 w16cex wp14">
   <w:footnote w:type="separator" w:id="-1">
     <w:p>
       <w:pPr>
@@ -4786,7 +4932,7 @@
 </file>
 
 <file path=word/header1.xml><?xml version="1.0" encoding="utf-8"?>
-<w:hdr xmlns:wpc="http://schemas.microsoft.com/office/word/2010/wordprocessingCanvas" xmlns:cx="http://schemas.microsoft.com/office/drawing/2014/chartex" xmlns:mc="http://schemas.openxmlformats.org/markup-compatibility/2006" xmlns:o="urn:schemas-microsoft-com:office:office" xmlns:r="http://schemas.openxmlformats.org/officeDocument/2006/relationships" xmlns:m="http://schemas.openxmlformats.org/officeDocument/2006/math" xmlns:v="urn:schemas-microsoft-com:vml" xmlns:wp14="http://schemas.microsoft.com/office/word/2010/wordprocessingDrawing" xmlns:wp="http://schemas.openxmlformats.org/drawingml/2006/wordprocessingDrawing" xmlns:w10="urn:schemas-microsoft-com:office:word" xmlns:w="http://schemas.openxmlformats.org/wordprocessingml/2006/main" xmlns:w14="http://schemas.microsoft.com/office/word/2010/wordml" xmlns:w15="http://schemas.microsoft.com/office/word/2012/wordml" xmlns:w16se="http://schemas.microsoft.com/office/word/2015/wordml/symex" xmlns:wpg="http://schemas.microsoft.com/office/word/2010/wordprocessingGroup" xmlns:wpi="http://schemas.microsoft.com/office/word/2010/wordprocessingInk" xmlns:wne="http://schemas.microsoft.com/office/word/2006/wordml" xmlns:wps="http://schemas.microsoft.com/office/word/2010/wordprocessingShape" mc:Ignorable="w14 w15 w16se wp14">
+<w:hdr xmlns:wpc="http://schemas.microsoft.com/office/word/2010/wordprocessingCanvas" xmlns:cx="http://schemas.microsoft.com/office/drawing/2014/chartex" xmlns:cx1="http://schemas.microsoft.com/office/drawing/2015/9/8/chartex" xmlns:cx2="http://schemas.microsoft.com/office/drawing/2015/10/21/chartex" xmlns:cx3="http://schemas.microsoft.com/office/drawing/2016/5/9/chartex" xmlns:cx4="http://schemas.microsoft.com/office/drawing/2016/5/10/chartex" xmlns:cx5="http://schemas.microsoft.com/office/drawing/2016/5/11/chartex" xmlns:cx6="http://schemas.microsoft.com/office/drawing/2016/5/12/chartex" xmlns:cx7="http://schemas.microsoft.com/office/drawing/2016/5/13/chartex" xmlns:cx8="http://schemas.microsoft.com/office/drawing/2016/5/14/chartex" xmlns:mc="http://schemas.openxmlformats.org/markup-compatibility/2006" xmlns:aink="http://schemas.microsoft.com/office/drawing/2016/ink" xmlns:am3d="http://schemas.microsoft.com/office/drawing/2017/model3d" xmlns:o="urn:schemas-microsoft-com:office:office" xmlns:r="http://schemas.openxmlformats.org/officeDocument/2006/relationships" xmlns:m="http://schemas.openxmlformats.org/officeDocument/2006/math" xmlns:v="urn:schemas-microsoft-com:vml" xmlns:wp14="http://schemas.microsoft.com/office/word/2010/wordprocessingDrawing" xmlns:wp="http://schemas.openxmlformats.org/drawingml/2006/wordprocessingDrawing" xmlns:w10="urn:schemas-microsoft-com:office:word" xmlns:w="http://schemas.openxmlformats.org/wordprocessingml/2006/main" xmlns:w14="http://schemas.microsoft.com/office/word/2010/wordml" xmlns:w15="http://schemas.microsoft.com/office/word/2012/wordml" xmlns:w16cex="http://schemas.microsoft.com/office/word/2018/wordml/cex" xmlns:w16cid="http://schemas.microsoft.com/office/word/2016/wordml/cid" xmlns:w16="http://schemas.microsoft.com/office/word/2018/wordml" xmlns:w16se="http://schemas.microsoft.com/office/word/2015/wordml/symex" xmlns:wpg="http://schemas.microsoft.com/office/word/2010/wordprocessingGroup" xmlns:wpi="http://schemas.microsoft.com/office/word/2010/wordprocessingInk" xmlns:wne="http://schemas.microsoft.com/office/word/2006/wordml" xmlns:wps="http://schemas.microsoft.com/office/word/2010/wordprocessingShape" mc:Ignorable="w14 w15 w16se w16cid w16 w16cex wp14">
   <w:p>
     <w:pPr>
       <w:pStyle w:val="Encabezado"/>
@@ -4824,7 +4970,7 @@
 </file>
 
 <file path=word/header2.xml><?xml version="1.0" encoding="utf-8"?>
-<w:hdr xmlns:wpc="http://schemas.microsoft.com/office/word/2010/wordprocessingCanvas" xmlns:cx="http://schemas.microsoft.com/office/drawing/2014/chartex" xmlns:mc="http://schemas.openxmlformats.org/markup-compatibility/2006" xmlns:o="urn:schemas-microsoft-com:office:office" xmlns:r="http://schemas.openxmlformats.org/officeDocument/2006/relationships" xmlns:m="http://schemas.openxmlformats.org/officeDocument/2006/math" xmlns:v="urn:schemas-microsoft-com:vml" xmlns:wp14="http://schemas.microsoft.com/office/word/2010/wordprocessingDrawing" xmlns:wp="http://schemas.openxmlformats.org/drawingml/2006/wordprocessingDrawing" xmlns:w10="urn:schemas-microsoft-com:office:word" xmlns:w="http://schemas.openxmlformats.org/wordprocessingml/2006/main" xmlns:w14="http://schemas.microsoft.com/office/word/2010/wordml" xmlns:w15="http://schemas.microsoft.com/office/word/2012/wordml" xmlns:w16se="http://schemas.microsoft.com/office/word/2015/wordml/symex" xmlns:wpg="http://schemas.microsoft.com/office/word/2010/wordprocessingGroup" xmlns:wpi="http://schemas.microsoft.com/office/word/2010/wordprocessingInk" xmlns:wne="http://schemas.microsoft.com/office/word/2006/wordml" xmlns:wps="http://schemas.microsoft.com/office/word/2010/wordprocessingShape" mc:Ignorable="w14 w15 w16se wp14">
+<w:hdr xmlns:wpc="http://schemas.microsoft.com/office/word/2010/wordprocessingCanvas" xmlns:cx="http://schemas.microsoft.com/office/drawing/2014/chartex" xmlns:cx1="http://schemas.microsoft.com/office/drawing/2015/9/8/chartex" xmlns:cx2="http://schemas.microsoft.com/office/drawing/2015/10/21/chartex" xmlns:cx3="http://schemas.microsoft.com/office/drawing/2016/5/9/chartex" xmlns:cx4="http://schemas.microsoft.com/office/drawing/2016/5/10/chartex" xmlns:cx5="http://schemas.microsoft.com/office/drawing/2016/5/11/chartex" xmlns:cx6="http://schemas.microsoft.com/office/drawing/2016/5/12/chartex" xmlns:cx7="http://schemas.microsoft.com/office/drawing/2016/5/13/chartex" xmlns:cx8="http://schemas.microsoft.com/office/drawing/2016/5/14/chartex" xmlns:mc="http://schemas.openxmlformats.org/markup-compatibility/2006" xmlns:aink="http://schemas.microsoft.com/office/drawing/2016/ink" xmlns:am3d="http://schemas.microsoft.com/office/drawing/2017/model3d" xmlns:o="urn:schemas-microsoft-com:office:office" xmlns:r="http://schemas.openxmlformats.org/officeDocument/2006/relationships" xmlns:m="http://schemas.openxmlformats.org/officeDocument/2006/math" xmlns:v="urn:schemas-microsoft-com:vml" xmlns:wp14="http://schemas.microsoft.com/office/word/2010/wordprocessingDrawing" xmlns:wp="http://schemas.openxmlformats.org/drawingml/2006/wordprocessingDrawing" xmlns:w10="urn:schemas-microsoft-com:office:word" xmlns:w="http://schemas.openxmlformats.org/wordprocessingml/2006/main" xmlns:w14="http://schemas.microsoft.com/office/word/2010/wordml" xmlns:w15="http://schemas.microsoft.com/office/word/2012/wordml" xmlns:w16cex="http://schemas.microsoft.com/office/word/2018/wordml/cex" xmlns:w16cid="http://schemas.microsoft.com/office/word/2016/wordml/cid" xmlns:w16="http://schemas.microsoft.com/office/word/2018/wordml" xmlns:w16se="http://schemas.microsoft.com/office/word/2015/wordml/symex" xmlns:wpg="http://schemas.microsoft.com/office/word/2010/wordprocessingGroup" xmlns:wpi="http://schemas.microsoft.com/office/word/2010/wordprocessingInk" xmlns:wne="http://schemas.microsoft.com/office/word/2006/wordml" xmlns:wps="http://schemas.microsoft.com/office/word/2010/wordprocessingShape" mc:Ignorable="w14 w15 w16se w16cid w16 w16cex wp14">
   <w:tbl>
     <w:tblPr>
       <w:tblW w:w="13433" w:type="dxa"/>
@@ -4976,6 +5122,7 @@
         <w:docPartUnique/>
       </w:docPartObj>
     </w:sdtPr>
+    <w:sdtEndPr/>
     <w:sdtContent>
       <w:p>
         <w:pPr>
@@ -5007,7 +5154,7 @@
               </v:handles>
               <o:lock v:ext="edit" text="t" shapetype="t"/>
             </v:shapetype>
-            <v:shape id="PowerPlusWaterMarkObject357732486" o:spid="_x0000_s2052" type="#_x0000_t136" style="position:absolute;margin-left:0;margin-top:0;width:494.9pt;height:164.95pt;rotation:315;z-index:-251657216;mso-position-horizontal:center;mso-position-horizontal-relative:margin;mso-position-vertical:center;mso-position-vertical-relative:margin" o:allowincell="f" fillcolor="silver" stroked="f">
+            <v:shape id="PowerPlusWaterMarkObject357732486" o:spid="_x0000_s2052" type="#_x0000_t136" style="position:absolute;margin-left:0;margin-top:0;width:494.9pt;height:164.95pt;rotation:315;z-index:-251658752;mso-position-horizontal:center;mso-position-horizontal-relative:margin;mso-position-vertical:center;mso-position-vertical-relative:margin" o:allowincell="f" fillcolor="silver" stroked="f">
               <v:fill opacity=".5"/>
               <v:textpath style="font-family:&quot;calibri&quot;;font-size:1pt" string="NO COPIAR"/>
               <w10:wrap anchorx="margin" anchory="margin"/>
@@ -5021,7 +5168,7 @@
 </file>
 
 <file path=word/header3.xml><?xml version="1.0" encoding="utf-8"?>
-<w:hdr xmlns:wpc="http://schemas.microsoft.com/office/word/2010/wordprocessingCanvas" xmlns:cx="http://schemas.microsoft.com/office/drawing/2014/chartex" xmlns:mc="http://schemas.openxmlformats.org/markup-compatibility/2006" xmlns:o="urn:schemas-microsoft-com:office:office" xmlns:r="http://schemas.openxmlformats.org/officeDocument/2006/relationships" xmlns:m="http://schemas.openxmlformats.org/officeDocument/2006/math" xmlns:v="urn:schemas-microsoft-com:vml" xmlns:wp14="http://schemas.microsoft.com/office/word/2010/wordprocessingDrawing" xmlns:wp="http://schemas.openxmlformats.org/drawingml/2006/wordprocessingDrawing" xmlns:w10="urn:schemas-microsoft-com:office:word" xmlns:w="http://schemas.openxmlformats.org/wordprocessingml/2006/main" xmlns:w14="http://schemas.microsoft.com/office/word/2010/wordml" xmlns:w15="http://schemas.microsoft.com/office/word/2012/wordml" xmlns:w16se="http://schemas.microsoft.com/office/word/2015/wordml/symex" xmlns:wpg="http://schemas.microsoft.com/office/word/2010/wordprocessingGroup" xmlns:wpi="http://schemas.microsoft.com/office/word/2010/wordprocessingInk" xmlns:wne="http://schemas.microsoft.com/office/word/2006/wordml" xmlns:wps="http://schemas.microsoft.com/office/word/2010/wordprocessingShape" mc:Ignorable="w14 w15 w16se wp14">
+<w:hdr xmlns:wpc="http://schemas.microsoft.com/office/word/2010/wordprocessingCanvas" xmlns:cx="http://schemas.microsoft.com/office/drawing/2014/chartex" xmlns:cx1="http://schemas.microsoft.com/office/drawing/2015/9/8/chartex" xmlns:cx2="http://schemas.microsoft.com/office/drawing/2015/10/21/chartex" xmlns:cx3="http://schemas.microsoft.com/office/drawing/2016/5/9/chartex" xmlns:cx4="http://schemas.microsoft.com/office/drawing/2016/5/10/chartex" xmlns:cx5="http://schemas.microsoft.com/office/drawing/2016/5/11/chartex" xmlns:cx6="http://schemas.microsoft.com/office/drawing/2016/5/12/chartex" xmlns:cx7="http://schemas.microsoft.com/office/drawing/2016/5/13/chartex" xmlns:cx8="http://schemas.microsoft.com/office/drawing/2016/5/14/chartex" xmlns:mc="http://schemas.openxmlformats.org/markup-compatibility/2006" xmlns:aink="http://schemas.microsoft.com/office/drawing/2016/ink" xmlns:am3d="http://schemas.microsoft.com/office/drawing/2017/model3d" xmlns:o="urn:schemas-microsoft-com:office:office" xmlns:r="http://schemas.openxmlformats.org/officeDocument/2006/relationships" xmlns:m="http://schemas.openxmlformats.org/officeDocument/2006/math" xmlns:v="urn:schemas-microsoft-com:vml" xmlns:wp14="http://schemas.microsoft.com/office/word/2010/wordprocessingDrawing" xmlns:wp="http://schemas.openxmlformats.org/drawingml/2006/wordprocessingDrawing" xmlns:w10="urn:schemas-microsoft-com:office:word" xmlns:w="http://schemas.openxmlformats.org/wordprocessingml/2006/main" xmlns:w14="http://schemas.microsoft.com/office/word/2010/wordml" xmlns:w15="http://schemas.microsoft.com/office/word/2012/wordml" xmlns:w16cex="http://schemas.microsoft.com/office/word/2018/wordml/cex" xmlns:w16cid="http://schemas.microsoft.com/office/word/2016/wordml/cid" xmlns:w16="http://schemas.microsoft.com/office/word/2018/wordml" xmlns:w16se="http://schemas.microsoft.com/office/word/2015/wordml/symex" xmlns:wpg="http://schemas.microsoft.com/office/word/2010/wordprocessingGroup" xmlns:wpi="http://schemas.microsoft.com/office/word/2010/wordprocessingInk" xmlns:wne="http://schemas.microsoft.com/office/word/2006/wordml" xmlns:wps="http://schemas.microsoft.com/office/word/2010/wordprocessingShape" mc:Ignorable="w14 w15 w16se w16cid w16 w16cex wp14">
   <w:tbl>
     <w:tblPr>
       <w:tblW w:w="13433" w:type="dxa"/>
@@ -5174,8 +5321,29 @@
 </file>
 
 <file path=word/numbering.xml><?xml version="1.0" encoding="utf-8"?>
-<w:numbering xmlns:wpc="http://schemas.microsoft.com/office/word/2010/wordprocessingCanvas" xmlns:cx="http://schemas.microsoft.com/office/drawing/2014/chartex" xmlns:mc="http://schemas.openxmlformats.org/markup-compatibility/2006" xmlns:o="urn:schemas-microsoft-com:office:office" xmlns:r="http://schemas.openxmlformats.org/officeDocument/2006/relationships" xmlns:m="http://schemas.openxmlformats.org/officeDocument/2006/math" xmlns:v="urn:schemas-microsoft-com:vml" xmlns:wp14="http://schemas.microsoft.com/office/word/2010/wordprocessingDrawing" xmlns:wp="http://schemas.openxmlformats.org/drawingml/2006/wordprocessingDrawing" xmlns:w10="urn:schemas-microsoft-com:office:word" xmlns:w="http://schemas.openxmlformats.org/wordprocessingml/2006/main" xmlns:w14="http://schemas.microsoft.com/office/word/2010/wordml" xmlns:w15="http://schemas.microsoft.com/office/word/2012/wordml" xmlns:w16se="http://schemas.microsoft.com/office/word/2015/wordml/symex" xmlns:wpg="http://schemas.microsoft.com/office/word/2010/wordprocessingGroup" xmlns:wpi="http://schemas.microsoft.com/office/word/2010/wordprocessingInk" xmlns:wne="http://schemas.microsoft.com/office/word/2006/wordml" xmlns:wps="http://schemas.microsoft.com/office/word/2010/wordprocessingShape" mc:Ignorable="w14 w15 w16se wp14">
+<w:numbering xmlns:wpc="http://schemas.microsoft.com/office/word/2010/wordprocessingCanvas" xmlns:cx="http://schemas.microsoft.com/office/drawing/2014/chartex" xmlns:cx1="http://schemas.microsoft.com/office/drawing/2015/9/8/chartex" xmlns:cx2="http://schemas.microsoft.com/office/drawing/2015/10/21/chartex" xmlns:cx3="http://schemas.microsoft.com/office/drawing/2016/5/9/chartex" xmlns:cx4="http://schemas.microsoft.com/office/drawing/2016/5/10/chartex" xmlns:cx5="http://schemas.microsoft.com/office/drawing/2016/5/11/chartex" xmlns:cx6="http://schemas.microsoft.com/office/drawing/2016/5/12/chartex" xmlns:cx7="http://schemas.microsoft.com/office/drawing/2016/5/13/chartex" xmlns:cx8="http://schemas.microsoft.com/office/drawing/2016/5/14/chartex" xmlns:mc="http://schemas.openxmlformats.org/markup-compatibility/2006" xmlns:aink="http://schemas.microsoft.com/office/drawing/2016/ink" xmlns:am3d="http://schemas.microsoft.com/office/drawing/2017/model3d" xmlns:o="urn:schemas-microsoft-com:office:office" xmlns:r="http://schemas.openxmlformats.org/officeDocument/2006/relationships" xmlns:m="http://schemas.openxmlformats.org/officeDocument/2006/math" xmlns:v="urn:schemas-microsoft-com:vml" xmlns:wp14="http://schemas.microsoft.com/office/word/2010/wordprocessingDrawing" xmlns:wp="http://schemas.openxmlformats.org/drawingml/2006/wordprocessingDrawing" xmlns:w10="urn:schemas-microsoft-com:office:word" xmlns:w="http://schemas.openxmlformats.org/wordprocessingml/2006/main" xmlns:w14="http://schemas.microsoft.com/office/word/2010/wordml" xmlns:w15="http://schemas.microsoft.com/office/word/2012/wordml" xmlns:w16cex="http://schemas.microsoft.com/office/word/2018/wordml/cex" xmlns:w16cid="http://schemas.microsoft.com/office/word/2016/wordml/cid" xmlns:w16="http://schemas.microsoft.com/office/word/2018/wordml" xmlns:w16se="http://schemas.microsoft.com/office/word/2015/wordml/symex" xmlns:wpg="http://schemas.microsoft.com/office/word/2010/wordprocessingGroup" xmlns:wpi="http://schemas.microsoft.com/office/word/2010/wordprocessingInk" xmlns:wne="http://schemas.microsoft.com/office/word/2006/wordml" xmlns:wps="http://schemas.microsoft.com/office/word/2010/wordprocessingShape" mc:Ignorable="w14 w15 w16se w16cid w16 w16cex wp14">
   <w:abstractNum w:abstractNumId="0" w15:restartNumberingAfterBreak="0">
+    <w:nsid w:val="FFFFFF89"/>
+    <w:multiLevelType w:val="singleLevel"/>
+    <w:tmpl w:val="C9EE2796"/>
+    <w:lvl w:ilvl="0">
+      <w:start w:val="1"/>
+      <w:numFmt w:val="bullet"/>
+      <w:pStyle w:val="Listaconvietas"/>
+      <w:lvlText w:val=""/>
+      <w:lvlJc w:val="left"/>
+      <w:pPr>
+        <w:tabs>
+          <w:tab w:val="num" w:pos="360"/>
+        </w:tabs>
+        <w:ind w:left="360" w:hanging="360"/>
+      </w:pPr>
+      <w:rPr>
+        <w:rFonts w:ascii="Symbol" w:hAnsi="Symbol" w:hint="default"/>
+      </w:rPr>
+    </w:lvl>
+  </w:abstractNum>
+  <w:abstractNum w:abstractNumId="1" w15:restartNumberingAfterBreak="0">
     <w:nsid w:val="0B66709E"/>
     <w:multiLevelType w:val="singleLevel"/>
     <w:tmpl w:val="0C0A0001"/>
@@ -5195,7 +5363,7 @@
       </w:rPr>
     </w:lvl>
   </w:abstractNum>
-  <w:abstractNum w:abstractNumId="1" w15:restartNumberingAfterBreak="0">
+  <w:abstractNum w:abstractNumId="2" w15:restartNumberingAfterBreak="0">
     <w:nsid w:val="208D7C51"/>
     <w:multiLevelType w:val="singleLevel"/>
     <w:tmpl w:val="0C0A0001"/>
@@ -5215,7 +5383,7 @@
       </w:rPr>
     </w:lvl>
   </w:abstractNum>
-  <w:abstractNum w:abstractNumId="2" w15:restartNumberingAfterBreak="0">
+  <w:abstractNum w:abstractNumId="3" w15:restartNumberingAfterBreak="0">
     <w:nsid w:val="24E2387B"/>
     <w:multiLevelType w:val="hybridMultilevel"/>
     <w:tmpl w:val="CA6AF988"/>
@@ -5355,7 +5523,7 @@
       </w:rPr>
     </w:lvl>
   </w:abstractNum>
-  <w:abstractNum w:abstractNumId="3" w15:restartNumberingAfterBreak="0">
+  <w:abstractNum w:abstractNumId="4" w15:restartNumberingAfterBreak="0">
     <w:nsid w:val="26123F43"/>
     <w:multiLevelType w:val="hybridMultilevel"/>
     <w:tmpl w:val="9D707DB0"/>
@@ -5468,7 +5636,7 @@
       </w:rPr>
     </w:lvl>
   </w:abstractNum>
-  <w:abstractNum w:abstractNumId="4" w15:restartNumberingAfterBreak="0">
+  <w:abstractNum w:abstractNumId="5" w15:restartNumberingAfterBreak="0">
     <w:nsid w:val="2863129D"/>
     <w:multiLevelType w:val="singleLevel"/>
     <w:tmpl w:val="0C0A0001"/>
@@ -5488,7 +5656,7 @@
       </w:rPr>
     </w:lvl>
   </w:abstractNum>
-  <w:abstractNum w:abstractNumId="5" w15:restartNumberingAfterBreak="0">
+  <w:abstractNum w:abstractNumId="6" w15:restartNumberingAfterBreak="0">
     <w:nsid w:val="396E61B0"/>
     <w:multiLevelType w:val="singleLevel"/>
     <w:tmpl w:val="0C0A000F"/>
@@ -5508,7 +5676,7 @@
       </w:rPr>
     </w:lvl>
   </w:abstractNum>
-  <w:abstractNum w:abstractNumId="6" w15:restartNumberingAfterBreak="0">
+  <w:abstractNum w:abstractNumId="7" w15:restartNumberingAfterBreak="0">
     <w:nsid w:val="48D143E5"/>
     <w:multiLevelType w:val="hybridMultilevel"/>
     <w:tmpl w:val="C33EA96C"/>
@@ -5643,7 +5811,7 @@
       </w:rPr>
     </w:lvl>
   </w:abstractNum>
-  <w:abstractNum w:abstractNumId="7" w15:restartNumberingAfterBreak="0">
+  <w:abstractNum w:abstractNumId="8" w15:restartNumberingAfterBreak="0">
     <w:nsid w:val="686A0450"/>
     <w:multiLevelType w:val="singleLevel"/>
     <w:tmpl w:val="0C0A000F"/>
@@ -5663,7 +5831,7 @@
       </w:rPr>
     </w:lvl>
   </w:abstractNum>
-  <w:abstractNum w:abstractNumId="8" w15:restartNumberingAfterBreak="0">
+  <w:abstractNum w:abstractNumId="9" w15:restartNumberingAfterBreak="0">
     <w:nsid w:val="6D466ACF"/>
     <w:multiLevelType w:val="singleLevel"/>
     <w:tmpl w:val="8B40BAC8"/>
@@ -5683,7 +5851,7 @@
       </w:rPr>
     </w:lvl>
   </w:abstractNum>
-  <w:abstractNum w:abstractNumId="9" w15:restartNumberingAfterBreak="0">
+  <w:abstractNum w:abstractNumId="10" w15:restartNumberingAfterBreak="0">
     <w:nsid w:val="7C9545E4"/>
     <w:multiLevelType w:val="singleLevel"/>
     <w:tmpl w:val="0C0A000F"/>
@@ -5701,40 +5869,43 @@
     </w:lvl>
   </w:abstractNum>
   <w:num w:numId="1">
+    <w:abstractNumId w:val="5"/>
+  </w:num>
+  <w:num w:numId="2">
+    <w:abstractNumId w:val="6"/>
+  </w:num>
+  <w:num w:numId="3">
+    <w:abstractNumId w:val="8"/>
+  </w:num>
+  <w:num w:numId="4">
+    <w:abstractNumId w:val="10"/>
+  </w:num>
+  <w:num w:numId="5">
+    <w:abstractNumId w:val="9"/>
+  </w:num>
+  <w:num w:numId="6">
+    <w:abstractNumId w:val="2"/>
+  </w:num>
+  <w:num w:numId="7">
+    <w:abstractNumId w:val="1"/>
+  </w:num>
+  <w:num w:numId="8">
+    <w:abstractNumId w:val="3"/>
+  </w:num>
+  <w:num w:numId="9">
+    <w:abstractNumId w:val="7"/>
+  </w:num>
+  <w:num w:numId="10">
     <w:abstractNumId w:val="4"/>
   </w:num>
-  <w:num w:numId="2">
-    <w:abstractNumId w:val="5"/>
-  </w:num>
-  <w:num w:numId="3">
-    <w:abstractNumId w:val="7"/>
-  </w:num>
-  <w:num w:numId="4">
-    <w:abstractNumId w:val="9"/>
-  </w:num>
-  <w:num w:numId="5">
-    <w:abstractNumId w:val="8"/>
-  </w:num>
-  <w:num w:numId="6">
-    <w:abstractNumId w:val="1"/>
-  </w:num>
-  <w:num w:numId="7">
+  <w:num w:numId="11">
     <w:abstractNumId w:val="0"/>
-  </w:num>
-  <w:num w:numId="8">
-    <w:abstractNumId w:val="2"/>
-  </w:num>
-  <w:num w:numId="9">
-    <w:abstractNumId w:val="6"/>
-  </w:num>
-  <w:num w:numId="10">
-    <w:abstractNumId w:val="3"/>
   </w:num>
 </w:numbering>
 </file>
 
 <file path=word/styles.xml><?xml version="1.0" encoding="utf-8"?>
-<w:styles xmlns:mc="http://schemas.openxmlformats.org/markup-compatibility/2006" xmlns:r="http://schemas.openxmlformats.org/officeDocument/2006/relationships" xmlns:w="http://schemas.openxmlformats.org/wordprocessingml/2006/main" xmlns:w14="http://schemas.microsoft.com/office/word/2010/wordml" xmlns:w15="http://schemas.microsoft.com/office/word/2012/wordml" xmlns:w16se="http://schemas.microsoft.com/office/word/2015/wordml/symex" mc:Ignorable="w14 w15 w16se">
+<w:styles xmlns:mc="http://schemas.openxmlformats.org/markup-compatibility/2006" xmlns:r="http://schemas.openxmlformats.org/officeDocument/2006/relationships" xmlns:w="http://schemas.openxmlformats.org/wordprocessingml/2006/main" xmlns:w14="http://schemas.microsoft.com/office/word/2010/wordml" xmlns:w15="http://schemas.microsoft.com/office/word/2012/wordml" xmlns:w16cex="http://schemas.microsoft.com/office/word/2018/wordml/cex" xmlns:w16cid="http://schemas.microsoft.com/office/word/2016/wordml/cid" xmlns:w16="http://schemas.microsoft.com/office/word/2018/wordml" xmlns:w16se="http://schemas.microsoft.com/office/word/2015/wordml/symex" mc:Ignorable="w14 w15 w16se w16cid w16 w16cex">
   <w:docDefaults>
     <w:rPrDefault>
       <w:rPr>
@@ -5744,7 +5915,7 @@
     </w:rPrDefault>
     <w:pPrDefault/>
   </w:docDefaults>
-  <w:latentStyles w:defLockedState="0" w:defUIPriority="0" w:defSemiHidden="0" w:defUnhideWhenUsed="0" w:defQFormat="0" w:count="371">
+  <w:latentStyles w:defLockedState="0" w:defUIPriority="0" w:defSemiHidden="0" w:defUnhideWhenUsed="0" w:defQFormat="0" w:count="376">
     <w:lsdException w:name="Normal" w:qFormat="1"/>
     <w:lsdException w:name="heading 1" w:qFormat="1"/>
     <w:lsdException w:name="heading 2" w:qFormat="1"/>
@@ -5762,7 +5933,6 @@
     <w:lsdException w:name="Strong" w:qFormat="1"/>
     <w:lsdException w:name="Emphasis" w:qFormat="1"/>
     <w:lsdException w:name="HTML Keyboard" w:semiHidden="1" w:unhideWhenUsed="1"/>
-    <w:lsdException w:name="Normal Table" w:semiHidden="1" w:unhideWhenUsed="1"/>
     <w:lsdException w:name="annotation subject" w:semiHidden="1" w:unhideWhenUsed="1"/>
     <w:lsdException w:name="No List" w:semiHidden="1" w:unhideWhenUsed="1"/>
     <w:lsdException w:name="Outline List 1" w:semiHidden="1" w:unhideWhenUsed="1"/>
@@ -5805,11 +5975,8 @@
     <w:lsdException w:name="Table Contemporary" w:semiHidden="1" w:unhideWhenUsed="1"/>
     <w:lsdException w:name="Table Elegant" w:semiHidden="1" w:unhideWhenUsed="1"/>
     <w:lsdException w:name="Table Professional" w:semiHidden="1" w:unhideWhenUsed="1"/>
-    <w:lsdException w:name="Table Subtle 1" w:semiHidden="1" w:unhideWhenUsed="1"/>
     <w:lsdException w:name="Table Subtle 2" w:semiHidden="1" w:unhideWhenUsed="1"/>
     <w:lsdException w:name="Table Web 1" w:semiHidden="1" w:unhideWhenUsed="1"/>
-    <w:lsdException w:name="Table Web 2" w:semiHidden="1" w:unhideWhenUsed="1"/>
-    <w:lsdException w:name="Table Web 3" w:semiHidden="1" w:unhideWhenUsed="1"/>
     <w:lsdException w:name="Balloon Text" w:semiHidden="1" w:unhideWhenUsed="1"/>
     <w:lsdException w:name="Table Grid" w:uiPriority="59"/>
     <w:lsdException w:name="Table Theme" w:semiHidden="1" w:unhideWhenUsed="1"/>
@@ -6028,6 +6195,11 @@
     <w:lsdException w:name="List Table 5 Dark Accent 6" w:uiPriority="50"/>
     <w:lsdException w:name="List Table 6 Colorful Accent 6" w:uiPriority="51"/>
     <w:lsdException w:name="List Table 7 Colorful Accent 6" w:uiPriority="52"/>
+    <w:lsdException w:name="Mention" w:semiHidden="1" w:uiPriority="99" w:unhideWhenUsed="1"/>
+    <w:lsdException w:name="Smart Hyperlink" w:semiHidden="1" w:uiPriority="99" w:unhideWhenUsed="1"/>
+    <w:lsdException w:name="Hashtag" w:semiHidden="1" w:uiPriority="99" w:unhideWhenUsed="1"/>
+    <w:lsdException w:name="Unresolved Mention" w:semiHidden="1" w:uiPriority="99" w:unhideWhenUsed="1"/>
+    <w:lsdException w:name="Smart Link" w:semiHidden="1" w:uiPriority="99" w:unhideWhenUsed="1"/>
   </w:latentStyles>
   <w:style w:type="paragraph" w:default="1" w:styleId="Normal">
     <w:name w:val="Normal"/>
@@ -6289,6 +6461,59 @@
     <w:rsid w:val="00545146"/>
     <w:rPr>
       <w:lang w:val="en-US" w:eastAsia="es-ES"/>
+    </w:rPr>
+  </w:style>
+  <w:style w:type="paragraph" w:styleId="Listaconvietas">
+    <w:name w:val="List Bullet"/>
+    <w:basedOn w:val="Normal"/>
+    <w:rsid w:val="005D5877"/>
+    <w:pPr>
+      <w:numPr>
+        <w:numId w:val="11"/>
+      </w:numPr>
+      <w:contextualSpacing/>
+    </w:pPr>
+  </w:style>
+  <w:style w:type="paragraph" w:styleId="Ttulo">
+    <w:name w:val="Title"/>
+    <w:basedOn w:val="Normal"/>
+    <w:next w:val="Normal"/>
+    <w:link w:val="TtuloCar"/>
+    <w:qFormat/>
+    <w:rsid w:val="005D5877"/>
+    <w:pPr>
+      <w:contextualSpacing/>
+    </w:pPr>
+    <w:rPr>
+      <w:rFonts w:asciiTheme="majorHAnsi" w:eastAsiaTheme="majorEastAsia" w:hAnsiTheme="majorHAnsi" w:cstheme="majorBidi"/>
+      <w:spacing w:val="-10"/>
+      <w:kern w:val="28"/>
+      <w:sz w:val="56"/>
+      <w:szCs w:val="56"/>
+    </w:rPr>
+  </w:style>
+  <w:style w:type="character" w:customStyle="1" w:styleId="TtuloCar">
+    <w:name w:val="Título Car"/>
+    <w:basedOn w:val="Fuentedeprrafopredeter"/>
+    <w:link w:val="Ttulo"/>
+    <w:rsid w:val="005D5877"/>
+    <w:rPr>
+      <w:rFonts w:asciiTheme="majorHAnsi" w:eastAsiaTheme="majorEastAsia" w:hAnsiTheme="majorHAnsi" w:cstheme="majorBidi"/>
+      <w:spacing w:val="-10"/>
+      <w:kern w:val="28"/>
+      <w:sz w:val="56"/>
+      <w:szCs w:val="56"/>
+      <w:lang w:val="en-US" w:eastAsia="es-ES"/>
+    </w:rPr>
+  </w:style>
+  <w:style w:type="character" w:styleId="Textodelmarcadordeposicin">
+    <w:name w:val="Placeholder Text"/>
+    <w:basedOn w:val="Fuentedeprrafopredeter"/>
+    <w:uiPriority w:val="99"/>
+    <w:semiHidden/>
+    <w:rsid w:val="005D5877"/>
+    <w:rPr>
+      <w:color w:val="808080"/>
     </w:rPr>
   </w:style>
 </w:styles>

</xml_diff>